<commit_message>
Done with viewpager, and separating expandable list views for income/expenses. Left simplify view.
</commit_message>
<xml_diff>
--- a/Files Android general/FYP daily tasks done.docx
+++ b/Files Android general/FYP daily tasks done.docx
@@ -9,13 +9,13 @@
         <w:tblLook w:val="04A0" w:firstRow="1" w:lastRow="0" w:firstColumn="1" w:lastColumn="0" w:noHBand="0" w:noVBand="1"/>
       </w:tblPr>
       <w:tblGrid>
-        <w:gridCol w:w="4508"/>
-        <w:gridCol w:w="4508"/>
+        <w:gridCol w:w="1555"/>
+        <w:gridCol w:w="7461"/>
       </w:tblGrid>
       <w:tr>
         <w:tc>
           <w:tcPr>
-            <w:tcW w:w="4508" w:type="dxa"/>
+            <w:tcW w:w="1555" w:type="dxa"/>
           </w:tcPr>
           <w:p>
             <w:r>
@@ -25,7 +25,7 @@
         </w:tc>
         <w:tc>
           <w:tcPr>
-            <w:tcW w:w="4508" w:type="dxa"/>
+            <w:tcW w:w="7461" w:type="dxa"/>
           </w:tcPr>
           <w:p>
             <w:r>
@@ -37,7 +37,7 @@
       <w:tr>
         <w:tc>
           <w:tcPr>
-            <w:tcW w:w="4508" w:type="dxa"/>
+            <w:tcW w:w="1555" w:type="dxa"/>
           </w:tcPr>
           <w:p>
             <w:r>
@@ -47,7 +47,7 @@
         </w:tc>
         <w:tc>
           <w:tcPr>
-            <w:tcW w:w="4508" w:type="dxa"/>
+            <w:tcW w:w="7461" w:type="dxa"/>
           </w:tcPr>
           <w:p>
             <w:r>
@@ -59,7 +59,7 @@
       <w:tr>
         <w:tc>
           <w:tcPr>
-            <w:tcW w:w="4508" w:type="dxa"/>
+            <w:tcW w:w="1555" w:type="dxa"/>
           </w:tcPr>
           <w:p>
             <w:r>
@@ -69,7 +69,7 @@
         </w:tc>
         <w:tc>
           <w:tcPr>
-            <w:tcW w:w="4508" w:type="dxa"/>
+            <w:tcW w:w="7461" w:type="dxa"/>
           </w:tcPr>
           <w:p>
             <w:r>
@@ -81,7 +81,7 @@
       <w:tr>
         <w:tc>
           <w:tcPr>
-            <w:tcW w:w="4508" w:type="dxa"/>
+            <w:tcW w:w="1555" w:type="dxa"/>
           </w:tcPr>
           <w:p>
             <w:r>
@@ -91,7 +91,7 @@
         </w:tc>
         <w:tc>
           <w:tcPr>
-            <w:tcW w:w="4508" w:type="dxa"/>
+            <w:tcW w:w="7461" w:type="dxa"/>
           </w:tcPr>
           <w:p>
             <w:r>
@@ -103,7 +103,7 @@
       <w:tr>
         <w:tc>
           <w:tcPr>
-            <w:tcW w:w="4508" w:type="dxa"/>
+            <w:tcW w:w="1555" w:type="dxa"/>
           </w:tcPr>
           <w:p>
             <w:r>
@@ -113,7 +113,7 @@
         </w:tc>
         <w:tc>
           <w:tcPr>
-            <w:tcW w:w="4508" w:type="dxa"/>
+            <w:tcW w:w="7461" w:type="dxa"/>
           </w:tcPr>
           <w:p>
             <w:r>
@@ -128,7 +128,7 @@
       <w:tr>
         <w:tc>
           <w:tcPr>
-            <w:tcW w:w="4508" w:type="dxa"/>
+            <w:tcW w:w="1555" w:type="dxa"/>
           </w:tcPr>
           <w:p>
             <w:r>
@@ -138,7 +138,7 @@
         </w:tc>
         <w:tc>
           <w:tcPr>
-            <w:tcW w:w="4508" w:type="dxa"/>
+            <w:tcW w:w="7461" w:type="dxa"/>
           </w:tcPr>
           <w:p>
             <w:r>
@@ -150,7 +150,7 @@
       <w:tr>
         <w:tc>
           <w:tcPr>
-            <w:tcW w:w="4508" w:type="dxa"/>
+            <w:tcW w:w="1555" w:type="dxa"/>
           </w:tcPr>
           <w:p>
             <w:r>
@@ -160,7 +160,7 @@
         </w:tc>
         <w:tc>
           <w:tcPr>
-            <w:tcW w:w="4508" w:type="dxa"/>
+            <w:tcW w:w="7461" w:type="dxa"/>
           </w:tcPr>
           <w:p>
             <w:r>
@@ -172,7 +172,7 @@
       <w:tr>
         <w:tc>
           <w:tcPr>
-            <w:tcW w:w="4508" w:type="dxa"/>
+            <w:tcW w:w="1555" w:type="dxa"/>
           </w:tcPr>
           <w:p>
             <w:r>
@@ -185,7 +185,7 @@
         </w:tc>
         <w:tc>
           <w:tcPr>
-            <w:tcW w:w="4508" w:type="dxa"/>
+            <w:tcW w:w="7461" w:type="dxa"/>
           </w:tcPr>
           <w:p>
             <w:r>
@@ -206,7 +206,7 @@
       <w:tr>
         <w:tc>
           <w:tcPr>
-            <w:tcW w:w="4508" w:type="dxa"/>
+            <w:tcW w:w="1555" w:type="dxa"/>
           </w:tcPr>
           <w:p>
             <w:r>
@@ -219,7 +219,7 @@
         </w:tc>
         <w:tc>
           <w:tcPr>
-            <w:tcW w:w="4508" w:type="dxa"/>
+            <w:tcW w:w="7461" w:type="dxa"/>
           </w:tcPr>
           <w:p>
             <w:r>
@@ -267,7 +267,7 @@
       <w:tr>
         <w:tc>
           <w:tcPr>
-            <w:tcW w:w="4508" w:type="dxa"/>
+            <w:tcW w:w="1555" w:type="dxa"/>
           </w:tcPr>
           <w:p>
             <w:r>
@@ -277,17 +277,11 @@
         </w:tc>
         <w:tc>
           <w:tcPr>
-            <w:tcW w:w="4508" w:type="dxa"/>
-          </w:tcPr>
-          <w:p>
-            <w:r>
-              <w:t xml:space="preserve">Can scroll categories and expense records, switched out </w:t>
-            </w:r>
-            <w:r>
-              <w:t>CustomExpandableListView</w:t>
-            </w:r>
-            <w:r>
-              <w:t xml:space="preserve"> with an xml that only has ExpandableListView.</w:t>
+            <w:tcW w:w="7461" w:type="dxa"/>
+          </w:tcPr>
+          <w:p>
+            <w:r>
+              <w:t>Can scroll categories and expense records, switched out CustomExpandableListView with an xml that only has ExpandableListView.</w:t>
             </w:r>
           </w:p>
           <w:p>
@@ -304,10 +298,7 @@
               <w:t xml:space="preserve"> level ExpandableListView to be 162dp which is the height of two expense records, since its height even though match_parent defaults </w:t>
             </w:r>
             <w:r>
-              <w:t>to height of one expense record, and best to set height to more than one</w:t>
-            </w:r>
-            <w:r>
-              <w:t xml:space="preserve"> day will prob</w:t>
+              <w:t>to height of one expense record, and best to set height to more than one day will prob</w:t>
             </w:r>
             <w:r>
               <w:t>ably have more than one expense, and if set for 3 records will have too much empty space when expanding first level which shows categories, since one day may not have too much categories.</w:t>
@@ -345,28 +336,320 @@
             <w:r>
               <w:t xml:space="preserve"> Can change to scroll horizontally so that no need for variable sized ExpandableLisViews?</w:t>
             </w:r>
+          </w:p>
+        </w:tc>
+      </w:tr>
+      <w:tr>
+        <w:tc>
+          <w:tcPr>
+            <w:tcW w:w="1555" w:type="dxa"/>
+          </w:tcPr>
+          <w:p>
+            <w:r>
+              <w:t>18 Jan</w:t>
+            </w:r>
+          </w:p>
+        </w:tc>
+        <w:tc>
+          <w:tcPr>
+            <w:tcW w:w="7461" w:type="dxa"/>
+          </w:tcPr>
+          <w:p>
+            <w:r>
+              <w:t>Solved RelativeLayout alignment problem and tested out viewPager on project with toolbar, to do the same on FYP tomorrow.</w:t>
+            </w:r>
+          </w:p>
+        </w:tc>
+      </w:tr>
+      <w:tr>
+        <w:tc>
+          <w:tcPr>
+            <w:tcW w:w="1555" w:type="dxa"/>
+          </w:tcPr>
+          <w:p>
+            <w:r>
+              <w:t>19 Jan</w:t>
+            </w:r>
+          </w:p>
+        </w:tc>
+        <w:tc>
+          <w:tcPr>
+            <w:tcW w:w="7461" w:type="dxa"/>
+          </w:tcPr>
+          <w:p>
+            <w:r>
+              <w:t>Change Layouts to include viewPager, add sliderAdapter.</w:t>
+            </w:r>
+            <w:r>
+              <w:br/>
+            </w:r>
+            <w:r>
+              <w:br/>
+              <w:t>ExpandableList</w:t>
+            </w:r>
+          </w:p>
+          <w:p/>
+          <w:p>
+            <w:r>
+              <w:lastRenderedPageBreak/>
+              <w:t>How to transform Map&lt;String, Map&lt;String, Cursor&gt;&gt; to array format?</w:t>
+            </w:r>
+            <w:r>
+              <w:t xml:space="preserve"> Convert one key-&gt;value entry to an object? Each entry in the array in SliderAdapter corresponds to 1 page. One page represents one date’s expense and one ExpandableListView and therefore needs one OneLevelExpenseAdapter.</w:t>
+            </w:r>
+            <w:r>
+              <w:br/>
+            </w:r>
+            <w:r>
+              <w:br/>
+              <w:t>How to transform Map&lt;String, Map&lt;String, Cursor&gt;&gt; to an array of OneLevelExpenseAdapters? Isolate each Map entry and create a OneLevelExpenseAdapter object, and store in array, repeat for all Map entries.</w:t>
+            </w:r>
+          </w:p>
+          <w:p/>
+          <w:p>
+            <w:r>
+              <w:t>Send that array of OneLevelExpenseAdapters to SlideAdapter to populate ExpandableListViews and then set ViewPager’s adapter to that SlideAdapter.</w:t>
+            </w:r>
+          </w:p>
+          <w:p/>
+          <w:p>
+            <w:r>
+              <w:t>Added Adapters for each ExpandableListView for each page which represents 1 day’s expense to enable horizontal scrolling, + slider Adapter code. Still got bugs. Started report, formatting left page to start numbering and left margin of front cover page.</w:t>
+            </w:r>
+          </w:p>
+        </w:tc>
+      </w:tr>
+      <w:tr>
+        <w:tc>
+          <w:tcPr>
+            <w:tcW w:w="1555" w:type="dxa"/>
+          </w:tcPr>
+          <w:p>
+            <w:r>
+              <w:lastRenderedPageBreak/>
+              <w:t>20 Jan</w:t>
+            </w:r>
+          </w:p>
+        </w:tc>
+        <w:tc>
+          <w:tcPr>
+            <w:tcW w:w="7461" w:type="dxa"/>
+          </w:tcPr>
+          <w:p>
+            <w:r>
+              <w:t xml:space="preserve">Solved bugs related to using View Pager, overlapping of toolbar with displayed expense data. Now can display each day’s expense horizontally and expand categories vertically w/o ugly inflexible boundaries of a 2 level expandable ListView. </w:t>
+            </w:r>
+          </w:p>
+        </w:tc>
+      </w:tr>
+      <w:tr>
+        <w:tc>
+          <w:tcPr>
+            <w:tcW w:w="1555" w:type="dxa"/>
+          </w:tcPr>
+          <w:p>
+            <w:r>
+              <w:t>21 Jan</w:t>
+            </w:r>
+          </w:p>
+        </w:tc>
+        <w:tc>
+          <w:tcPr>
+            <w:tcW w:w="7461" w:type="dxa"/>
+          </w:tcPr>
+          <w:p>
+            <w:r>
+              <w:t>Ensure order of displayed expense data is same as retrieved from query.</w:t>
+            </w:r>
+          </w:p>
+          <w:p/>
+          <w:p>
+            <w:r>
+              <w:t>Used LinkedHashSet and LinkedHashMa</w:t>
+            </w:r>
+            <w:r>
+              <w:t>p to maintain order of expenses, start at last page and set it as latest expense date.</w:t>
+            </w:r>
+          </w:p>
+          <w:p/>
+          <w:p>
+            <w:r>
+              <w:t>Simplify display, list out +/- of income/expense and change them to green/red. List date on top of ExpLV</w:t>
+            </w:r>
+            <w:r>
+              <w:t xml:space="preserve"> and maybe total sum there</w:t>
+            </w:r>
+            <w:r>
+              <w:t>.</w:t>
+            </w:r>
+            <w:r>
+              <w:t xml:space="preserve"> Set sums on categories.</w:t>
+            </w:r>
+          </w:p>
+          <w:p/>
+          <w:p>
+            <w:r>
+              <w:t xml:space="preserve">How to </w:t>
+            </w:r>
+            <w:r>
+              <w:t>display ind. Expense properly</w:t>
+            </w:r>
+            <w:r>
+              <w:t>? Maybe: set –ve if expense in manual entry.</w:t>
+            </w:r>
+            <w:r>
+              <w:t xml:space="preserve"> Checked </w:t>
+            </w:r>
+            <w:r>
+              <w:t>Expense O</w:t>
+            </w:r>
+            <w:r>
+              <w:t>ption in ManualEntryActivity and put –ve sign if it’</w:t>
+            </w:r>
+            <w:r>
+              <w:t>s Expense, managed to display ind. Expense properly now.</w:t>
+            </w:r>
+          </w:p>
+          <w:p/>
+          <w:p/>
+          <w:p>
+            <w:pPr>
+              <w:rPr>
+                <w:color w:val="FF0000"/>
+              </w:rPr>
+            </w:pPr>
+            <w:r>
+              <w:rPr>
+                <w:color w:val="FF0000"/>
+              </w:rPr>
+              <w:t>.</w:t>
+            </w:r>
+          </w:p>
+          <w:p/>
+        </w:tc>
+      </w:tr>
+      <w:tr>
+        <w:tc>
+          <w:tcPr>
+            <w:tcW w:w="1555" w:type="dxa"/>
+          </w:tcPr>
+          <w:p>
+            <w:r>
+              <w:t>22</w:t>
+            </w:r>
+            <w:r>
+              <w:t xml:space="preserve"> Jan</w:t>
+            </w:r>
             <w:bookmarkStart w:id="0" w:name="_GoBack"/>
             <w:bookmarkEnd w:id="0"/>
           </w:p>
         </w:tc>
-      </w:tr>
-      <w:tr>
-        <w:tc>
-          <w:tcPr>
-            <w:tcW w:w="4508" w:type="dxa"/>
+        <w:tc>
+          <w:tcPr>
+            <w:tcW w:w="7461" w:type="dxa"/>
+          </w:tcPr>
+          <w:p>
+            <w:r>
+              <w:t>How to display 2 explvs for income and expenses respectively? Get cursor of expenses and income separately, pass 2 arrays of page adapters when creating SlideAdapter. Stuck where number of pages which have expenses &gt; than those with income, out of bounds exception in SlideAdapter because incomePageAdapter only has 1 entry because only 1 day has income entry while 4 days have expenses entry.</w:t>
+            </w:r>
+          </w:p>
+          <w:p/>
+          <w:p>
+            <w:r>
+              <w:t>Either expense/incomePageAdapters might be less than the other.</w:t>
+            </w:r>
+          </w:p>
+          <w:p>
+            <w:r>
+              <w:t xml:space="preserve">Cases: </w:t>
+            </w:r>
+          </w:p>
+          <w:p>
+            <w:pPr>
+              <w:pStyle w:val="ListParagraph"/>
+              <w:numPr>
+                <w:ilvl w:val="0"/>
+                <w:numId w:val="1"/>
+              </w:numPr>
+            </w:pPr>
+            <w:r>
+              <w:t>Either expense or income lesser.</w:t>
+            </w:r>
+          </w:p>
+          <w:p>
+            <w:pPr>
+              <w:pStyle w:val="ListParagraph"/>
+              <w:numPr>
+                <w:ilvl w:val="0"/>
+                <w:numId w:val="1"/>
+              </w:numPr>
+            </w:pPr>
+            <w:r>
+              <w:t>Both same. (taken care of)</w:t>
+            </w:r>
+          </w:p>
+          <w:p>
+            <w:pPr>
+              <w:pStyle w:val="ListParagraph"/>
+              <w:numPr>
+                <w:ilvl w:val="0"/>
+                <w:numId w:val="1"/>
+              </w:numPr>
+            </w:pPr>
+            <w:r>
+              <w:t>Both same but different dates</w:t>
+            </w:r>
+          </w:p>
+          <w:p>
+            <w:pPr>
+              <w:pStyle w:val="ListParagraph"/>
+              <w:numPr>
+                <w:ilvl w:val="0"/>
+                <w:numId w:val="1"/>
+              </w:numPr>
+            </w:pPr>
+            <w:r>
+              <w:t>Either side has none. (check in SlideAdapter if statement)</w:t>
+            </w:r>
+          </w:p>
+          <w:p>
+            <w:r>
+              <w:t>Either way must ensure final array sizes are the same. Use uniqueDates to get array of dates that have expenses/income. Create 2d array of length unique dates, fill A[0] with expenses and A[1] with income</w:t>
+            </w:r>
+          </w:p>
+          <w:p/>
+        </w:tc>
+      </w:tr>
+      <w:tr>
+        <w:tc>
+          <w:tcPr>
+            <w:tcW w:w="1555" w:type="dxa"/>
           </w:tcPr>
           <w:p>
             <w:r>
               <w:lastRenderedPageBreak/>
-              <w:t>17 Dec</w:t>
-            </w:r>
-          </w:p>
-        </w:tc>
-        <w:tc>
-          <w:tcPr>
-            <w:tcW w:w="4508" w:type="dxa"/>
-          </w:tcPr>
+              <w:t>23 Jan</w:t>
+            </w:r>
+          </w:p>
+        </w:tc>
+        <w:tc>
+          <w:tcPr>
+            <w:tcW w:w="7461" w:type="dxa"/>
+          </w:tcPr>
+          <w:p>
+            <w:r>
+              <w:t>Done with separating expenses income explv for each day.</w:t>
+            </w:r>
+          </w:p>
           <w:p/>
+          <w:p>
+            <w:r>
+              <w:rPr>
+                <w:color w:val="FF0000"/>
+              </w:rPr>
+              <w:t>Simplify display, list out +/- of income/expense and change them to green/red. List date on top of ExpLV and maybe total sum there. Set sums on categories</w:t>
+            </w:r>
+          </w:p>
         </w:tc>
       </w:tr>
     </w:tbl>
@@ -379,6 +662,103 @@
     </w:sectPr>
   </w:body>
 </w:document>
+</file>
+
+<file path=word/numbering.xml><?xml version="1.0" encoding="utf-8"?>
+<w:numbering xmlns:wpc="http://schemas.microsoft.com/office/word/2010/wordprocessingCanvas" xmlns:mc="http://schemas.openxmlformats.org/markup-compatibility/2006" xmlns:o="urn:schemas-microsoft-com:office:office" xmlns:r="http://schemas.openxmlformats.org/officeDocument/2006/relationships" xmlns:m="http://schemas.openxmlformats.org/officeDocument/2006/math" xmlns:v="urn:schemas-microsoft-com:vml" xmlns:wp14="http://schemas.microsoft.com/office/word/2010/wordprocessingDrawing" xmlns:wp="http://schemas.openxmlformats.org/drawingml/2006/wordprocessingDrawing" xmlns:w10="urn:schemas-microsoft-com:office:word" xmlns:w="http://schemas.openxmlformats.org/wordprocessingml/2006/main" xmlns:w14="http://schemas.microsoft.com/office/word/2010/wordml" xmlns:w15="http://schemas.microsoft.com/office/word/2012/wordml" xmlns:wpg="http://schemas.microsoft.com/office/word/2010/wordprocessingGroup" xmlns:wpi="http://schemas.microsoft.com/office/word/2010/wordprocessingInk" xmlns:wne="http://schemas.microsoft.com/office/word/2006/wordml" xmlns:wps="http://schemas.microsoft.com/office/word/2010/wordprocessingShape" mc:Ignorable="w14 w15 wp14">
+  <w:abstractNum w:abstractNumId="0">
+    <w:nsid w:val="62F216F2"/>
+    <w:multiLevelType w:val="hybridMultilevel"/>
+    <w:tmpl w:val="4764255C"/>
+    <w:lvl w:ilvl="0" w:tplc="4409000F">
+      <w:start w:val="1"/>
+      <w:numFmt w:val="decimal"/>
+      <w:lvlText w:val="%1."/>
+      <w:lvlJc w:val="left"/>
+      <w:pPr>
+        <w:ind w:left="720" w:hanging="360"/>
+      </w:pPr>
+      <w:rPr>
+        <w:rFonts w:hint="default"/>
+      </w:rPr>
+    </w:lvl>
+    <w:lvl w:ilvl="1" w:tplc="44090019" w:tentative="1">
+      <w:start w:val="1"/>
+      <w:numFmt w:val="lowerLetter"/>
+      <w:lvlText w:val="%2."/>
+      <w:lvlJc w:val="left"/>
+      <w:pPr>
+        <w:ind w:left="1440" w:hanging="360"/>
+      </w:pPr>
+    </w:lvl>
+    <w:lvl w:ilvl="2" w:tplc="4409001B" w:tentative="1">
+      <w:start w:val="1"/>
+      <w:numFmt w:val="lowerRoman"/>
+      <w:lvlText w:val="%3."/>
+      <w:lvlJc w:val="right"/>
+      <w:pPr>
+        <w:ind w:left="2160" w:hanging="180"/>
+      </w:pPr>
+    </w:lvl>
+    <w:lvl w:ilvl="3" w:tplc="4409000F" w:tentative="1">
+      <w:start w:val="1"/>
+      <w:numFmt w:val="decimal"/>
+      <w:lvlText w:val="%4."/>
+      <w:lvlJc w:val="left"/>
+      <w:pPr>
+        <w:ind w:left="2880" w:hanging="360"/>
+      </w:pPr>
+    </w:lvl>
+    <w:lvl w:ilvl="4" w:tplc="44090019" w:tentative="1">
+      <w:start w:val="1"/>
+      <w:numFmt w:val="lowerLetter"/>
+      <w:lvlText w:val="%5."/>
+      <w:lvlJc w:val="left"/>
+      <w:pPr>
+        <w:ind w:left="3600" w:hanging="360"/>
+      </w:pPr>
+    </w:lvl>
+    <w:lvl w:ilvl="5" w:tplc="4409001B" w:tentative="1">
+      <w:start w:val="1"/>
+      <w:numFmt w:val="lowerRoman"/>
+      <w:lvlText w:val="%6."/>
+      <w:lvlJc w:val="right"/>
+      <w:pPr>
+        <w:ind w:left="4320" w:hanging="180"/>
+      </w:pPr>
+    </w:lvl>
+    <w:lvl w:ilvl="6" w:tplc="4409000F" w:tentative="1">
+      <w:start w:val="1"/>
+      <w:numFmt w:val="decimal"/>
+      <w:lvlText w:val="%7."/>
+      <w:lvlJc w:val="left"/>
+      <w:pPr>
+        <w:ind w:left="5040" w:hanging="360"/>
+      </w:pPr>
+    </w:lvl>
+    <w:lvl w:ilvl="7" w:tplc="44090019" w:tentative="1">
+      <w:start w:val="1"/>
+      <w:numFmt w:val="lowerLetter"/>
+      <w:lvlText w:val="%8."/>
+      <w:lvlJc w:val="left"/>
+      <w:pPr>
+        <w:ind w:left="5760" w:hanging="360"/>
+      </w:pPr>
+    </w:lvl>
+    <w:lvl w:ilvl="8" w:tplc="4409001B" w:tentative="1">
+      <w:start w:val="1"/>
+      <w:numFmt w:val="lowerRoman"/>
+      <w:lvlText w:val="%9."/>
+      <w:lvlJc w:val="right"/>
+      <w:pPr>
+        <w:ind w:left="6480" w:hanging="180"/>
+      </w:pPr>
+    </w:lvl>
+  </w:abstractNum>
+  <w:num w:numId="1">
+    <w:abstractNumId w:val="0"/>
+  </w:num>
+</w:numbering>
 </file>
 
 <file path=word/styles.xml><?xml version="1.0" encoding="utf-8"?>
@@ -828,6 +1208,17 @@
       </w:tblCellMar>
     </w:tblPr>
   </w:style>
+  <w:style w:type="paragraph" w:styleId="ListParagraph">
+    <w:name w:val="List Paragraph"/>
+    <w:basedOn w:val="Normal"/>
+    <w:uiPriority w:val="34"/>
+    <w:qFormat/>
+    <w:rsid w:val="001A006E"/>
+    <w:pPr>
+      <w:ind w:left="720"/>
+      <w:contextualSpacing/>
+    </w:pPr>
+  </w:style>
 </w:styles>
 </file>
 

</xml_diff>

<commit_message>
Added sums and dividers and date, left Sums at dates, design/spacing, monthly view.
</commit_message>
<xml_diff>
--- a/Files Android general/FYP daily tasks done.docx
+++ b/Files Android general/FYP daily tasks done.docx
@@ -51,7 +51,23 @@
           </w:tcPr>
           <w:p>
             <w:r>
-              <w:t>Finished query and insert, and arranged UI of listview for MainActivity.</w:t>
+              <w:t xml:space="preserve">Finished query and insert, and arranged UI of </w:t>
+            </w:r>
+            <w:proofErr w:type="spellStart"/>
+            <w:r>
+              <w:t>listview</w:t>
+            </w:r>
+            <w:proofErr w:type="spellEnd"/>
+            <w:r>
+              <w:t xml:space="preserve"> for </w:t>
+            </w:r>
+            <w:proofErr w:type="spellStart"/>
+            <w:r>
+              <w:t>MainActivity</w:t>
+            </w:r>
+            <w:proofErr w:type="spellEnd"/>
+            <w:r>
+              <w:t>.</w:t>
             </w:r>
           </w:p>
         </w:tc>
@@ -73,8 +89,13 @@
           </w:tcPr>
           <w:p>
             <w:r>
-              <w:t>Learned about ExpandableListView</w:t>
-            </w:r>
+              <w:t xml:space="preserve">Learned about </w:t>
+            </w:r>
+            <w:proofErr w:type="spellStart"/>
+            <w:r>
+              <w:t>ExpandableListView</w:t>
+            </w:r>
+            <w:proofErr w:type="spellEnd"/>
           </w:p>
         </w:tc>
       </w:tr>
@@ -95,7 +116,31 @@
           </w:tcPr>
           <w:p>
             <w:r>
-              <w:t>Changed db schema, add date field using text, drew out part of application architecture, sort display in MainActivity by Year, Month and Day Ascending.</w:t>
+              <w:t xml:space="preserve">Changed </w:t>
+            </w:r>
+            <w:proofErr w:type="spellStart"/>
+            <w:r>
+              <w:t>db</w:t>
+            </w:r>
+            <w:proofErr w:type="spellEnd"/>
+            <w:r>
+              <w:t xml:space="preserve"> schema, add date field using text, </w:t>
+            </w:r>
+            <w:proofErr w:type="gramStart"/>
+            <w:r>
+              <w:t>drew</w:t>
+            </w:r>
+            <w:proofErr w:type="gramEnd"/>
+            <w:r>
+              <w:t xml:space="preserve"> out part of application architecture, sort display in </w:t>
+            </w:r>
+            <w:proofErr w:type="spellStart"/>
+            <w:r>
+              <w:t>MainActivity</w:t>
+            </w:r>
+            <w:proofErr w:type="spellEnd"/>
+            <w:r>
+              <w:t xml:space="preserve"> by Year, Month and Day Ascending.</w:t>
             </w:r>
           </w:p>
         </w:tc>
@@ -117,10 +162,39 @@
           </w:tcPr>
           <w:p>
             <w:r>
-              <w:t>Added ExpandableListView by figuring out how to populate listDataChild and listHeader</w:t>
-            </w:r>
-            <w:r>
-              <w:t>, solved double onCreate call problem.</w:t>
+              <w:t xml:space="preserve">Added </w:t>
+            </w:r>
+            <w:proofErr w:type="spellStart"/>
+            <w:r>
+              <w:t>ExpandableListView</w:t>
+            </w:r>
+            <w:proofErr w:type="spellEnd"/>
+            <w:r>
+              <w:t xml:space="preserve"> by figuring out how to populate </w:t>
+            </w:r>
+            <w:proofErr w:type="spellStart"/>
+            <w:r>
+              <w:t>listDataChild</w:t>
+            </w:r>
+            <w:proofErr w:type="spellEnd"/>
+            <w:r>
+              <w:t xml:space="preserve"> and </w:t>
+            </w:r>
+            <w:proofErr w:type="spellStart"/>
+            <w:r>
+              <w:t>listHeader</w:t>
+            </w:r>
+            <w:proofErr w:type="spellEnd"/>
+            <w:r>
+              <w:t xml:space="preserve">, solved double </w:t>
+            </w:r>
+            <w:proofErr w:type="spellStart"/>
+            <w:r>
+              <w:t>onCreate</w:t>
+            </w:r>
+            <w:proofErr w:type="spellEnd"/>
+            <w:r>
+              <w:t xml:space="preserve"> call problem.</w:t>
             </w:r>
           </w:p>
         </w:tc>
@@ -164,7 +238,23 @@
           </w:tcPr>
           <w:p>
             <w:r>
-              <w:t>Retrieve expense/income data per date. First round modified ParentLevelAdapter, not yet test yet. In the process of modifying SecondLevelAdapter.</w:t>
+              <w:t xml:space="preserve">Retrieve expense/income data per date. First round modified </w:t>
+            </w:r>
+            <w:proofErr w:type="spellStart"/>
+            <w:r>
+              <w:t>ParentLevelAdapter</w:t>
+            </w:r>
+            <w:proofErr w:type="spellEnd"/>
+            <w:r>
+              <w:t xml:space="preserve">, not yet test yet. In the process of modifying </w:t>
+            </w:r>
+            <w:proofErr w:type="spellStart"/>
+            <w:r>
+              <w:t>SecondLevelAdapter</w:t>
+            </w:r>
+            <w:proofErr w:type="spellEnd"/>
+            <w:r>
+              <w:t>.</w:t>
             </w:r>
           </w:p>
         </w:tc>
@@ -189,7 +279,23 @@
           </w:tcPr>
           <w:p>
             <w:r>
-              <w:t>Tested ParentLevelAdapter and SecondLevelAdapter, trying to solve problem of 2</w:t>
+              <w:t xml:space="preserve">Tested </w:t>
+            </w:r>
+            <w:proofErr w:type="spellStart"/>
+            <w:r>
+              <w:t>ParentLevelAdapter</w:t>
+            </w:r>
+            <w:proofErr w:type="spellEnd"/>
+            <w:r>
+              <w:t xml:space="preserve"> and </w:t>
+            </w:r>
+            <w:proofErr w:type="spellStart"/>
+            <w:r>
+              <w:t>SecondLevelAdapter</w:t>
+            </w:r>
+            <w:proofErr w:type="spellEnd"/>
+            <w:r>
+              <w:t>, trying to solve problem of 2</w:t>
             </w:r>
             <w:r>
               <w:rPr>
@@ -198,7 +304,20 @@
               <w:t>nd</w:t>
             </w:r>
             <w:r>
-              <w:t xml:space="preserve"> level not displaying, and cursor out of bounds problem where getChildView() is still called even after last cursor position.</w:t>
+              <w:t xml:space="preserve"> level not displaying, and cursor out of bounds problem where </w:t>
+            </w:r>
+            <w:proofErr w:type="spellStart"/>
+            <w:proofErr w:type="gramStart"/>
+            <w:r>
+              <w:t>getChildView</w:t>
+            </w:r>
+            <w:proofErr w:type="spellEnd"/>
+            <w:r>
+              <w:t>(</w:t>
+            </w:r>
+            <w:proofErr w:type="gramEnd"/>
+            <w:r>
+              <w:t>) is still called even after last cursor position.</w:t>
             </w:r>
           </w:p>
         </w:tc>
@@ -229,13 +348,29 @@
               <w:t xml:space="preserve"> to prevent null ref error</w:t>
             </w:r>
             <w:r>
-              <w:t>. Also, getChildCount is the number cursor size for a category and not the number of categories for a date, in 2ndLvlAdp, which solves the problem of displaying duplicate or not displaying all expenses for a category.</w:t>
+              <w:t xml:space="preserve">. Also, </w:t>
+            </w:r>
+            <w:proofErr w:type="spellStart"/>
+            <w:r>
+              <w:t>getChildCount</w:t>
+            </w:r>
+            <w:proofErr w:type="spellEnd"/>
+            <w:r>
+              <w:t xml:space="preserve"> is the number cursor size for a category and not the number of categories for a date, in 2ndLvlAdp, which solves the problem of displaying duplicate or not displaying all expenses for a category.</w:t>
             </w:r>
             <w:r>
               <w:t xml:space="preserve"> </w:t>
             </w:r>
             <w:r>
-              <w:t>Edit CustomExpListView width to fit category name and expense record, and height to view all expense records</w:t>
+              <w:t xml:space="preserve">Edit </w:t>
+            </w:r>
+            <w:proofErr w:type="spellStart"/>
+            <w:r>
+              <w:t>CustomExpListView</w:t>
+            </w:r>
+            <w:proofErr w:type="spellEnd"/>
+            <w:r>
+              <w:t xml:space="preserve"> width to fit category name and expense record, and height to view all expense records</w:t>
             </w:r>
             <w:r>
               <w:t>.</w:t>
@@ -247,7 +382,15 @@
               <w:t>pressed</w:t>
             </w:r>
             <w:r>
-              <w:t xml:space="preserve"> (used ExpandableListView instead of another I think)</w:t>
+              <w:t xml:space="preserve"> (used </w:t>
+            </w:r>
+            <w:proofErr w:type="spellStart"/>
+            <w:r>
+              <w:t>ExpandableListView</w:t>
+            </w:r>
+            <w:proofErr w:type="spellEnd"/>
+            <w:r>
+              <w:t xml:space="preserve"> instead of another I think)</w:t>
             </w:r>
             <w:r>
               <w:t>.</w:t>
@@ -255,11 +398,24 @@
           </w:p>
           <w:p/>
           <w:p>
-            <w:r>
-              <w:t>CustomExpandableListView height still problematic where if too much records for a category, it doesn’t let you scroll, so cannot see all records</w:t>
-            </w:r>
-            <w:r>
-              <w:t xml:space="preserve"> if too many bcs of height.</w:t>
+            <w:proofErr w:type="spellStart"/>
+            <w:r>
+              <w:t>CustomExpandableListView</w:t>
+            </w:r>
+            <w:proofErr w:type="spellEnd"/>
+            <w:r>
+              <w:t xml:space="preserve"> height still problematic where if too much records for a category, it doesn’t let you scroll, so cannot see all records</w:t>
+            </w:r>
+            <w:r>
+              <w:t xml:space="preserve"> if too many </w:t>
+            </w:r>
+            <w:proofErr w:type="spellStart"/>
+            <w:r>
+              <w:t>bcs</w:t>
+            </w:r>
+            <w:proofErr w:type="spellEnd"/>
+            <w:r>
+              <w:t xml:space="preserve"> of height.</w:t>
             </w:r>
           </w:p>
         </w:tc>
@@ -281,7 +437,23 @@
           </w:tcPr>
           <w:p>
             <w:r>
-              <w:t>Can scroll categories and expense records, switched out CustomExpandableListView with an xml that only has ExpandableListView.</w:t>
+              <w:t xml:space="preserve">Can scroll categories and expense records, switched out </w:t>
+            </w:r>
+            <w:proofErr w:type="spellStart"/>
+            <w:r>
+              <w:t>CustomExpandableListView</w:t>
+            </w:r>
+            <w:proofErr w:type="spellEnd"/>
+            <w:r>
+              <w:t xml:space="preserve"> with an xml that only has </w:t>
+            </w:r>
+            <w:proofErr w:type="spellStart"/>
+            <w:r>
+              <w:t>ExpandableListView</w:t>
+            </w:r>
+            <w:proofErr w:type="spellEnd"/>
+            <w:r>
+              <w:t>.</w:t>
             </w:r>
           </w:p>
           <w:p>
@@ -295,7 +467,23 @@
               <w:t>nd</w:t>
             </w:r>
             <w:r>
-              <w:t xml:space="preserve"> level ExpandableListView to be 162dp which is the height of two expense records, since its height even though match_parent defaults </w:t>
+              <w:t xml:space="preserve"> level </w:t>
+            </w:r>
+            <w:proofErr w:type="spellStart"/>
+            <w:r>
+              <w:t>ExpandableListView</w:t>
+            </w:r>
+            <w:proofErr w:type="spellEnd"/>
+            <w:r>
+              <w:t xml:space="preserve"> to be 162dp which is the height of two expense records, since its height even though </w:t>
+            </w:r>
+            <w:proofErr w:type="spellStart"/>
+            <w:r>
+              <w:t>match_parent</w:t>
+            </w:r>
+            <w:proofErr w:type="spellEnd"/>
+            <w:r>
+              <w:t xml:space="preserve"> defaults </w:t>
             </w:r>
             <w:r>
               <w:t>to height of one expense record, and best to set height to more than one day will prob</w:t>
@@ -316,13 +504,37 @@
               <w:t>nd</w:t>
             </w:r>
             <w:r>
-              <w:t xml:space="preserve"> level ExpandableListView, where it resizes according to the number of child views under it, which in this case would be ExpandableListView when </w:t>
+              <w:t xml:space="preserve"> level </w:t>
+            </w:r>
+            <w:proofErr w:type="spellStart"/>
+            <w:r>
+              <w:t>ExpandableListView</w:t>
+            </w:r>
+            <w:proofErr w:type="spellEnd"/>
+            <w:r>
+              <w:t xml:space="preserve">, where it resizes according to the number of child views under it, which in this case would be </w:t>
+            </w:r>
+            <w:proofErr w:type="spellStart"/>
+            <w:r>
+              <w:t>ExpandableListView</w:t>
+            </w:r>
+            <w:proofErr w:type="spellEnd"/>
+            <w:r>
+              <w:t xml:space="preserve"> when </w:t>
             </w:r>
             <w:r>
               <w:t>expanding the categories and wanting to display the records</w:t>
             </w:r>
             <w:r>
-              <w:t>, similar to Monefy where it adjusts size according to number of records under each category, and would push the other categories down to show all records for that current category.</w:t>
+              <w:t xml:space="preserve">, similar to </w:t>
+            </w:r>
+            <w:proofErr w:type="spellStart"/>
+            <w:r>
+              <w:t>Monefy</w:t>
+            </w:r>
+            <w:proofErr w:type="spellEnd"/>
+            <w:r>
+              <w:t xml:space="preserve"> where it adjusts size according to number of records under each category, and would push the other categories down to show all records for that current category.</w:t>
             </w:r>
           </w:p>
           <w:p/>
@@ -331,10 +543,34 @@
               <w:t>Maybe I can add sums to each category and each date?</w:t>
             </w:r>
             <w:r>
-              <w:t xml:space="preserve"> Edit size and color and fonts of different levels and the box colors also.</w:t>
-            </w:r>
-            <w:r>
-              <w:t xml:space="preserve"> Can change to scroll horizontally so that no need for variable sized ExpandableLisViews?</w:t>
+              <w:t xml:space="preserve"> Edit size and </w:t>
+            </w:r>
+            <w:proofErr w:type="spellStart"/>
+            <w:r>
+              <w:t>color</w:t>
+            </w:r>
+            <w:proofErr w:type="spellEnd"/>
+            <w:r>
+              <w:t xml:space="preserve"> and fonts of different levels and the box </w:t>
+            </w:r>
+            <w:proofErr w:type="spellStart"/>
+            <w:r>
+              <w:t>colors</w:t>
+            </w:r>
+            <w:proofErr w:type="spellEnd"/>
+            <w:r>
+              <w:t xml:space="preserve"> also.</w:t>
+            </w:r>
+            <w:r>
+              <w:t xml:space="preserve"> Can change to scroll horizontally so that no need for variable sized </w:t>
+            </w:r>
+            <w:proofErr w:type="spellStart"/>
+            <w:r>
+              <w:t>ExpandableLisViews</w:t>
+            </w:r>
+            <w:proofErr w:type="spellEnd"/>
+            <w:r>
+              <w:t>?</w:t>
             </w:r>
           </w:p>
         </w:tc>
@@ -356,7 +592,23 @@
           </w:tcPr>
           <w:p>
             <w:r>
-              <w:t>Solved RelativeLayout alignment problem and tested out viewPager on project with toolbar, to do the same on FYP tomorrow.</w:t>
+              <w:t xml:space="preserve">Solved </w:t>
+            </w:r>
+            <w:proofErr w:type="spellStart"/>
+            <w:r>
+              <w:t>RelativeLayout</w:t>
+            </w:r>
+            <w:proofErr w:type="spellEnd"/>
+            <w:r>
+              <w:t xml:space="preserve"> alignment problem and tested out </w:t>
+            </w:r>
+            <w:proofErr w:type="spellStart"/>
+            <w:r>
+              <w:t>viewPager</w:t>
+            </w:r>
+            <w:proofErr w:type="spellEnd"/>
+            <w:r>
+              <w:t xml:space="preserve"> on project with toolbar, to do the same on FYP tomorrow.</w:t>
             </w:r>
           </w:p>
         </w:tc>
@@ -378,15 +630,35 @@
           </w:tcPr>
           <w:p>
             <w:r>
-              <w:t>Change Layouts to include viewPager, add sliderAdapter.</w:t>
+              <w:t xml:space="preserve">Change Layouts to include </w:t>
+            </w:r>
+            <w:proofErr w:type="spellStart"/>
+            <w:r>
+              <w:t>viewPager</w:t>
+            </w:r>
+            <w:proofErr w:type="spellEnd"/>
+            <w:r>
+              <w:t xml:space="preserve">, add </w:t>
+            </w:r>
+            <w:proofErr w:type="spellStart"/>
+            <w:r>
+              <w:t>sliderAdapter</w:t>
+            </w:r>
+            <w:proofErr w:type="spellEnd"/>
+            <w:r>
+              <w:t>.</w:t>
             </w:r>
             <w:r>
               <w:br/>
             </w:r>
             <w:r>
               <w:br/>
+            </w:r>
+            <w:proofErr w:type="spellStart"/>
+            <w:r>
               <w:t>ExpandableList</w:t>
             </w:r>
+            <w:proofErr w:type="spellEnd"/>
           </w:p>
           <w:p/>
           <w:p>
@@ -395,26 +667,122 @@
               <w:t>How to transform Map&lt;String, Map&lt;String, Cursor&gt;&gt; to array format?</w:t>
             </w:r>
             <w:r>
-              <w:t xml:space="preserve"> Convert one key-&gt;value entry to an object? Each entry in the array in SliderAdapter corresponds to 1 page. One page represents one date’s expense and one ExpandableListView and therefore needs one OneLevelExpenseAdapter.</w:t>
+              <w:t xml:space="preserve"> Convert one key-&gt;value entry to an object? Each entry in the array in </w:t>
+            </w:r>
+            <w:proofErr w:type="spellStart"/>
+            <w:r>
+              <w:t>SliderAdapter</w:t>
+            </w:r>
+            <w:proofErr w:type="spellEnd"/>
+            <w:r>
+              <w:t xml:space="preserve"> corresponds to 1 page. One page represents one date’s expense and one </w:t>
+            </w:r>
+            <w:proofErr w:type="spellStart"/>
+            <w:r>
+              <w:t>ExpandableListView</w:t>
+            </w:r>
+            <w:proofErr w:type="spellEnd"/>
+            <w:r>
+              <w:t xml:space="preserve"> and therefore needs one </w:t>
+            </w:r>
+            <w:proofErr w:type="spellStart"/>
+            <w:r>
+              <w:t>OneLevelExpenseAdapter</w:t>
+            </w:r>
+            <w:proofErr w:type="spellEnd"/>
+            <w:r>
+              <w:t>.</w:t>
             </w:r>
             <w:r>
               <w:br/>
             </w:r>
             <w:r>
               <w:br/>
-              <w:t>How to transform Map&lt;String, Map&lt;String, Cursor&gt;&gt; to an array of OneLevelExpenseAdapters? Isolate each Map entry and create a OneLevelExpenseAdapter object, and store in array, repeat for all Map entries.</w:t>
+              <w:t xml:space="preserve">How to transform Map&lt;String, Map&lt;String, Cursor&gt;&gt; to an array of </w:t>
+            </w:r>
+            <w:proofErr w:type="spellStart"/>
+            <w:r>
+              <w:t>OneLevelExpenseAdapters</w:t>
+            </w:r>
+            <w:proofErr w:type="spellEnd"/>
+            <w:r>
+              <w:t xml:space="preserve">? Isolate each Map entry and create </w:t>
+            </w:r>
+            <w:proofErr w:type="gramStart"/>
+            <w:r>
+              <w:t>a</w:t>
+            </w:r>
+            <w:proofErr w:type="gramEnd"/>
+            <w:r>
+              <w:t xml:space="preserve"> </w:t>
+            </w:r>
+            <w:proofErr w:type="spellStart"/>
+            <w:r>
+              <w:t>OneLevelExpenseAdapter</w:t>
+            </w:r>
+            <w:proofErr w:type="spellEnd"/>
+            <w:r>
+              <w:t xml:space="preserve"> object, and store in array, repeat for all Map entries.</w:t>
             </w:r>
           </w:p>
           <w:p/>
           <w:p>
             <w:r>
-              <w:t>Send that array of OneLevelExpenseAdapters to SlideAdapter to populate ExpandableListViews and then set ViewPager’s adapter to that SlideAdapter.</w:t>
+              <w:t xml:space="preserve">Send that array of </w:t>
+            </w:r>
+            <w:proofErr w:type="spellStart"/>
+            <w:r>
+              <w:t>OneLevelExpenseAdapters</w:t>
+            </w:r>
+            <w:proofErr w:type="spellEnd"/>
+            <w:r>
+              <w:t xml:space="preserve"> to </w:t>
+            </w:r>
+            <w:proofErr w:type="spellStart"/>
+            <w:r>
+              <w:t>SlideAdapter</w:t>
+            </w:r>
+            <w:proofErr w:type="spellEnd"/>
+            <w:r>
+              <w:t xml:space="preserve"> to populate </w:t>
+            </w:r>
+            <w:proofErr w:type="spellStart"/>
+            <w:r>
+              <w:t>ExpandableListViews</w:t>
+            </w:r>
+            <w:proofErr w:type="spellEnd"/>
+            <w:r>
+              <w:t xml:space="preserve"> and then set </w:t>
+            </w:r>
+            <w:proofErr w:type="spellStart"/>
+            <w:r>
+              <w:t>ViewPager’s</w:t>
+            </w:r>
+            <w:proofErr w:type="spellEnd"/>
+            <w:r>
+              <w:t xml:space="preserve"> adapter to that </w:t>
+            </w:r>
+            <w:proofErr w:type="spellStart"/>
+            <w:r>
+              <w:t>SlideAdapter</w:t>
+            </w:r>
+            <w:proofErr w:type="spellEnd"/>
+            <w:r>
+              <w:t>.</w:t>
             </w:r>
           </w:p>
           <w:p/>
           <w:p>
             <w:r>
-              <w:t>Added Adapters for each ExpandableListView for each page which represents 1 day’s expense to enable horizontal scrolling, + slider Adapter code. Still got bugs. Started report, formatting left page to start numbering and left margin of front cover page.</w:t>
+              <w:t xml:space="preserve">Added Adapters for each </w:t>
+            </w:r>
+            <w:proofErr w:type="spellStart"/>
+            <w:r>
+              <w:t>ExpandableListView</w:t>
+            </w:r>
+            <w:proofErr w:type="spellEnd"/>
+            <w:r>
+              <w:t xml:space="preserve"> for each page which represents 1 day’s expense to enable horizontal scrolling, + slider Adapter code. Still got bugs. Started report, formatting left page to start numbering and left margin of front cover page.</w:t>
             </w:r>
           </w:p>
         </w:tc>
@@ -437,7 +805,15 @@
           </w:tcPr>
           <w:p>
             <w:r>
-              <w:t xml:space="preserve">Solved bugs related to using View Pager, overlapping of toolbar with displayed expense data. Now can display each day’s expense horizontally and expand categories vertically w/o ugly inflexible boundaries of a 2 level expandable ListView. </w:t>
+              <w:t xml:space="preserve">Solved bugs related to using View Pager, overlapping of toolbar with displayed expense data. Now can display each day’s expense horizontally and expand categories vertically w/o ugly inflexible boundaries of a 2 level expandable </w:t>
+            </w:r>
+            <w:proofErr w:type="spellStart"/>
+            <w:r>
+              <w:t>ListView</w:t>
+            </w:r>
+            <w:proofErr w:type="spellEnd"/>
+            <w:r>
+              <w:t xml:space="preserve">. </w:t>
             </w:r>
           </w:p>
         </w:tc>
@@ -465,17 +841,38 @@
           <w:p/>
           <w:p>
             <w:r>
-              <w:t>Used LinkedHashSet and LinkedHashMa</w:t>
-            </w:r>
-            <w:r>
-              <w:t>p to maintain order of expenses, start at last page and set it as latest expense date.</w:t>
+              <w:t xml:space="preserve">Used </w:t>
+            </w:r>
+            <w:proofErr w:type="spellStart"/>
+            <w:r>
+              <w:t>LinkedHashSet</w:t>
+            </w:r>
+            <w:proofErr w:type="spellEnd"/>
+            <w:r>
+              <w:t xml:space="preserve"> and </w:t>
+            </w:r>
+            <w:proofErr w:type="spellStart"/>
+            <w:r>
+              <w:t>LinkedHashMa</w:t>
+            </w:r>
+            <w:r>
+              <w:t>p</w:t>
+            </w:r>
+            <w:proofErr w:type="spellEnd"/>
+            <w:r>
+              <w:t xml:space="preserve"> to maintain order of expenses, start at last page and set it as latest expense date.</w:t>
             </w:r>
           </w:p>
           <w:p/>
           <w:p>
             <w:r>
-              <w:t>Simplify display, list out +/- of income/expense and change them to green/red. List date on top of ExpLV</w:t>
-            </w:r>
+              <w:t xml:space="preserve">Simplify display, list out +/- of income/expense and change them to green/red. List date on top of </w:t>
+            </w:r>
+            <w:proofErr w:type="spellStart"/>
+            <w:r>
+              <w:t>ExpLV</w:t>
+            </w:r>
+            <w:proofErr w:type="spellEnd"/>
             <w:r>
               <w:t xml:space="preserve"> and maybe total sum there</w:t>
             </w:r>
@@ -492,10 +889,26 @@
               <w:t xml:space="preserve">How to </w:t>
             </w:r>
             <w:r>
-              <w:t>display ind. Expense properly</w:t>
-            </w:r>
-            <w:r>
-              <w:t>? Maybe: set –ve if expense in manual entry.</w:t>
+              <w:t xml:space="preserve">display </w:t>
+            </w:r>
+            <w:proofErr w:type="spellStart"/>
+            <w:r>
+              <w:t>ind.</w:t>
+            </w:r>
+            <w:proofErr w:type="spellEnd"/>
+            <w:r>
+              <w:t xml:space="preserve"> Expense properly</w:t>
+            </w:r>
+            <w:r>
+              <w:t>? Maybe: set –</w:t>
+            </w:r>
+            <w:proofErr w:type="spellStart"/>
+            <w:r>
+              <w:t>ve</w:t>
+            </w:r>
+            <w:proofErr w:type="spellEnd"/>
+            <w:r>
+              <w:t xml:space="preserve"> if expense in manual entry.</w:t>
             </w:r>
             <w:r>
               <w:t xml:space="preserve"> Checked </w:t>
@@ -504,10 +917,34 @@
               <w:t>Expense O</w:t>
             </w:r>
             <w:r>
-              <w:t>ption in ManualEntryActivity and put –ve sign if it’</w:t>
-            </w:r>
-            <w:r>
-              <w:t>s Expense, managed to display ind. Expense properly now.</w:t>
+              <w:t xml:space="preserve">ption in </w:t>
+            </w:r>
+            <w:proofErr w:type="spellStart"/>
+            <w:r>
+              <w:t>ManualEntryActivity</w:t>
+            </w:r>
+            <w:proofErr w:type="spellEnd"/>
+            <w:r>
+              <w:t xml:space="preserve"> and put –</w:t>
+            </w:r>
+            <w:proofErr w:type="spellStart"/>
+            <w:r>
+              <w:t>ve</w:t>
+            </w:r>
+            <w:proofErr w:type="spellEnd"/>
+            <w:r>
+              <w:t xml:space="preserve"> sign if it’</w:t>
+            </w:r>
+            <w:r>
+              <w:t xml:space="preserve">s Expense, managed to display </w:t>
+            </w:r>
+            <w:proofErr w:type="spellStart"/>
+            <w:r>
+              <w:t>ind.</w:t>
+            </w:r>
+            <w:proofErr w:type="spellEnd"/>
+            <w:r>
+              <w:t xml:space="preserve"> Expense properly now.</w:t>
             </w:r>
           </w:p>
           <w:p/>
@@ -540,8 +977,6 @@
             <w:r>
               <w:t xml:space="preserve"> Jan</w:t>
             </w:r>
-            <w:bookmarkStart w:id="0" w:name="_GoBack"/>
-            <w:bookmarkEnd w:id="0"/>
           </w:p>
         </w:tc>
         <w:tc>
@@ -550,13 +985,53 @@
           </w:tcPr>
           <w:p>
             <w:r>
-              <w:t>How to display 2 explvs for income and expenses respectively? Get cursor of expenses and income separately, pass 2 arrays of page adapters when creating SlideAdapter. Stuck where number of pages which have expenses &gt; than those with income, out of bounds exception in SlideAdapter because incomePageAdapter only has 1 entry because only 1 day has income entry while 4 days have expenses entry.</w:t>
+              <w:t xml:space="preserve">How to display 2 </w:t>
+            </w:r>
+            <w:proofErr w:type="spellStart"/>
+            <w:r>
+              <w:t>explvs</w:t>
+            </w:r>
+            <w:proofErr w:type="spellEnd"/>
+            <w:r>
+              <w:t xml:space="preserve"> for income and expenses respectively? Get cursor of expenses and income separately, pass 2 arrays of page adapters when creating </w:t>
+            </w:r>
+            <w:proofErr w:type="spellStart"/>
+            <w:r>
+              <w:t>SlideAdapter</w:t>
+            </w:r>
+            <w:proofErr w:type="spellEnd"/>
+            <w:r>
+              <w:t xml:space="preserve">. Stuck where number of pages which have expenses &gt; than those with income, out of bounds exception in </w:t>
+            </w:r>
+            <w:proofErr w:type="spellStart"/>
+            <w:r>
+              <w:t>SlideAdapter</w:t>
+            </w:r>
+            <w:proofErr w:type="spellEnd"/>
+            <w:r>
+              <w:t xml:space="preserve"> because </w:t>
+            </w:r>
+            <w:proofErr w:type="spellStart"/>
+            <w:r>
+              <w:t>incomePageAdapter</w:t>
+            </w:r>
+            <w:proofErr w:type="spellEnd"/>
+            <w:r>
+              <w:t xml:space="preserve"> only has 1 entry because only 1 day has income entry while 4 days have expenses entry.</w:t>
             </w:r>
           </w:p>
           <w:p/>
           <w:p>
             <w:r>
-              <w:t>Either expense/incomePageAdapters might be less than the other.</w:t>
+              <w:t>Either expense/</w:t>
+            </w:r>
+            <w:proofErr w:type="spellStart"/>
+            <w:r>
+              <w:t>incomePageAdapters</w:t>
+            </w:r>
+            <w:proofErr w:type="spellEnd"/>
+            <w:r>
+              <w:t xml:space="preserve"> might be less than the other.</w:t>
             </w:r>
           </w:p>
           <w:p>
@@ -609,12 +1084,28 @@
               </w:numPr>
             </w:pPr>
             <w:r>
-              <w:t>Either side has none. (check in SlideAdapter if statement)</w:t>
-            </w:r>
-          </w:p>
-          <w:p>
-            <w:r>
-              <w:t>Either way must ensure final array sizes are the same. Use uniqueDates to get array of dates that have expenses/income. Create 2d array of length unique dates, fill A[0] with expenses and A[1] with income</w:t>
+              <w:t xml:space="preserve">Either side has none. (check in </w:t>
+            </w:r>
+            <w:proofErr w:type="spellStart"/>
+            <w:r>
+              <w:t>SlideAdapter</w:t>
+            </w:r>
+            <w:proofErr w:type="spellEnd"/>
+            <w:r>
+              <w:t xml:space="preserve"> if statement)</w:t>
+            </w:r>
+          </w:p>
+          <w:p>
+            <w:r>
+              <w:t xml:space="preserve">Either way must ensure final array sizes are the same. Use </w:t>
+            </w:r>
+            <w:proofErr w:type="spellStart"/>
+            <w:r>
+              <w:t>uniqueDates</w:t>
+            </w:r>
+            <w:proofErr w:type="spellEnd"/>
+            <w:r>
+              <w:t xml:space="preserve"> to get array of dates that have expenses/income. Create 2d array of length unique dates, fill A[0] with expenses and A[1] with income</w:t>
             </w:r>
           </w:p>
           <w:p/>
@@ -638,16 +1129,268 @@
           </w:tcPr>
           <w:p>
             <w:r>
-              <w:t>Done with separating expenses income explv for each day.</w:t>
+              <w:t xml:space="preserve">Done with separating expenses income </w:t>
+            </w:r>
+            <w:proofErr w:type="spellStart"/>
+            <w:r>
+              <w:t>explv</w:t>
+            </w:r>
+            <w:proofErr w:type="spellEnd"/>
+            <w:r>
+              <w:t xml:space="preserve"> for each day.</w:t>
             </w:r>
           </w:p>
           <w:p/>
           <w:p>
-            <w:r>
+            <w:pPr>
               <w:rPr>
                 <w:color w:val="FF0000"/>
               </w:rPr>
-              <w:t>Simplify display, list out +/- of income/expense and change them to green/red. List date on top of ExpLV and maybe total sum there. Set sums on categories</w:t>
+            </w:pPr>
+            <w:proofErr w:type="spellStart"/>
+            <w:r>
+              <w:rPr>
+                <w:color w:val="FF0000"/>
+              </w:rPr>
+              <w:t>Todo</w:t>
+            </w:r>
+            <w:proofErr w:type="spellEnd"/>
+            <w:r>
+              <w:rPr>
+                <w:color w:val="FF0000"/>
+              </w:rPr>
+              <w:t xml:space="preserve">: </w:t>
+            </w:r>
+            <w:r>
+              <w:rPr>
+                <w:color w:val="FF0000"/>
+              </w:rPr>
+              <w:t xml:space="preserve">Simplify display, list out +/- of income/expense and change them to green/red. List date on top of </w:t>
+            </w:r>
+            <w:proofErr w:type="spellStart"/>
+            <w:r>
+              <w:rPr>
+                <w:color w:val="FF0000"/>
+              </w:rPr>
+              <w:t>ExpLV</w:t>
+            </w:r>
+            <w:proofErr w:type="spellEnd"/>
+            <w:r>
+              <w:rPr>
+                <w:color w:val="FF0000"/>
+              </w:rPr>
+              <w:t xml:space="preserve"> and maybe total sum there. Set sums on categories</w:t>
+            </w:r>
+          </w:p>
+          <w:p>
+            <w:pPr>
+              <w:pStyle w:val="ListParagraph"/>
+              <w:numPr>
+                <w:ilvl w:val="0"/>
+                <w:numId w:val="2"/>
+              </w:numPr>
+            </w:pPr>
+            <w:r>
+              <w:t xml:space="preserve">Remove Category from </w:t>
+            </w:r>
+            <w:proofErr w:type="spellStart"/>
+            <w:r>
+              <w:t>ind.</w:t>
+            </w:r>
+            <w:proofErr w:type="spellEnd"/>
+            <w:r>
+              <w:t xml:space="preserve"> Record</w:t>
+            </w:r>
+          </w:p>
+          <w:p>
+            <w:pPr>
+              <w:pStyle w:val="ListParagraph"/>
+              <w:numPr>
+                <w:ilvl w:val="0"/>
+                <w:numId w:val="2"/>
+              </w:numPr>
+            </w:pPr>
+            <w:r>
+              <w:t xml:space="preserve">Remove option from </w:t>
+            </w:r>
+            <w:proofErr w:type="spellStart"/>
+            <w:r>
+              <w:t>ind.</w:t>
+            </w:r>
+            <w:proofErr w:type="spellEnd"/>
+            <w:r>
+              <w:t xml:space="preserve"> Record</w:t>
+            </w:r>
+          </w:p>
+          <w:p>
+            <w:pPr>
+              <w:pStyle w:val="ListParagraph"/>
+              <w:numPr>
+                <w:ilvl w:val="0"/>
+                <w:numId w:val="2"/>
+              </w:numPr>
+            </w:pPr>
+            <w:r>
+              <w:t>Remove index</w:t>
+            </w:r>
+          </w:p>
+          <w:p>
+            <w:pPr>
+              <w:pStyle w:val="ListParagraph"/>
+              <w:numPr>
+                <w:ilvl w:val="0"/>
+                <w:numId w:val="2"/>
+              </w:numPr>
+            </w:pPr>
+            <w:r>
+              <w:t>Remove date</w:t>
+            </w:r>
+            <w:bookmarkStart w:id="0" w:name="_GoBack"/>
+            <w:bookmarkEnd w:id="0"/>
+          </w:p>
+          <w:p>
+            <w:pPr>
+              <w:pStyle w:val="ListParagraph"/>
+              <w:numPr>
+                <w:ilvl w:val="0"/>
+                <w:numId w:val="2"/>
+              </w:numPr>
+            </w:pPr>
+            <w:r>
+              <w:t xml:space="preserve">Change </w:t>
+            </w:r>
+            <w:proofErr w:type="spellStart"/>
+            <w:r>
+              <w:t>color</w:t>
+            </w:r>
+            <w:proofErr w:type="spellEnd"/>
+            <w:r>
+              <w:t xml:space="preserve"> of amount</w:t>
+            </w:r>
+          </w:p>
+          <w:p>
+            <w:pPr>
+              <w:rPr>
+                <w:color w:val="FF0000"/>
+              </w:rPr>
+            </w:pPr>
+            <w:r>
+              <w:rPr>
+                <w:color w:val="FF0000"/>
+              </w:rPr>
+              <w:t xml:space="preserve">Left total sums of categories </w:t>
+            </w:r>
+            <w:r>
+              <w:rPr>
+                <w:color w:val="FF0000"/>
+              </w:rPr>
+              <w:t>and set date, sums at dates too, set income/expense divider</w:t>
+            </w:r>
+          </w:p>
+          <w:p>
+            <w:pPr>
+              <w:rPr>
+                <w:color w:val="FF0000"/>
+              </w:rPr>
+            </w:pPr>
+          </w:p>
+          <w:p/>
+        </w:tc>
+      </w:tr>
+      <w:tr>
+        <w:tc>
+          <w:tcPr>
+            <w:tcW w:w="1555" w:type="dxa"/>
+          </w:tcPr>
+          <w:p>
+            <w:r>
+              <w:t>25 Jan</w:t>
+            </w:r>
+          </w:p>
+        </w:tc>
+        <w:tc>
+          <w:tcPr>
+            <w:tcW w:w="7461" w:type="dxa"/>
+          </w:tcPr>
+          <w:p>
+            <w:r>
+              <w:t>What data structure to use for total sums categories?</w:t>
+            </w:r>
+          </w:p>
+          <w:p/>
+          <w:p>
+            <w:r>
+              <w:t>Date 1-&gt;category 1-&gt;Income -&gt;sum</w:t>
+            </w:r>
+          </w:p>
+          <w:p>
+            <w:r>
+              <w:t xml:space="preserve">                                    -&gt;Expense-&gt;sum</w:t>
+            </w:r>
+          </w:p>
+          <w:p>
+            <w:r>
+              <w:t xml:space="preserve">             -&gt;category 2-&gt;Income-&gt;sum</w:t>
+            </w:r>
+          </w:p>
+          <w:p>
+            <w:r>
+              <w:t xml:space="preserve">                                   -&gt;Expense-&gt;sum</w:t>
+            </w:r>
+          </w:p>
+          <w:p>
+            <w:r>
+              <w:t>Date 2-&gt;</w:t>
+            </w:r>
+            <w:r>
+              <w:t>&gt;category 1-&gt;Income -&gt;sum</w:t>
+            </w:r>
+          </w:p>
+          <w:p>
+            <w:r>
+              <w:t xml:space="preserve">                                    -&gt;Expense-&gt;sum</w:t>
+            </w:r>
+          </w:p>
+          <w:p>
+            <w:r>
+              <w:t xml:space="preserve">             -&gt;category 2-&gt;Income-&gt;sum</w:t>
+            </w:r>
+          </w:p>
+          <w:p>
+            <w:r>
+              <w:t xml:space="preserve">                                   -&gt;Expense-&gt;sum</w:t>
+            </w:r>
+          </w:p>
+          <w:p/>
+          <w:p>
+            <w:r>
+              <w:t xml:space="preserve">Done </w:t>
+            </w:r>
+            <w:r>
+              <w:t xml:space="preserve">displaying </w:t>
+            </w:r>
+            <w:r>
+              <w:t xml:space="preserve">total sums </w:t>
+            </w:r>
+            <w:r>
+              <w:t xml:space="preserve">besides </w:t>
+            </w:r>
+            <w:r>
+              <w:t>categories, set dates, set income/expe</w:t>
+            </w:r>
+            <w:r>
+              <w:t xml:space="preserve">nse divider. Left Sums at dates, </w:t>
+            </w:r>
+            <w:r>
+              <w:t xml:space="preserve">design/spacing, </w:t>
+            </w:r>
+            <w:proofErr w:type="gramStart"/>
+            <w:r>
+              <w:t>monthly</w:t>
+            </w:r>
+            <w:proofErr w:type="gramEnd"/>
+            <w:r>
+              <w:t xml:space="preserve"> view.</w:t>
             </w:r>
           </w:p>
         </w:tc>
@@ -667,6 +1410,96 @@
 <file path=word/numbering.xml><?xml version="1.0" encoding="utf-8"?>
 <w:numbering xmlns:wpc="http://schemas.microsoft.com/office/word/2010/wordprocessingCanvas" xmlns:mc="http://schemas.openxmlformats.org/markup-compatibility/2006" xmlns:o="urn:schemas-microsoft-com:office:office" xmlns:r="http://schemas.openxmlformats.org/officeDocument/2006/relationships" xmlns:m="http://schemas.openxmlformats.org/officeDocument/2006/math" xmlns:v="urn:schemas-microsoft-com:vml" xmlns:wp14="http://schemas.microsoft.com/office/word/2010/wordprocessingDrawing" xmlns:wp="http://schemas.openxmlformats.org/drawingml/2006/wordprocessingDrawing" xmlns:w10="urn:schemas-microsoft-com:office:word" xmlns:w="http://schemas.openxmlformats.org/wordprocessingml/2006/main" xmlns:w14="http://schemas.microsoft.com/office/word/2010/wordml" xmlns:w15="http://schemas.microsoft.com/office/word/2012/wordml" xmlns:wpg="http://schemas.microsoft.com/office/word/2010/wordprocessingGroup" xmlns:wpi="http://schemas.microsoft.com/office/word/2010/wordprocessingInk" xmlns:wne="http://schemas.microsoft.com/office/word/2006/wordml" xmlns:wps="http://schemas.microsoft.com/office/word/2010/wordprocessingShape" mc:Ignorable="w14 w15 wp14">
   <w:abstractNum w:abstractNumId="0">
+    <w:nsid w:val="5A9B35AB"/>
+    <w:multiLevelType w:val="hybridMultilevel"/>
+    <w:tmpl w:val="8DAC9BF4"/>
+    <w:lvl w:ilvl="0" w:tplc="AD94A702">
+      <w:start w:val="1"/>
+      <w:numFmt w:val="decimal"/>
+      <w:lvlText w:val="%1."/>
+      <w:lvlJc w:val="left"/>
+      <w:pPr>
+        <w:ind w:left="720" w:hanging="360"/>
+      </w:pPr>
+      <w:rPr>
+        <w:rFonts w:hint="default"/>
+        <w:color w:val="FF0000"/>
+      </w:rPr>
+    </w:lvl>
+    <w:lvl w:ilvl="1" w:tplc="44090019" w:tentative="1">
+      <w:start w:val="1"/>
+      <w:numFmt w:val="lowerLetter"/>
+      <w:lvlText w:val="%2."/>
+      <w:lvlJc w:val="left"/>
+      <w:pPr>
+        <w:ind w:left="1440" w:hanging="360"/>
+      </w:pPr>
+    </w:lvl>
+    <w:lvl w:ilvl="2" w:tplc="4409001B" w:tentative="1">
+      <w:start w:val="1"/>
+      <w:numFmt w:val="lowerRoman"/>
+      <w:lvlText w:val="%3."/>
+      <w:lvlJc w:val="right"/>
+      <w:pPr>
+        <w:ind w:left="2160" w:hanging="180"/>
+      </w:pPr>
+    </w:lvl>
+    <w:lvl w:ilvl="3" w:tplc="4409000F" w:tentative="1">
+      <w:start w:val="1"/>
+      <w:numFmt w:val="decimal"/>
+      <w:lvlText w:val="%4."/>
+      <w:lvlJc w:val="left"/>
+      <w:pPr>
+        <w:ind w:left="2880" w:hanging="360"/>
+      </w:pPr>
+    </w:lvl>
+    <w:lvl w:ilvl="4" w:tplc="44090019" w:tentative="1">
+      <w:start w:val="1"/>
+      <w:numFmt w:val="lowerLetter"/>
+      <w:lvlText w:val="%5."/>
+      <w:lvlJc w:val="left"/>
+      <w:pPr>
+        <w:ind w:left="3600" w:hanging="360"/>
+      </w:pPr>
+    </w:lvl>
+    <w:lvl w:ilvl="5" w:tplc="4409001B" w:tentative="1">
+      <w:start w:val="1"/>
+      <w:numFmt w:val="lowerRoman"/>
+      <w:lvlText w:val="%6."/>
+      <w:lvlJc w:val="right"/>
+      <w:pPr>
+        <w:ind w:left="4320" w:hanging="180"/>
+      </w:pPr>
+    </w:lvl>
+    <w:lvl w:ilvl="6" w:tplc="4409000F" w:tentative="1">
+      <w:start w:val="1"/>
+      <w:numFmt w:val="decimal"/>
+      <w:lvlText w:val="%7."/>
+      <w:lvlJc w:val="left"/>
+      <w:pPr>
+        <w:ind w:left="5040" w:hanging="360"/>
+      </w:pPr>
+    </w:lvl>
+    <w:lvl w:ilvl="7" w:tplc="44090019" w:tentative="1">
+      <w:start w:val="1"/>
+      <w:numFmt w:val="lowerLetter"/>
+      <w:lvlText w:val="%8."/>
+      <w:lvlJc w:val="left"/>
+      <w:pPr>
+        <w:ind w:left="5760" w:hanging="360"/>
+      </w:pPr>
+    </w:lvl>
+    <w:lvl w:ilvl="8" w:tplc="4409001B" w:tentative="1">
+      <w:start w:val="1"/>
+      <w:numFmt w:val="lowerRoman"/>
+      <w:lvlText w:val="%9."/>
+      <w:lvlJc w:val="right"/>
+      <w:pPr>
+        <w:ind w:left="6480" w:hanging="180"/>
+      </w:pPr>
+    </w:lvl>
+  </w:abstractNum>
+  <w:abstractNum w:abstractNumId="1">
     <w:nsid w:val="62F216F2"/>
     <w:multiLevelType w:val="hybridMultilevel"/>
     <w:tmpl w:val="4764255C"/>
@@ -756,6 +1589,9 @@
     </w:lvl>
   </w:abstractNum>
   <w:num w:numId="1">
+    <w:abstractNumId w:val="1"/>
+  </w:num>
+  <w:num w:numId="2">
     <w:abstractNumId w:val="0"/>
   </w:num>
 </w:numbering>

</xml_diff>

<commit_message>
Changed design, added update/delete, added location functionality.
</commit_message>
<xml_diff>
--- a/Files Android general/FYP daily tasks done.docx
+++ b/Files Android general/FYP daily tasks done.docx
@@ -51,23 +51,7 @@
           </w:tcPr>
           <w:p>
             <w:r>
-              <w:t xml:space="preserve">Finished query and insert, and arranged UI of </w:t>
-            </w:r>
-            <w:proofErr w:type="spellStart"/>
-            <w:r>
-              <w:t>listview</w:t>
-            </w:r>
-            <w:proofErr w:type="spellEnd"/>
-            <w:r>
-              <w:t xml:space="preserve"> for </w:t>
-            </w:r>
-            <w:proofErr w:type="spellStart"/>
-            <w:r>
-              <w:t>MainActivity</w:t>
-            </w:r>
-            <w:proofErr w:type="spellEnd"/>
-            <w:r>
-              <w:t>.</w:t>
+              <w:t>Finished query and insert, and arranged UI of listview for MainActivity.</w:t>
             </w:r>
           </w:p>
         </w:tc>
@@ -89,13 +73,8 @@
           </w:tcPr>
           <w:p>
             <w:r>
-              <w:t xml:space="preserve">Learned about </w:t>
-            </w:r>
-            <w:proofErr w:type="spellStart"/>
-            <w:r>
-              <w:t>ExpandableListView</w:t>
-            </w:r>
-            <w:proofErr w:type="spellEnd"/>
+              <w:t>Learned about ExpandableListView</w:t>
+            </w:r>
           </w:p>
         </w:tc>
       </w:tr>
@@ -116,31 +95,7 @@
           </w:tcPr>
           <w:p>
             <w:r>
-              <w:t xml:space="preserve">Changed </w:t>
-            </w:r>
-            <w:proofErr w:type="spellStart"/>
-            <w:r>
-              <w:t>db</w:t>
-            </w:r>
-            <w:proofErr w:type="spellEnd"/>
-            <w:r>
-              <w:t xml:space="preserve"> schema, add date field using text, </w:t>
-            </w:r>
-            <w:proofErr w:type="gramStart"/>
-            <w:r>
-              <w:t>drew</w:t>
-            </w:r>
-            <w:proofErr w:type="gramEnd"/>
-            <w:r>
-              <w:t xml:space="preserve"> out part of application architecture, sort display in </w:t>
-            </w:r>
-            <w:proofErr w:type="spellStart"/>
-            <w:r>
-              <w:t>MainActivity</w:t>
-            </w:r>
-            <w:proofErr w:type="spellEnd"/>
-            <w:r>
-              <w:t xml:space="preserve"> by Year, Month and Day Ascending.</w:t>
+              <w:t>Changed db schema, add date field using text, drew out part of application architecture, sort display in MainActivity by Year, Month and Day Ascending.</w:t>
             </w:r>
           </w:p>
         </w:tc>
@@ -162,39 +117,10 @@
           </w:tcPr>
           <w:p>
             <w:r>
-              <w:t xml:space="preserve">Added </w:t>
-            </w:r>
-            <w:proofErr w:type="spellStart"/>
-            <w:r>
-              <w:t>ExpandableListView</w:t>
-            </w:r>
-            <w:proofErr w:type="spellEnd"/>
-            <w:r>
-              <w:t xml:space="preserve"> by figuring out how to populate </w:t>
-            </w:r>
-            <w:proofErr w:type="spellStart"/>
-            <w:r>
-              <w:t>listDataChild</w:t>
-            </w:r>
-            <w:proofErr w:type="spellEnd"/>
-            <w:r>
-              <w:t xml:space="preserve"> and </w:t>
-            </w:r>
-            <w:proofErr w:type="spellStart"/>
-            <w:r>
-              <w:t>listHeader</w:t>
-            </w:r>
-            <w:proofErr w:type="spellEnd"/>
-            <w:r>
-              <w:t xml:space="preserve">, solved double </w:t>
-            </w:r>
-            <w:proofErr w:type="spellStart"/>
-            <w:r>
-              <w:t>onCreate</w:t>
-            </w:r>
-            <w:proofErr w:type="spellEnd"/>
-            <w:r>
-              <w:t xml:space="preserve"> call problem.</w:t>
+              <w:t>Added ExpandableListView by figuring out how to populate listDataChild and listHeader</w:t>
+            </w:r>
+            <w:r>
+              <w:t>, solved double onCreate call problem.</w:t>
             </w:r>
           </w:p>
         </w:tc>
@@ -238,23 +164,7 @@
           </w:tcPr>
           <w:p>
             <w:r>
-              <w:t xml:space="preserve">Retrieve expense/income data per date. First round modified </w:t>
-            </w:r>
-            <w:proofErr w:type="spellStart"/>
-            <w:r>
-              <w:t>ParentLevelAdapter</w:t>
-            </w:r>
-            <w:proofErr w:type="spellEnd"/>
-            <w:r>
-              <w:t xml:space="preserve">, not yet test yet. In the process of modifying </w:t>
-            </w:r>
-            <w:proofErr w:type="spellStart"/>
-            <w:r>
-              <w:t>SecondLevelAdapter</w:t>
-            </w:r>
-            <w:proofErr w:type="spellEnd"/>
-            <w:r>
-              <w:t>.</w:t>
+              <w:t>Retrieve expense/income data per date. First round modified ParentLevelAdapter, not yet test yet. In the process of modifying SecondLevelAdapter.</w:t>
             </w:r>
           </w:p>
         </w:tc>
@@ -279,23 +189,7 @@
           </w:tcPr>
           <w:p>
             <w:r>
-              <w:t xml:space="preserve">Tested </w:t>
-            </w:r>
-            <w:proofErr w:type="spellStart"/>
-            <w:r>
-              <w:t>ParentLevelAdapter</w:t>
-            </w:r>
-            <w:proofErr w:type="spellEnd"/>
-            <w:r>
-              <w:t xml:space="preserve"> and </w:t>
-            </w:r>
-            <w:proofErr w:type="spellStart"/>
-            <w:r>
-              <w:t>SecondLevelAdapter</w:t>
-            </w:r>
-            <w:proofErr w:type="spellEnd"/>
-            <w:r>
-              <w:t>, trying to solve problem of 2</w:t>
+              <w:t>Tested ParentLevelAdapter and SecondLevelAdapter, trying to solve problem of 2</w:t>
             </w:r>
             <w:r>
               <w:rPr>
@@ -304,20 +198,7 @@
               <w:t>nd</w:t>
             </w:r>
             <w:r>
-              <w:t xml:space="preserve"> level not displaying, and cursor out of bounds problem where </w:t>
-            </w:r>
-            <w:proofErr w:type="spellStart"/>
-            <w:proofErr w:type="gramStart"/>
-            <w:r>
-              <w:t>getChildView</w:t>
-            </w:r>
-            <w:proofErr w:type="spellEnd"/>
-            <w:r>
-              <w:t>(</w:t>
-            </w:r>
-            <w:proofErr w:type="gramEnd"/>
-            <w:r>
-              <w:t>) is still called even after last cursor position.</w:t>
+              <w:t xml:space="preserve"> level not displaying, and cursor out of bounds problem where getChildView() is still called even after last cursor position.</w:t>
             </w:r>
           </w:p>
         </w:tc>
@@ -348,29 +229,13 @@
               <w:t xml:space="preserve"> to prevent null ref error</w:t>
             </w:r>
             <w:r>
-              <w:t xml:space="preserve">. Also, </w:t>
-            </w:r>
-            <w:proofErr w:type="spellStart"/>
-            <w:r>
-              <w:t>getChildCount</w:t>
-            </w:r>
-            <w:proofErr w:type="spellEnd"/>
-            <w:r>
-              <w:t xml:space="preserve"> is the number cursor size for a category and not the number of categories for a date, in 2ndLvlAdp, which solves the problem of displaying duplicate or not displaying all expenses for a category.</w:t>
+              <w:t>. Also, getChildCount is the number cursor size for a category and not the number of categories for a date, in 2ndLvlAdp, which solves the problem of displaying duplicate or not displaying all expenses for a category.</w:t>
             </w:r>
             <w:r>
               <w:t xml:space="preserve"> </w:t>
             </w:r>
             <w:r>
-              <w:t xml:space="preserve">Edit </w:t>
-            </w:r>
-            <w:proofErr w:type="spellStart"/>
-            <w:r>
-              <w:t>CustomExpListView</w:t>
-            </w:r>
-            <w:proofErr w:type="spellEnd"/>
-            <w:r>
-              <w:t xml:space="preserve"> width to fit category name and expense record, and height to view all expense records</w:t>
+              <w:t>Edit CustomExpListView width to fit category name and expense record, and height to view all expense records</w:t>
             </w:r>
             <w:r>
               <w:t>.</w:t>
@@ -382,15 +247,7 @@
               <w:t>pressed</w:t>
             </w:r>
             <w:r>
-              <w:t xml:space="preserve"> (used </w:t>
-            </w:r>
-            <w:proofErr w:type="spellStart"/>
-            <w:r>
-              <w:t>ExpandableListView</w:t>
-            </w:r>
-            <w:proofErr w:type="spellEnd"/>
-            <w:r>
-              <w:t xml:space="preserve"> instead of another I think)</w:t>
+              <w:t xml:space="preserve"> (used ExpandableListView instead of another I think)</w:t>
             </w:r>
             <w:r>
               <w:t>.</w:t>
@@ -398,24 +255,11 @@
           </w:p>
           <w:p/>
           <w:p>
-            <w:proofErr w:type="spellStart"/>
-            <w:r>
-              <w:t>CustomExpandableListView</w:t>
-            </w:r>
-            <w:proofErr w:type="spellEnd"/>
-            <w:r>
-              <w:t xml:space="preserve"> height still problematic where if too much records for a category, it doesn’t let you scroll, so cannot see all records</w:t>
-            </w:r>
-            <w:r>
-              <w:t xml:space="preserve"> if too many </w:t>
-            </w:r>
-            <w:proofErr w:type="spellStart"/>
-            <w:r>
-              <w:t>bcs</w:t>
-            </w:r>
-            <w:proofErr w:type="spellEnd"/>
-            <w:r>
-              <w:t xml:space="preserve"> of height.</w:t>
+            <w:r>
+              <w:t>CustomExpandableListView height still problematic where if too much records for a category, it doesn’t let you scroll, so cannot see all records</w:t>
+            </w:r>
+            <w:r>
+              <w:t xml:space="preserve"> if too many bcs of height.</w:t>
             </w:r>
           </w:p>
         </w:tc>
@@ -437,23 +281,7 @@
           </w:tcPr>
           <w:p>
             <w:r>
-              <w:t xml:space="preserve">Can scroll categories and expense records, switched out </w:t>
-            </w:r>
-            <w:proofErr w:type="spellStart"/>
-            <w:r>
-              <w:t>CustomExpandableListView</w:t>
-            </w:r>
-            <w:proofErr w:type="spellEnd"/>
-            <w:r>
-              <w:t xml:space="preserve"> with an xml that only has </w:t>
-            </w:r>
-            <w:proofErr w:type="spellStart"/>
-            <w:r>
-              <w:t>ExpandableListView</w:t>
-            </w:r>
-            <w:proofErr w:type="spellEnd"/>
-            <w:r>
-              <w:t>.</w:t>
+              <w:t>Can scroll categories and expense records, switched out CustomExpandableListView with an xml that only has ExpandableListView.</w:t>
             </w:r>
           </w:p>
           <w:p>
@@ -467,23 +295,7 @@
               <w:t>nd</w:t>
             </w:r>
             <w:r>
-              <w:t xml:space="preserve"> level </w:t>
-            </w:r>
-            <w:proofErr w:type="spellStart"/>
-            <w:r>
-              <w:t>ExpandableListView</w:t>
-            </w:r>
-            <w:proofErr w:type="spellEnd"/>
-            <w:r>
-              <w:t xml:space="preserve"> to be 162dp which is the height of two expense records, since its height even though </w:t>
-            </w:r>
-            <w:proofErr w:type="spellStart"/>
-            <w:r>
-              <w:t>match_parent</w:t>
-            </w:r>
-            <w:proofErr w:type="spellEnd"/>
-            <w:r>
-              <w:t xml:space="preserve"> defaults </w:t>
+              <w:t xml:space="preserve"> level ExpandableListView to be 162dp which is the height of two expense records, since its height even though match_parent defaults </w:t>
             </w:r>
             <w:r>
               <w:t>to height of one expense record, and best to set height to more than one day will prob</w:t>
@@ -504,37 +316,13 @@
               <w:t>nd</w:t>
             </w:r>
             <w:r>
-              <w:t xml:space="preserve"> level </w:t>
-            </w:r>
-            <w:proofErr w:type="spellStart"/>
-            <w:r>
-              <w:t>ExpandableListView</w:t>
-            </w:r>
-            <w:proofErr w:type="spellEnd"/>
-            <w:r>
-              <w:t xml:space="preserve">, where it resizes according to the number of child views under it, which in this case would be </w:t>
-            </w:r>
-            <w:proofErr w:type="spellStart"/>
-            <w:r>
-              <w:t>ExpandableListView</w:t>
-            </w:r>
-            <w:proofErr w:type="spellEnd"/>
-            <w:r>
-              <w:t xml:space="preserve"> when </w:t>
+              <w:t xml:space="preserve"> level ExpandableListView, where it resizes according to the number of child views under it, which in this case would be ExpandableListView when </w:t>
             </w:r>
             <w:r>
               <w:t>expanding the categories and wanting to display the records</w:t>
             </w:r>
             <w:r>
-              <w:t xml:space="preserve">, similar to </w:t>
-            </w:r>
-            <w:proofErr w:type="spellStart"/>
-            <w:r>
-              <w:t>Monefy</w:t>
-            </w:r>
-            <w:proofErr w:type="spellEnd"/>
-            <w:r>
-              <w:t xml:space="preserve"> where it adjusts size according to number of records under each category, and would push the other categories down to show all records for that current category.</w:t>
+              <w:t>, similar to Monefy where it adjusts size according to number of records under each category, and would push the other categories down to show all records for that current category.</w:t>
             </w:r>
           </w:p>
           <w:p/>
@@ -543,34 +331,10 @@
               <w:t>Maybe I can add sums to each category and each date?</w:t>
             </w:r>
             <w:r>
-              <w:t xml:space="preserve"> Edit size and </w:t>
-            </w:r>
-            <w:proofErr w:type="spellStart"/>
-            <w:r>
-              <w:t>color</w:t>
-            </w:r>
-            <w:proofErr w:type="spellEnd"/>
-            <w:r>
-              <w:t xml:space="preserve"> and fonts of different levels and the box </w:t>
-            </w:r>
-            <w:proofErr w:type="spellStart"/>
-            <w:r>
-              <w:t>colors</w:t>
-            </w:r>
-            <w:proofErr w:type="spellEnd"/>
-            <w:r>
-              <w:t xml:space="preserve"> also.</w:t>
-            </w:r>
-            <w:r>
-              <w:t xml:space="preserve"> Can change to scroll horizontally so that no need for variable sized </w:t>
-            </w:r>
-            <w:proofErr w:type="spellStart"/>
-            <w:r>
-              <w:t>ExpandableLisViews</w:t>
-            </w:r>
-            <w:proofErr w:type="spellEnd"/>
-            <w:r>
-              <w:t>?</w:t>
+              <w:t xml:space="preserve"> Edit size and color and fonts of different levels and the box colors also.</w:t>
+            </w:r>
+            <w:r>
+              <w:t xml:space="preserve"> Can change to scroll horizontally so that no need for variable sized ExpandableLisViews?</w:t>
             </w:r>
           </w:p>
         </w:tc>
@@ -592,23 +356,7 @@
           </w:tcPr>
           <w:p>
             <w:r>
-              <w:t xml:space="preserve">Solved </w:t>
-            </w:r>
-            <w:proofErr w:type="spellStart"/>
-            <w:r>
-              <w:t>RelativeLayout</w:t>
-            </w:r>
-            <w:proofErr w:type="spellEnd"/>
-            <w:r>
-              <w:t xml:space="preserve"> alignment problem and tested out </w:t>
-            </w:r>
-            <w:proofErr w:type="spellStart"/>
-            <w:r>
-              <w:t>viewPager</w:t>
-            </w:r>
-            <w:proofErr w:type="spellEnd"/>
-            <w:r>
-              <w:t xml:space="preserve"> on project with toolbar, to do the same on FYP tomorrow.</w:t>
+              <w:t>Solved RelativeLayout alignment problem and tested out viewPager on project with toolbar, to do the same on FYP tomorrow.</w:t>
             </w:r>
           </w:p>
         </w:tc>
@@ -630,35 +378,15 @@
           </w:tcPr>
           <w:p>
             <w:r>
-              <w:t xml:space="preserve">Change Layouts to include </w:t>
-            </w:r>
-            <w:proofErr w:type="spellStart"/>
-            <w:r>
-              <w:t>viewPager</w:t>
-            </w:r>
-            <w:proofErr w:type="spellEnd"/>
-            <w:r>
-              <w:t xml:space="preserve">, add </w:t>
-            </w:r>
-            <w:proofErr w:type="spellStart"/>
-            <w:r>
-              <w:t>sliderAdapter</w:t>
-            </w:r>
-            <w:proofErr w:type="spellEnd"/>
-            <w:r>
-              <w:t>.</w:t>
+              <w:t>Change Layouts to include viewPager, add sliderAdapter.</w:t>
             </w:r>
             <w:r>
               <w:br/>
             </w:r>
             <w:r>
               <w:br/>
-            </w:r>
-            <w:proofErr w:type="spellStart"/>
-            <w:r>
               <w:t>ExpandableList</w:t>
             </w:r>
-            <w:proofErr w:type="spellEnd"/>
           </w:p>
           <w:p/>
           <w:p>
@@ -667,122 +395,26 @@
               <w:t>How to transform Map&lt;String, Map&lt;String, Cursor&gt;&gt; to array format?</w:t>
             </w:r>
             <w:r>
-              <w:t xml:space="preserve"> Convert one key-&gt;value entry to an object? Each entry in the array in </w:t>
-            </w:r>
-            <w:proofErr w:type="spellStart"/>
-            <w:r>
-              <w:t>SliderAdapter</w:t>
-            </w:r>
-            <w:proofErr w:type="spellEnd"/>
-            <w:r>
-              <w:t xml:space="preserve"> corresponds to 1 page. One page represents one date’s expense and one </w:t>
-            </w:r>
-            <w:proofErr w:type="spellStart"/>
-            <w:r>
-              <w:t>ExpandableListView</w:t>
-            </w:r>
-            <w:proofErr w:type="spellEnd"/>
-            <w:r>
-              <w:t xml:space="preserve"> and therefore needs one </w:t>
-            </w:r>
-            <w:proofErr w:type="spellStart"/>
-            <w:r>
-              <w:t>OneLevelExpenseAdapter</w:t>
-            </w:r>
-            <w:proofErr w:type="spellEnd"/>
-            <w:r>
-              <w:t>.</w:t>
+              <w:t xml:space="preserve"> Convert one key-&gt;value entry to an object? Each entry in the array in SliderAdapter corresponds to 1 page. One page represents one date’s expense and one ExpandableListView and therefore needs one OneLevelExpenseAdapter.</w:t>
             </w:r>
             <w:r>
               <w:br/>
             </w:r>
             <w:r>
               <w:br/>
-              <w:t xml:space="preserve">How to transform Map&lt;String, Map&lt;String, Cursor&gt;&gt; to an array of </w:t>
-            </w:r>
-            <w:proofErr w:type="spellStart"/>
-            <w:r>
-              <w:t>OneLevelExpenseAdapters</w:t>
-            </w:r>
-            <w:proofErr w:type="spellEnd"/>
-            <w:r>
-              <w:t xml:space="preserve">? Isolate each Map entry and create </w:t>
-            </w:r>
-            <w:proofErr w:type="gramStart"/>
-            <w:r>
-              <w:t>a</w:t>
-            </w:r>
-            <w:proofErr w:type="gramEnd"/>
-            <w:r>
-              <w:t xml:space="preserve"> </w:t>
-            </w:r>
-            <w:proofErr w:type="spellStart"/>
-            <w:r>
-              <w:t>OneLevelExpenseAdapter</w:t>
-            </w:r>
-            <w:proofErr w:type="spellEnd"/>
-            <w:r>
-              <w:t xml:space="preserve"> object, and store in array, repeat for all Map entries.</w:t>
-            </w:r>
-          </w:p>
-          <w:p/>
-          <w:p>
-            <w:r>
-              <w:t xml:space="preserve">Send that array of </w:t>
-            </w:r>
-            <w:proofErr w:type="spellStart"/>
-            <w:r>
-              <w:t>OneLevelExpenseAdapters</w:t>
-            </w:r>
-            <w:proofErr w:type="spellEnd"/>
-            <w:r>
-              <w:t xml:space="preserve"> to </w:t>
-            </w:r>
-            <w:proofErr w:type="spellStart"/>
-            <w:r>
-              <w:t>SlideAdapter</w:t>
-            </w:r>
-            <w:proofErr w:type="spellEnd"/>
-            <w:r>
-              <w:t xml:space="preserve"> to populate </w:t>
-            </w:r>
-            <w:proofErr w:type="spellStart"/>
-            <w:r>
-              <w:t>ExpandableListViews</w:t>
-            </w:r>
-            <w:proofErr w:type="spellEnd"/>
-            <w:r>
-              <w:t xml:space="preserve"> and then set </w:t>
-            </w:r>
-            <w:proofErr w:type="spellStart"/>
-            <w:r>
-              <w:t>ViewPager’s</w:t>
-            </w:r>
-            <w:proofErr w:type="spellEnd"/>
-            <w:r>
-              <w:t xml:space="preserve"> adapter to that </w:t>
-            </w:r>
-            <w:proofErr w:type="spellStart"/>
-            <w:r>
-              <w:t>SlideAdapter</w:t>
-            </w:r>
-            <w:proofErr w:type="spellEnd"/>
-            <w:r>
-              <w:t>.</w:t>
-            </w:r>
-          </w:p>
-          <w:p/>
-          <w:p>
-            <w:r>
-              <w:t xml:space="preserve">Added Adapters for each </w:t>
-            </w:r>
-            <w:proofErr w:type="spellStart"/>
-            <w:r>
-              <w:t>ExpandableListView</w:t>
-            </w:r>
-            <w:proofErr w:type="spellEnd"/>
-            <w:r>
-              <w:t xml:space="preserve"> for each page which represents 1 day’s expense to enable horizontal scrolling, + slider Adapter code. Still got bugs. Started report, formatting left page to start numbering and left margin of front cover page.</w:t>
+              <w:t>How to transform Map&lt;String, Map&lt;String, Cursor&gt;&gt; to an array of OneLevelExpenseAdapters? Isolate each Map entry and create a OneLevelExpenseAdapter object, and store in array, repeat for all Map entries.</w:t>
+            </w:r>
+          </w:p>
+          <w:p/>
+          <w:p>
+            <w:r>
+              <w:t>Send that array of OneLevelExpenseAdapters to SlideAdapter to populate ExpandableListViews and then set ViewPager’s adapter to that SlideAdapter.</w:t>
+            </w:r>
+          </w:p>
+          <w:p/>
+          <w:p>
+            <w:r>
+              <w:t>Added Adapters for each ExpandableListView for each page which represents 1 day’s expense to enable horizontal scrolling, + slider Adapter code. Still got bugs. Started report, formatting left page to start numbering and left margin of front cover page.</w:t>
             </w:r>
           </w:p>
         </w:tc>
@@ -805,15 +437,7 @@
           </w:tcPr>
           <w:p>
             <w:r>
-              <w:t xml:space="preserve">Solved bugs related to using View Pager, overlapping of toolbar with displayed expense data. Now can display each day’s expense horizontally and expand categories vertically w/o ugly inflexible boundaries of a 2 level expandable </w:t>
-            </w:r>
-            <w:proofErr w:type="spellStart"/>
-            <w:r>
-              <w:t>ListView</w:t>
-            </w:r>
-            <w:proofErr w:type="spellEnd"/>
-            <w:r>
-              <w:t xml:space="preserve">. </w:t>
+              <w:t xml:space="preserve">Solved bugs related to using View Pager, overlapping of toolbar with displayed expense data. Now can display each day’s expense horizontally and expand categories vertically w/o ugly inflexible boundaries of a 2 level expandable ListView. </w:t>
             </w:r>
           </w:p>
         </w:tc>
@@ -841,38 +465,17 @@
           <w:p/>
           <w:p>
             <w:r>
-              <w:t xml:space="preserve">Used </w:t>
-            </w:r>
-            <w:proofErr w:type="spellStart"/>
-            <w:r>
-              <w:t>LinkedHashSet</w:t>
-            </w:r>
-            <w:proofErr w:type="spellEnd"/>
-            <w:r>
-              <w:t xml:space="preserve"> and </w:t>
-            </w:r>
-            <w:proofErr w:type="spellStart"/>
-            <w:r>
-              <w:t>LinkedHashMa</w:t>
-            </w:r>
-            <w:r>
-              <w:t>p</w:t>
-            </w:r>
-            <w:proofErr w:type="spellEnd"/>
-            <w:r>
-              <w:t xml:space="preserve"> to maintain order of expenses, start at last page and set it as latest expense date.</w:t>
-            </w:r>
-          </w:p>
-          <w:p/>
-          <w:p>
-            <w:r>
-              <w:t xml:space="preserve">Simplify display, list out +/- of income/expense and change them to green/red. List date on top of </w:t>
-            </w:r>
-            <w:proofErr w:type="spellStart"/>
-            <w:r>
-              <w:t>ExpLV</w:t>
-            </w:r>
-            <w:proofErr w:type="spellEnd"/>
+              <w:t>Used LinkedHashSet and LinkedHashMa</w:t>
+            </w:r>
+            <w:r>
+              <w:t>p to maintain order of expenses, start at last page and set it as latest expense date.</w:t>
+            </w:r>
+          </w:p>
+          <w:p/>
+          <w:p>
+            <w:r>
+              <w:t>Simplify display, list out +/- of income/expense and change them to green/red. List date on top of ExpLV</w:t>
+            </w:r>
             <w:r>
               <w:t xml:space="preserve"> and maybe total sum there</w:t>
             </w:r>
@@ -889,26 +492,10 @@
               <w:t xml:space="preserve">How to </w:t>
             </w:r>
             <w:r>
-              <w:t xml:space="preserve">display </w:t>
-            </w:r>
-            <w:proofErr w:type="spellStart"/>
-            <w:r>
-              <w:t>ind.</w:t>
-            </w:r>
-            <w:proofErr w:type="spellEnd"/>
-            <w:r>
-              <w:t xml:space="preserve"> Expense properly</w:t>
-            </w:r>
-            <w:r>
-              <w:t>? Maybe: set –</w:t>
-            </w:r>
-            <w:proofErr w:type="spellStart"/>
-            <w:r>
-              <w:t>ve</w:t>
-            </w:r>
-            <w:proofErr w:type="spellEnd"/>
-            <w:r>
-              <w:t xml:space="preserve"> if expense in manual entry.</w:t>
+              <w:t>display ind. Expense properly</w:t>
+            </w:r>
+            <w:r>
+              <w:t>? Maybe: set –ve if expense in manual entry.</w:t>
             </w:r>
             <w:r>
               <w:t xml:space="preserve"> Checked </w:t>
@@ -917,34 +504,10 @@
               <w:t>Expense O</w:t>
             </w:r>
             <w:r>
-              <w:t xml:space="preserve">ption in </w:t>
-            </w:r>
-            <w:proofErr w:type="spellStart"/>
-            <w:r>
-              <w:t>ManualEntryActivity</w:t>
-            </w:r>
-            <w:proofErr w:type="spellEnd"/>
-            <w:r>
-              <w:t xml:space="preserve"> and put –</w:t>
-            </w:r>
-            <w:proofErr w:type="spellStart"/>
-            <w:r>
-              <w:t>ve</w:t>
-            </w:r>
-            <w:proofErr w:type="spellEnd"/>
-            <w:r>
-              <w:t xml:space="preserve"> sign if it’</w:t>
-            </w:r>
-            <w:r>
-              <w:t xml:space="preserve">s Expense, managed to display </w:t>
-            </w:r>
-            <w:proofErr w:type="spellStart"/>
-            <w:r>
-              <w:t>ind.</w:t>
-            </w:r>
-            <w:proofErr w:type="spellEnd"/>
-            <w:r>
-              <w:t xml:space="preserve"> Expense properly now.</w:t>
+              <w:t>ption in ManualEntryActivity and put –ve sign if it’</w:t>
+            </w:r>
+            <w:r>
+              <w:t>s Expense, managed to display ind. Expense properly now.</w:t>
             </w:r>
           </w:p>
           <w:p/>
@@ -985,53 +548,13 @@
           </w:tcPr>
           <w:p>
             <w:r>
-              <w:t xml:space="preserve">How to display 2 </w:t>
-            </w:r>
-            <w:proofErr w:type="spellStart"/>
-            <w:r>
-              <w:t>explvs</w:t>
-            </w:r>
-            <w:proofErr w:type="spellEnd"/>
-            <w:r>
-              <w:t xml:space="preserve"> for income and expenses respectively? Get cursor of expenses and income separately, pass 2 arrays of page adapters when creating </w:t>
-            </w:r>
-            <w:proofErr w:type="spellStart"/>
-            <w:r>
-              <w:t>SlideAdapter</w:t>
-            </w:r>
-            <w:proofErr w:type="spellEnd"/>
-            <w:r>
-              <w:t xml:space="preserve">. Stuck where number of pages which have expenses &gt; than those with income, out of bounds exception in </w:t>
-            </w:r>
-            <w:proofErr w:type="spellStart"/>
-            <w:r>
-              <w:t>SlideAdapter</w:t>
-            </w:r>
-            <w:proofErr w:type="spellEnd"/>
-            <w:r>
-              <w:t xml:space="preserve"> because </w:t>
-            </w:r>
-            <w:proofErr w:type="spellStart"/>
-            <w:r>
-              <w:t>incomePageAdapter</w:t>
-            </w:r>
-            <w:proofErr w:type="spellEnd"/>
-            <w:r>
-              <w:t xml:space="preserve"> only has 1 entry because only 1 day has income entry while 4 days have expenses entry.</w:t>
-            </w:r>
-          </w:p>
-          <w:p/>
-          <w:p>
-            <w:r>
-              <w:t>Either expense/</w:t>
-            </w:r>
-            <w:proofErr w:type="spellStart"/>
-            <w:r>
-              <w:t>incomePageAdapters</w:t>
-            </w:r>
-            <w:proofErr w:type="spellEnd"/>
-            <w:r>
-              <w:t xml:space="preserve"> might be less than the other.</w:t>
+              <w:t>How to display 2 explvs for income and expenses respectively? Get cursor of expenses and income separately, pass 2 arrays of page adapters when creating SlideAdapter. Stuck where number of pages which have expenses &gt; than those with income, out of bounds exception in SlideAdapter because incomePageAdapter only has 1 entry because only 1 day has income entry while 4 days have expenses entry.</w:t>
+            </w:r>
+          </w:p>
+          <w:p/>
+          <w:p>
+            <w:r>
+              <w:t>Either expense/incomePageAdapters might be less than the other.</w:t>
             </w:r>
           </w:p>
           <w:p>
@@ -1084,28 +607,12 @@
               </w:numPr>
             </w:pPr>
             <w:r>
-              <w:t xml:space="preserve">Either side has none. (check in </w:t>
-            </w:r>
-            <w:proofErr w:type="spellStart"/>
-            <w:r>
-              <w:t>SlideAdapter</w:t>
-            </w:r>
-            <w:proofErr w:type="spellEnd"/>
-            <w:r>
-              <w:t xml:space="preserve"> if statement)</w:t>
-            </w:r>
-          </w:p>
-          <w:p>
-            <w:r>
-              <w:t xml:space="preserve">Either way must ensure final array sizes are the same. Use </w:t>
-            </w:r>
-            <w:proofErr w:type="spellStart"/>
-            <w:r>
-              <w:t>uniqueDates</w:t>
-            </w:r>
-            <w:proofErr w:type="spellEnd"/>
-            <w:r>
-              <w:t xml:space="preserve"> to get array of dates that have expenses/income. Create 2d array of length unique dates, fill A[0] with expenses and A[1] with income</w:t>
+              <w:t>Either side has none. (check in SlideAdapter if statement)</w:t>
+            </w:r>
+          </w:p>
+          <w:p>
+            <w:r>
+              <w:t>Either way must ensure final array sizes are the same. Use uniqueDates to get array of dates that have expenses/income. Create 2d array of length unique dates, fill A[0] with expenses and A[1] with income</w:t>
             </w:r>
           </w:p>
           <w:p/>
@@ -1129,15 +636,7 @@
           </w:tcPr>
           <w:p>
             <w:r>
-              <w:t xml:space="preserve">Done with separating expenses income </w:t>
-            </w:r>
-            <w:proofErr w:type="spellStart"/>
-            <w:r>
-              <w:t>explv</w:t>
-            </w:r>
-            <w:proofErr w:type="spellEnd"/>
-            <w:r>
-              <w:t xml:space="preserve"> for each day.</w:t>
+              <w:t>Done with separating expenses income explv for each day.</w:t>
             </w:r>
           </w:p>
           <w:p/>
@@ -1147,39 +646,17 @@
                 <w:color w:val="FF0000"/>
               </w:rPr>
             </w:pPr>
-            <w:proofErr w:type="spellStart"/>
             <w:r>
               <w:rPr>
                 <w:color w:val="FF0000"/>
               </w:rPr>
-              <w:t>Todo</w:t>
-            </w:r>
-            <w:proofErr w:type="spellEnd"/>
+              <w:t xml:space="preserve">Todo: </w:t>
+            </w:r>
             <w:r>
               <w:rPr>
                 <w:color w:val="FF0000"/>
               </w:rPr>
-              <w:t xml:space="preserve">: </w:t>
-            </w:r>
-            <w:r>
-              <w:rPr>
-                <w:color w:val="FF0000"/>
-              </w:rPr>
-              <w:t xml:space="preserve">Simplify display, list out +/- of income/expense and change them to green/red. List date on top of </w:t>
-            </w:r>
-            <w:proofErr w:type="spellStart"/>
-            <w:r>
-              <w:rPr>
-                <w:color w:val="FF0000"/>
-              </w:rPr>
-              <w:t>ExpLV</w:t>
-            </w:r>
-            <w:proofErr w:type="spellEnd"/>
-            <w:r>
-              <w:rPr>
-                <w:color w:val="FF0000"/>
-              </w:rPr>
-              <w:t xml:space="preserve"> and maybe total sum there. Set sums on categories</w:t>
+              <w:t>Simplify display, list out +/- of income/expense and change them to green/red. List date on top of ExpLV and maybe total sum there. Set sums on categories</w:t>
             </w:r>
           </w:p>
           <w:p>
@@ -1191,15 +668,7 @@
               </w:numPr>
             </w:pPr>
             <w:r>
-              <w:t xml:space="preserve">Remove Category from </w:t>
-            </w:r>
-            <w:proofErr w:type="spellStart"/>
-            <w:r>
-              <w:t>ind.</w:t>
-            </w:r>
-            <w:proofErr w:type="spellEnd"/>
-            <w:r>
-              <w:t xml:space="preserve"> Record</w:t>
+              <w:t>Remove Category from ind. Record</w:t>
             </w:r>
           </w:p>
           <w:p>
@@ -1211,15 +680,7 @@
               </w:numPr>
             </w:pPr>
             <w:r>
-              <w:t xml:space="preserve">Remove option from </w:t>
-            </w:r>
-            <w:proofErr w:type="spellStart"/>
-            <w:r>
-              <w:t>ind.</w:t>
-            </w:r>
-            <w:proofErr w:type="spellEnd"/>
-            <w:r>
-              <w:t xml:space="preserve"> Record</w:t>
+              <w:t>Remove option from ind. Record</w:t>
             </w:r>
           </w:p>
           <w:p>
@@ -1245,8 +706,6 @@
             <w:r>
               <w:t>Remove date</w:t>
             </w:r>
-            <w:bookmarkStart w:id="0" w:name="_GoBack"/>
-            <w:bookmarkEnd w:id="0"/>
           </w:p>
           <w:p>
             <w:pPr>
@@ -1257,15 +716,7 @@
               </w:numPr>
             </w:pPr>
             <w:r>
-              <w:t xml:space="preserve">Change </w:t>
-            </w:r>
-            <w:proofErr w:type="spellStart"/>
-            <w:r>
-              <w:t>color</w:t>
-            </w:r>
-            <w:proofErr w:type="spellEnd"/>
-            <w:r>
-              <w:t xml:space="preserve"> of amount</w:t>
+              <w:t>Change color of amount</w:t>
             </w:r>
           </w:p>
           <w:p>
@@ -1340,10 +791,7 @@
           </w:p>
           <w:p>
             <w:r>
-              <w:t>Date 2-&gt;</w:t>
-            </w:r>
-            <w:r>
-              <w:t>&gt;category 1-&gt;Income -&gt;sum</w:t>
+              <w:t>Date 2-&gt;&gt;category 1-&gt;Income -&gt;sum</w:t>
             </w:r>
           </w:p>
           <w:p>
@@ -1382,17 +830,273 @@
               <w:t xml:space="preserve">nse divider. Left Sums at dates, </w:t>
             </w:r>
             <w:r>
-              <w:t xml:space="preserve">design/spacing, </w:t>
-            </w:r>
-            <w:proofErr w:type="gramStart"/>
-            <w:r>
-              <w:t>monthly</w:t>
-            </w:r>
-            <w:proofErr w:type="gramEnd"/>
-            <w:r>
-              <w:t xml:space="preserve"> view.</w:t>
-            </w:r>
-          </w:p>
+              <w:t>design/spacing, monthly view.</w:t>
+            </w:r>
+          </w:p>
+        </w:tc>
+      </w:tr>
+      <w:tr>
+        <w:tc>
+          <w:tcPr>
+            <w:tcW w:w="1555" w:type="dxa"/>
+          </w:tcPr>
+          <w:p>
+            <w:r>
+              <w:t>18 Feb</w:t>
+            </w:r>
+          </w:p>
+        </w:tc>
+        <w:tc>
+          <w:tcPr>
+            <w:tcW w:w="7461" w:type="dxa"/>
+          </w:tcPr>
+          <w:p>
+            <w:r>
+              <w:t>Sums at dates, design/spacing, monthly view.</w:t>
+            </w:r>
+            <w:r>
+              <w:br/>
+              <w:t>Balance displayed for each individual date on top of each page.</w:t>
+            </w:r>
+            <w:r>
+              <w:br/>
+              <w:t>Left design/spacing, monthly view.</w:t>
+            </w:r>
+          </w:p>
+        </w:tc>
+      </w:tr>
+      <w:tr>
+        <w:tc>
+          <w:tcPr>
+            <w:tcW w:w="1555" w:type="dxa"/>
+          </w:tcPr>
+          <w:p>
+            <w:r>
+              <w:t xml:space="preserve">22 Feb </w:t>
+            </w:r>
+          </w:p>
+        </w:tc>
+        <w:tc>
+          <w:tcPr>
+            <w:tcW w:w="7461" w:type="dxa"/>
+          </w:tcPr>
+          <w:p>
+            <w:r>
+              <w:t>Done design/spacing for daily view.</w:t>
+            </w:r>
+          </w:p>
+        </w:tc>
+      </w:tr>
+      <w:tr>
+        <w:tc>
+          <w:tcPr>
+            <w:tcW w:w="1555" w:type="dxa"/>
+          </w:tcPr>
+          <w:p>
+            <w:r>
+              <w:t>8 March</w:t>
+            </w:r>
+          </w:p>
+        </w:tc>
+        <w:tc>
+          <w:tcPr>
+            <w:tcW w:w="7461" w:type="dxa"/>
+          </w:tcPr>
+          <w:p>
+            <w:r>
+              <w:t>Adding insert function and get location function.</w:t>
+            </w:r>
+          </w:p>
+          <w:p>
+            <w:r>
+              <w:t xml:space="preserve">But </w:t>
+            </w:r>
+            <w:r>
+              <w:t>t</w:t>
+            </w:r>
+            <w:r>
+              <w:t xml:space="preserve">o retrieve correct row to insert at ExpenseProvider need the record’s ID since </w:t>
+            </w:r>
+            <w:r>
+              <w:t xml:space="preserve">there can be other </w:t>
+            </w:r>
+            <w:r>
+              <w:t>record</w:t>
+            </w:r>
+            <w:r>
+              <w:t>s</w:t>
+            </w:r>
+            <w:r>
+              <w:t xml:space="preserve"> with all other same columns/fields.</w:t>
+            </w:r>
+          </w:p>
+        </w:tc>
+      </w:tr>
+      <w:tr>
+        <w:tc>
+          <w:tcPr>
+            <w:tcW w:w="1555" w:type="dxa"/>
+          </w:tcPr>
+          <w:p>
+            <w:r>
+              <w:t>9 March</w:t>
+            </w:r>
+          </w:p>
+        </w:tc>
+        <w:tc>
+          <w:tcPr>
+            <w:tcW w:w="7461" w:type="dxa"/>
+          </w:tcPr>
+          <w:p>
+            <w:r>
+              <w:t>Added code for update expenses</w:t>
+            </w:r>
+            <w:r>
+              <w:t xml:space="preserve"> to interface with DB</w:t>
+            </w:r>
+            <w:r>
+              <w:t>. Displayed record ID in a hidden field.</w:t>
+            </w:r>
+            <w:r>
+              <w:t xml:space="preserve"> </w:t>
+            </w:r>
+            <w:r>
+              <w:t xml:space="preserve"> Added code to check if redirect to ManualEntryActivity was for a new record or for update. Solve bug that doesn’t update currently selected date when onDateSet()</w:t>
+            </w:r>
+            <w:r>
+              <w:t>.</w:t>
+            </w:r>
+          </w:p>
+        </w:tc>
+      </w:tr>
+      <w:tr>
+        <w:tc>
+          <w:tcPr>
+            <w:tcW w:w="1555" w:type="dxa"/>
+          </w:tcPr>
+          <w:p>
+            <w:r>
+              <w:t>10 March</w:t>
+            </w:r>
+          </w:p>
+        </w:tc>
+        <w:tc>
+          <w:tcPr>
+            <w:tcW w:w="7461" w:type="dxa"/>
+          </w:tcPr>
+          <w:p>
+            <w:r>
+              <w:t xml:space="preserve">Done update </w:t>
+            </w:r>
+            <w:r>
+              <w:t xml:space="preserve">and delete </w:t>
+            </w:r>
+            <w:r>
+              <w:t>function for individual expenses.</w:t>
+            </w:r>
+          </w:p>
+        </w:tc>
+      </w:tr>
+      <w:tr>
+        <w:tc>
+          <w:tcPr>
+            <w:tcW w:w="1555" w:type="dxa"/>
+          </w:tcPr>
+          <w:p>
+            <w:r>
+              <w:t>11 March</w:t>
+            </w:r>
+          </w:p>
+        </w:tc>
+        <w:tc>
+          <w:tcPr>
+            <w:tcW w:w="7461" w:type="dxa"/>
+          </w:tcPr>
+          <w:p>
+            <w:r>
+              <w:t>How to add location field at Manual Entry activity?</w:t>
+            </w:r>
+          </w:p>
+          <w:p/>
+          <w:p>
+            <w:r>
+              <w:t>Add:</w:t>
+            </w:r>
+          </w:p>
+          <w:p/>
+          <w:p>
+            <w:r>
+              <w:t>Coordinates/location: __Press to get coordinates____</w:t>
+            </w:r>
+            <w:r>
+              <w:br/>
+            </w:r>
+            <w:r>
+              <w:br/>
+              <w:t>Add Rates of Spending function</w:t>
+            </w:r>
+          </w:p>
+          <w:p>
+            <w:r>
+              <w:t>Continue with auto –extraction and confirm/reject data ASAP!</w:t>
+            </w:r>
+          </w:p>
+          <w:p/>
+          <w:p/>
+          <w:p/>
+          <w:p/>
+          <w:p>
+            <w:r>
+              <w:t xml:space="preserve">Added function to get device coordinates, along with background thread to update UI to display counter to </w:t>
+            </w:r>
+            <w:r>
+              <w:t>increase responsiveness instead of using main thread for counter.</w:t>
+            </w:r>
+          </w:p>
+          <w:p/>
+          <w:p/>
+        </w:tc>
+      </w:tr>
+      <w:tr>
+        <w:tc>
+          <w:tcPr>
+            <w:tcW w:w="1555" w:type="dxa"/>
+          </w:tcPr>
+          <w:p>
+            <w:r>
+              <w:lastRenderedPageBreak/>
+              <w:t>13 March</w:t>
+            </w:r>
+          </w:p>
+        </w:tc>
+        <w:tc>
+          <w:tcPr>
+            <w:tcW w:w="7461" w:type="dxa"/>
+          </w:tcPr>
+          <w:p>
+            <w:r>
+              <w:t>Added insert function for coordinates</w:t>
+            </w:r>
+            <w:r>
+              <w:t>, add button below it to open in maps when user updating a record.</w:t>
+            </w:r>
+            <w:bookmarkStart w:id="0" w:name="_GoBack"/>
+            <w:bookmarkEnd w:id="0"/>
+          </w:p>
+        </w:tc>
+      </w:tr>
+      <w:tr>
+        <w:tc>
+          <w:tcPr>
+            <w:tcW w:w="1555" w:type="dxa"/>
+          </w:tcPr>
+          <w:p/>
+        </w:tc>
+        <w:tc>
+          <w:tcPr>
+            <w:tcW w:w="7461" w:type="dxa"/>
+          </w:tcPr>
+          <w:p/>
         </w:tc>
       </w:tr>
     </w:tbl>

</xml_diff>

<commit_message>
Added background service for location listener and added background thread for counter
</commit_message>
<xml_diff>
--- a/Files Android general/FYP daily tasks done.docx
+++ b/Files Android general/FYP daily tasks done.docx
@@ -51,7 +51,23 @@
           </w:tcPr>
           <w:p>
             <w:r>
-              <w:t>Finished query and insert, and arranged UI of listview for MainActivity.</w:t>
+              <w:t xml:space="preserve">Finished query and insert, and arranged UI of </w:t>
+            </w:r>
+            <w:proofErr w:type="spellStart"/>
+            <w:r>
+              <w:t>listview</w:t>
+            </w:r>
+            <w:proofErr w:type="spellEnd"/>
+            <w:r>
+              <w:t xml:space="preserve"> for </w:t>
+            </w:r>
+            <w:proofErr w:type="spellStart"/>
+            <w:r>
+              <w:t>MainActivity</w:t>
+            </w:r>
+            <w:proofErr w:type="spellEnd"/>
+            <w:r>
+              <w:t>.</w:t>
             </w:r>
           </w:p>
         </w:tc>
@@ -73,8 +89,13 @@
           </w:tcPr>
           <w:p>
             <w:r>
-              <w:t>Learned about ExpandableListView</w:t>
-            </w:r>
+              <w:t xml:space="preserve">Learned about </w:t>
+            </w:r>
+            <w:proofErr w:type="spellStart"/>
+            <w:r>
+              <w:t>ExpandableListView</w:t>
+            </w:r>
+            <w:proofErr w:type="spellEnd"/>
           </w:p>
         </w:tc>
       </w:tr>
@@ -95,7 +116,31 @@
           </w:tcPr>
           <w:p>
             <w:r>
-              <w:t>Changed db schema, add date field using text, drew out part of application architecture, sort display in MainActivity by Year, Month and Day Ascending.</w:t>
+              <w:t xml:space="preserve">Changed </w:t>
+            </w:r>
+            <w:proofErr w:type="spellStart"/>
+            <w:r>
+              <w:t>db</w:t>
+            </w:r>
+            <w:proofErr w:type="spellEnd"/>
+            <w:r>
+              <w:t xml:space="preserve"> schema, add date field using text, </w:t>
+            </w:r>
+            <w:proofErr w:type="gramStart"/>
+            <w:r>
+              <w:t>drew</w:t>
+            </w:r>
+            <w:proofErr w:type="gramEnd"/>
+            <w:r>
+              <w:t xml:space="preserve"> out part of application architecture, sort display in </w:t>
+            </w:r>
+            <w:proofErr w:type="spellStart"/>
+            <w:r>
+              <w:t>MainActivity</w:t>
+            </w:r>
+            <w:proofErr w:type="spellEnd"/>
+            <w:r>
+              <w:t xml:space="preserve"> by Year, Month and Day Ascending.</w:t>
             </w:r>
           </w:p>
         </w:tc>
@@ -117,10 +162,39 @@
           </w:tcPr>
           <w:p>
             <w:r>
-              <w:t>Added ExpandableListView by figuring out how to populate listDataChild and listHeader</w:t>
-            </w:r>
-            <w:r>
-              <w:t>, solved double onCreate call problem.</w:t>
+              <w:t xml:space="preserve">Added </w:t>
+            </w:r>
+            <w:proofErr w:type="spellStart"/>
+            <w:r>
+              <w:t>ExpandableListView</w:t>
+            </w:r>
+            <w:proofErr w:type="spellEnd"/>
+            <w:r>
+              <w:t xml:space="preserve"> by figuring out how to populate </w:t>
+            </w:r>
+            <w:proofErr w:type="spellStart"/>
+            <w:r>
+              <w:t>listDataChild</w:t>
+            </w:r>
+            <w:proofErr w:type="spellEnd"/>
+            <w:r>
+              <w:t xml:space="preserve"> and </w:t>
+            </w:r>
+            <w:proofErr w:type="spellStart"/>
+            <w:r>
+              <w:t>listHeader</w:t>
+            </w:r>
+            <w:proofErr w:type="spellEnd"/>
+            <w:r>
+              <w:t xml:space="preserve">, solved double </w:t>
+            </w:r>
+            <w:proofErr w:type="spellStart"/>
+            <w:r>
+              <w:t>onCreate</w:t>
+            </w:r>
+            <w:proofErr w:type="spellEnd"/>
+            <w:r>
+              <w:t xml:space="preserve"> call problem.</w:t>
             </w:r>
           </w:p>
         </w:tc>
@@ -164,7 +238,23 @@
           </w:tcPr>
           <w:p>
             <w:r>
-              <w:t>Retrieve expense/income data per date. First round modified ParentLevelAdapter, not yet test yet. In the process of modifying SecondLevelAdapter.</w:t>
+              <w:t xml:space="preserve">Retrieve expense/income data per date. First round modified </w:t>
+            </w:r>
+            <w:proofErr w:type="spellStart"/>
+            <w:r>
+              <w:t>ParentLevelAdapter</w:t>
+            </w:r>
+            <w:proofErr w:type="spellEnd"/>
+            <w:r>
+              <w:t xml:space="preserve">, not yet test yet. In the process of modifying </w:t>
+            </w:r>
+            <w:proofErr w:type="spellStart"/>
+            <w:r>
+              <w:t>SecondLevelAdapter</w:t>
+            </w:r>
+            <w:proofErr w:type="spellEnd"/>
+            <w:r>
+              <w:t>.</w:t>
             </w:r>
           </w:p>
         </w:tc>
@@ -189,7 +279,23 @@
           </w:tcPr>
           <w:p>
             <w:r>
-              <w:t>Tested ParentLevelAdapter and SecondLevelAdapter, trying to solve problem of 2</w:t>
+              <w:t xml:space="preserve">Tested </w:t>
+            </w:r>
+            <w:proofErr w:type="spellStart"/>
+            <w:r>
+              <w:t>ParentLevelAdapter</w:t>
+            </w:r>
+            <w:proofErr w:type="spellEnd"/>
+            <w:r>
+              <w:t xml:space="preserve"> and </w:t>
+            </w:r>
+            <w:proofErr w:type="spellStart"/>
+            <w:r>
+              <w:t>SecondLevelAdapter</w:t>
+            </w:r>
+            <w:proofErr w:type="spellEnd"/>
+            <w:r>
+              <w:t>, trying to solve problem of 2</w:t>
             </w:r>
             <w:r>
               <w:rPr>
@@ -198,7 +304,20 @@
               <w:t>nd</w:t>
             </w:r>
             <w:r>
-              <w:t xml:space="preserve"> level not displaying, and cursor out of bounds problem where getChildView() is still called even after last cursor position.</w:t>
+              <w:t xml:space="preserve"> level not displaying, and cursor out of bounds problem where </w:t>
+            </w:r>
+            <w:proofErr w:type="spellStart"/>
+            <w:proofErr w:type="gramStart"/>
+            <w:r>
+              <w:t>getChildView</w:t>
+            </w:r>
+            <w:proofErr w:type="spellEnd"/>
+            <w:r>
+              <w:t>(</w:t>
+            </w:r>
+            <w:proofErr w:type="gramEnd"/>
+            <w:r>
+              <w:t>) is still called even after last cursor position.</w:t>
             </w:r>
           </w:p>
         </w:tc>
@@ -229,13 +348,29 @@
               <w:t xml:space="preserve"> to prevent null ref error</w:t>
             </w:r>
             <w:r>
-              <w:t>. Also, getChildCount is the number cursor size for a category and not the number of categories for a date, in 2ndLvlAdp, which solves the problem of displaying duplicate or not displaying all expenses for a category.</w:t>
+              <w:t xml:space="preserve">. Also, </w:t>
+            </w:r>
+            <w:proofErr w:type="spellStart"/>
+            <w:r>
+              <w:t>getChildCount</w:t>
+            </w:r>
+            <w:proofErr w:type="spellEnd"/>
+            <w:r>
+              <w:t xml:space="preserve"> is the number cursor size for a category and not the number of categories for a date, in 2ndLvlAdp, which solves the problem of displaying duplicate or not displaying all expenses for a category.</w:t>
             </w:r>
             <w:r>
               <w:t xml:space="preserve"> </w:t>
             </w:r>
             <w:r>
-              <w:t>Edit CustomExpListView width to fit category name and expense record, and height to view all expense records</w:t>
+              <w:t xml:space="preserve">Edit </w:t>
+            </w:r>
+            <w:proofErr w:type="spellStart"/>
+            <w:r>
+              <w:t>CustomExpListView</w:t>
+            </w:r>
+            <w:proofErr w:type="spellEnd"/>
+            <w:r>
+              <w:t xml:space="preserve"> width to fit category name and expense record, and height to view all expense records</w:t>
             </w:r>
             <w:r>
               <w:t>.</w:t>
@@ -247,7 +382,15 @@
               <w:t>pressed</w:t>
             </w:r>
             <w:r>
-              <w:t xml:space="preserve"> (used ExpandableListView instead of another I think)</w:t>
+              <w:t xml:space="preserve"> (used </w:t>
+            </w:r>
+            <w:proofErr w:type="spellStart"/>
+            <w:r>
+              <w:t>ExpandableListView</w:t>
+            </w:r>
+            <w:proofErr w:type="spellEnd"/>
+            <w:r>
+              <w:t xml:space="preserve"> instead of another I think)</w:t>
             </w:r>
             <w:r>
               <w:t>.</w:t>
@@ -255,11 +398,24 @@
           </w:p>
           <w:p/>
           <w:p>
-            <w:r>
-              <w:t>CustomExpandableListView height still problematic where if too much records for a category, it doesn’t let you scroll, so cannot see all records</w:t>
-            </w:r>
-            <w:r>
-              <w:t xml:space="preserve"> if too many bcs of height.</w:t>
+            <w:proofErr w:type="spellStart"/>
+            <w:r>
+              <w:t>CustomExpandableListView</w:t>
+            </w:r>
+            <w:proofErr w:type="spellEnd"/>
+            <w:r>
+              <w:t xml:space="preserve"> height still problematic where if too much records for a category, it doesn’t let you scroll, so cannot see all records</w:t>
+            </w:r>
+            <w:r>
+              <w:t xml:space="preserve"> if too many </w:t>
+            </w:r>
+            <w:proofErr w:type="spellStart"/>
+            <w:r>
+              <w:t>bcs</w:t>
+            </w:r>
+            <w:proofErr w:type="spellEnd"/>
+            <w:r>
+              <w:t xml:space="preserve"> of height.</w:t>
             </w:r>
           </w:p>
         </w:tc>
@@ -281,7 +437,23 @@
           </w:tcPr>
           <w:p>
             <w:r>
-              <w:t>Can scroll categories and expense records, switched out CustomExpandableListView with an xml that only has ExpandableListView.</w:t>
+              <w:t xml:space="preserve">Can scroll categories and expense records, switched out </w:t>
+            </w:r>
+            <w:proofErr w:type="spellStart"/>
+            <w:r>
+              <w:t>CustomExpandableListView</w:t>
+            </w:r>
+            <w:proofErr w:type="spellEnd"/>
+            <w:r>
+              <w:t xml:space="preserve"> with an xml that only has </w:t>
+            </w:r>
+            <w:proofErr w:type="spellStart"/>
+            <w:r>
+              <w:t>ExpandableListView</w:t>
+            </w:r>
+            <w:proofErr w:type="spellEnd"/>
+            <w:r>
+              <w:t>.</w:t>
             </w:r>
           </w:p>
           <w:p>
@@ -295,7 +467,23 @@
               <w:t>nd</w:t>
             </w:r>
             <w:r>
-              <w:t xml:space="preserve"> level ExpandableListView to be 162dp which is the height of two expense records, since its height even though match_parent defaults </w:t>
+              <w:t xml:space="preserve"> level </w:t>
+            </w:r>
+            <w:proofErr w:type="spellStart"/>
+            <w:r>
+              <w:t>ExpandableListView</w:t>
+            </w:r>
+            <w:proofErr w:type="spellEnd"/>
+            <w:r>
+              <w:t xml:space="preserve"> to be 162dp which is the height of two expense records, since its height even though </w:t>
+            </w:r>
+            <w:proofErr w:type="spellStart"/>
+            <w:r>
+              <w:t>match_parent</w:t>
+            </w:r>
+            <w:proofErr w:type="spellEnd"/>
+            <w:r>
+              <w:t xml:space="preserve"> defaults </w:t>
             </w:r>
             <w:r>
               <w:t>to height of one expense record, and best to set height to more than one day will prob</w:t>
@@ -316,13 +504,37 @@
               <w:t>nd</w:t>
             </w:r>
             <w:r>
-              <w:t xml:space="preserve"> level ExpandableListView, where it resizes according to the number of child views under it, which in this case would be ExpandableListView when </w:t>
+              <w:t xml:space="preserve"> level </w:t>
+            </w:r>
+            <w:proofErr w:type="spellStart"/>
+            <w:r>
+              <w:t>ExpandableListView</w:t>
+            </w:r>
+            <w:proofErr w:type="spellEnd"/>
+            <w:r>
+              <w:t xml:space="preserve">, where it resizes according to the number of child views under it, which in this case would be </w:t>
+            </w:r>
+            <w:proofErr w:type="spellStart"/>
+            <w:r>
+              <w:t>ExpandableListView</w:t>
+            </w:r>
+            <w:proofErr w:type="spellEnd"/>
+            <w:r>
+              <w:t xml:space="preserve"> when </w:t>
             </w:r>
             <w:r>
               <w:t>expanding the categories and wanting to display the records</w:t>
             </w:r>
             <w:r>
-              <w:t>, similar to Monefy where it adjusts size according to number of records under each category, and would push the other categories down to show all records for that current category.</w:t>
+              <w:t xml:space="preserve">, similar to </w:t>
+            </w:r>
+            <w:proofErr w:type="spellStart"/>
+            <w:r>
+              <w:t>Monefy</w:t>
+            </w:r>
+            <w:proofErr w:type="spellEnd"/>
+            <w:r>
+              <w:t xml:space="preserve"> where it adjusts size according to number of records under each category, and would push the other categories down to show all records for that current category.</w:t>
             </w:r>
           </w:p>
           <w:p/>
@@ -331,10 +543,34 @@
               <w:t>Maybe I can add sums to each category and each date?</w:t>
             </w:r>
             <w:r>
-              <w:t xml:space="preserve"> Edit size and color and fonts of different levels and the box colors also.</w:t>
-            </w:r>
-            <w:r>
-              <w:t xml:space="preserve"> Can change to scroll horizontally so that no need for variable sized ExpandableLisViews?</w:t>
+              <w:t xml:space="preserve"> Edit size and </w:t>
+            </w:r>
+            <w:proofErr w:type="spellStart"/>
+            <w:r>
+              <w:t>color</w:t>
+            </w:r>
+            <w:proofErr w:type="spellEnd"/>
+            <w:r>
+              <w:t xml:space="preserve"> and fonts of different levels and the box </w:t>
+            </w:r>
+            <w:proofErr w:type="spellStart"/>
+            <w:r>
+              <w:t>colors</w:t>
+            </w:r>
+            <w:proofErr w:type="spellEnd"/>
+            <w:r>
+              <w:t xml:space="preserve"> also.</w:t>
+            </w:r>
+            <w:r>
+              <w:t xml:space="preserve"> Can change to scroll horizontally so that no need for variable sized </w:t>
+            </w:r>
+            <w:proofErr w:type="spellStart"/>
+            <w:r>
+              <w:t>ExpandableLisViews</w:t>
+            </w:r>
+            <w:proofErr w:type="spellEnd"/>
+            <w:r>
+              <w:t>?</w:t>
             </w:r>
           </w:p>
         </w:tc>
@@ -356,7 +592,23 @@
           </w:tcPr>
           <w:p>
             <w:r>
-              <w:t>Solved RelativeLayout alignment problem and tested out viewPager on project with toolbar, to do the same on FYP tomorrow.</w:t>
+              <w:t xml:space="preserve">Solved </w:t>
+            </w:r>
+            <w:proofErr w:type="spellStart"/>
+            <w:r>
+              <w:t>RelativeLayout</w:t>
+            </w:r>
+            <w:proofErr w:type="spellEnd"/>
+            <w:r>
+              <w:t xml:space="preserve"> alignment problem and tested out </w:t>
+            </w:r>
+            <w:proofErr w:type="spellStart"/>
+            <w:r>
+              <w:t>viewPager</w:t>
+            </w:r>
+            <w:proofErr w:type="spellEnd"/>
+            <w:r>
+              <w:t xml:space="preserve"> on project with toolbar, to do the same on FYP tomorrow.</w:t>
             </w:r>
           </w:p>
         </w:tc>
@@ -378,15 +630,35 @@
           </w:tcPr>
           <w:p>
             <w:r>
-              <w:t>Change Layouts to include viewPager, add sliderAdapter.</w:t>
+              <w:t xml:space="preserve">Change Layouts to include </w:t>
+            </w:r>
+            <w:proofErr w:type="spellStart"/>
+            <w:r>
+              <w:t>viewPager</w:t>
+            </w:r>
+            <w:proofErr w:type="spellEnd"/>
+            <w:r>
+              <w:t xml:space="preserve">, add </w:t>
+            </w:r>
+            <w:proofErr w:type="spellStart"/>
+            <w:r>
+              <w:t>sliderAdapter</w:t>
+            </w:r>
+            <w:proofErr w:type="spellEnd"/>
+            <w:r>
+              <w:t>.</w:t>
             </w:r>
             <w:r>
               <w:br/>
             </w:r>
             <w:r>
               <w:br/>
+            </w:r>
+            <w:proofErr w:type="spellStart"/>
+            <w:r>
               <w:t>ExpandableList</w:t>
             </w:r>
+            <w:proofErr w:type="spellEnd"/>
           </w:p>
           <w:p/>
           <w:p>
@@ -395,26 +667,122 @@
               <w:t>How to transform Map&lt;String, Map&lt;String, Cursor&gt;&gt; to array format?</w:t>
             </w:r>
             <w:r>
-              <w:t xml:space="preserve"> Convert one key-&gt;value entry to an object? Each entry in the array in SliderAdapter corresponds to 1 page. One page represents one date’s expense and one ExpandableListView and therefore needs one OneLevelExpenseAdapter.</w:t>
+              <w:t xml:space="preserve"> Convert one key-&gt;value entry to an object? Each entry in the array in </w:t>
+            </w:r>
+            <w:proofErr w:type="spellStart"/>
+            <w:r>
+              <w:t>SliderAdapter</w:t>
+            </w:r>
+            <w:proofErr w:type="spellEnd"/>
+            <w:r>
+              <w:t xml:space="preserve"> corresponds to 1 page. One page represents one date’s expense and one </w:t>
+            </w:r>
+            <w:proofErr w:type="spellStart"/>
+            <w:r>
+              <w:t>ExpandableListView</w:t>
+            </w:r>
+            <w:proofErr w:type="spellEnd"/>
+            <w:r>
+              <w:t xml:space="preserve"> and therefore needs one </w:t>
+            </w:r>
+            <w:proofErr w:type="spellStart"/>
+            <w:r>
+              <w:t>OneLevelExpenseAdapter</w:t>
+            </w:r>
+            <w:proofErr w:type="spellEnd"/>
+            <w:r>
+              <w:t>.</w:t>
             </w:r>
             <w:r>
               <w:br/>
             </w:r>
             <w:r>
               <w:br/>
-              <w:t>How to transform Map&lt;String, Map&lt;String, Cursor&gt;&gt; to an array of OneLevelExpenseAdapters? Isolate each Map entry and create a OneLevelExpenseAdapter object, and store in array, repeat for all Map entries.</w:t>
+              <w:t xml:space="preserve">How to transform Map&lt;String, Map&lt;String, Cursor&gt;&gt; to an array of </w:t>
+            </w:r>
+            <w:proofErr w:type="spellStart"/>
+            <w:r>
+              <w:t>OneLevelExpenseAdapters</w:t>
+            </w:r>
+            <w:proofErr w:type="spellEnd"/>
+            <w:r>
+              <w:t xml:space="preserve">? Isolate each Map entry and create </w:t>
+            </w:r>
+            <w:proofErr w:type="gramStart"/>
+            <w:r>
+              <w:t>a</w:t>
+            </w:r>
+            <w:proofErr w:type="gramEnd"/>
+            <w:r>
+              <w:t xml:space="preserve"> </w:t>
+            </w:r>
+            <w:proofErr w:type="spellStart"/>
+            <w:r>
+              <w:t>OneLevelExpenseAdapter</w:t>
+            </w:r>
+            <w:proofErr w:type="spellEnd"/>
+            <w:r>
+              <w:t xml:space="preserve"> object, and store in array, repeat for all Map entries.</w:t>
             </w:r>
           </w:p>
           <w:p/>
           <w:p>
             <w:r>
-              <w:t>Send that array of OneLevelExpenseAdapters to SlideAdapter to populate ExpandableListViews and then set ViewPager’s adapter to that SlideAdapter.</w:t>
+              <w:t xml:space="preserve">Send that array of </w:t>
+            </w:r>
+            <w:proofErr w:type="spellStart"/>
+            <w:r>
+              <w:t>OneLevelExpenseAdapters</w:t>
+            </w:r>
+            <w:proofErr w:type="spellEnd"/>
+            <w:r>
+              <w:t xml:space="preserve"> to </w:t>
+            </w:r>
+            <w:proofErr w:type="spellStart"/>
+            <w:r>
+              <w:t>SlideAdapter</w:t>
+            </w:r>
+            <w:proofErr w:type="spellEnd"/>
+            <w:r>
+              <w:t xml:space="preserve"> to populate </w:t>
+            </w:r>
+            <w:proofErr w:type="spellStart"/>
+            <w:r>
+              <w:t>ExpandableListViews</w:t>
+            </w:r>
+            <w:proofErr w:type="spellEnd"/>
+            <w:r>
+              <w:t xml:space="preserve"> and then set </w:t>
+            </w:r>
+            <w:proofErr w:type="spellStart"/>
+            <w:r>
+              <w:t>ViewPager’s</w:t>
+            </w:r>
+            <w:proofErr w:type="spellEnd"/>
+            <w:r>
+              <w:t xml:space="preserve"> adapter to that </w:t>
+            </w:r>
+            <w:proofErr w:type="spellStart"/>
+            <w:r>
+              <w:t>SlideAdapter</w:t>
+            </w:r>
+            <w:proofErr w:type="spellEnd"/>
+            <w:r>
+              <w:t>.</w:t>
             </w:r>
           </w:p>
           <w:p/>
           <w:p>
             <w:r>
-              <w:t>Added Adapters for each ExpandableListView for each page which represents 1 day’s expense to enable horizontal scrolling, + slider Adapter code. Still got bugs. Started report, formatting left page to start numbering and left margin of front cover page.</w:t>
+              <w:t xml:space="preserve">Added Adapters for each </w:t>
+            </w:r>
+            <w:proofErr w:type="spellStart"/>
+            <w:r>
+              <w:t>ExpandableListView</w:t>
+            </w:r>
+            <w:proofErr w:type="spellEnd"/>
+            <w:r>
+              <w:t xml:space="preserve"> for each page which represents 1 day’s expense to enable horizontal scrolling, + slider Adapter code. Still got bugs. Started report, formatting left page to start numbering and left margin of front cover page.</w:t>
             </w:r>
           </w:p>
         </w:tc>
@@ -437,7 +805,15 @@
           </w:tcPr>
           <w:p>
             <w:r>
-              <w:t xml:space="preserve">Solved bugs related to using View Pager, overlapping of toolbar with displayed expense data. Now can display each day’s expense horizontally and expand categories vertically w/o ugly inflexible boundaries of a 2 level expandable ListView. </w:t>
+              <w:t xml:space="preserve">Solved bugs related to using View Pager, overlapping of toolbar with displayed expense data. Now can display each day’s expense horizontally and expand categories vertically w/o ugly inflexible boundaries of a 2 level expandable </w:t>
+            </w:r>
+            <w:proofErr w:type="spellStart"/>
+            <w:r>
+              <w:t>ListView</w:t>
+            </w:r>
+            <w:proofErr w:type="spellEnd"/>
+            <w:r>
+              <w:t xml:space="preserve">. </w:t>
             </w:r>
           </w:p>
         </w:tc>
@@ -465,17 +841,38 @@
           <w:p/>
           <w:p>
             <w:r>
-              <w:t>Used LinkedHashSet and LinkedHashMa</w:t>
-            </w:r>
-            <w:r>
-              <w:t>p to maintain order of expenses, start at last page and set it as latest expense date.</w:t>
+              <w:t xml:space="preserve">Used </w:t>
+            </w:r>
+            <w:proofErr w:type="spellStart"/>
+            <w:r>
+              <w:t>LinkedHashSet</w:t>
+            </w:r>
+            <w:proofErr w:type="spellEnd"/>
+            <w:r>
+              <w:t xml:space="preserve"> and </w:t>
+            </w:r>
+            <w:proofErr w:type="spellStart"/>
+            <w:r>
+              <w:t>LinkedHashMa</w:t>
+            </w:r>
+            <w:r>
+              <w:t>p</w:t>
+            </w:r>
+            <w:proofErr w:type="spellEnd"/>
+            <w:r>
+              <w:t xml:space="preserve"> to maintain order of expenses, start at last page and set it as latest expense date.</w:t>
             </w:r>
           </w:p>
           <w:p/>
           <w:p>
             <w:r>
-              <w:t>Simplify display, list out +/- of income/expense and change them to green/red. List date on top of ExpLV</w:t>
-            </w:r>
+              <w:t xml:space="preserve">Simplify display, list out +/- of income/expense and change them to green/red. List date on top of </w:t>
+            </w:r>
+            <w:proofErr w:type="spellStart"/>
+            <w:r>
+              <w:t>ExpLV</w:t>
+            </w:r>
+            <w:proofErr w:type="spellEnd"/>
             <w:r>
               <w:t xml:space="preserve"> and maybe total sum there</w:t>
             </w:r>
@@ -492,10 +889,26 @@
               <w:t xml:space="preserve">How to </w:t>
             </w:r>
             <w:r>
-              <w:t>display ind. Expense properly</w:t>
-            </w:r>
-            <w:r>
-              <w:t>? Maybe: set –ve if expense in manual entry.</w:t>
+              <w:t xml:space="preserve">display </w:t>
+            </w:r>
+            <w:proofErr w:type="spellStart"/>
+            <w:r>
+              <w:t>ind.</w:t>
+            </w:r>
+            <w:proofErr w:type="spellEnd"/>
+            <w:r>
+              <w:t xml:space="preserve"> Expense properly</w:t>
+            </w:r>
+            <w:r>
+              <w:t>? Maybe: set –</w:t>
+            </w:r>
+            <w:proofErr w:type="spellStart"/>
+            <w:r>
+              <w:t>ve</w:t>
+            </w:r>
+            <w:proofErr w:type="spellEnd"/>
+            <w:r>
+              <w:t xml:space="preserve"> if expense in manual entry.</w:t>
             </w:r>
             <w:r>
               <w:t xml:space="preserve"> Checked </w:t>
@@ -504,10 +917,34 @@
               <w:t>Expense O</w:t>
             </w:r>
             <w:r>
-              <w:t>ption in ManualEntryActivity and put –ve sign if it’</w:t>
-            </w:r>
-            <w:r>
-              <w:t>s Expense, managed to display ind. Expense properly now.</w:t>
+              <w:t xml:space="preserve">ption in </w:t>
+            </w:r>
+            <w:proofErr w:type="spellStart"/>
+            <w:r>
+              <w:t>ManualEntryActivity</w:t>
+            </w:r>
+            <w:proofErr w:type="spellEnd"/>
+            <w:r>
+              <w:t xml:space="preserve"> and put –</w:t>
+            </w:r>
+            <w:proofErr w:type="spellStart"/>
+            <w:r>
+              <w:t>ve</w:t>
+            </w:r>
+            <w:proofErr w:type="spellEnd"/>
+            <w:r>
+              <w:t xml:space="preserve"> sign if it’</w:t>
+            </w:r>
+            <w:r>
+              <w:t xml:space="preserve">s Expense, managed to display </w:t>
+            </w:r>
+            <w:proofErr w:type="spellStart"/>
+            <w:r>
+              <w:t>ind.</w:t>
+            </w:r>
+            <w:proofErr w:type="spellEnd"/>
+            <w:r>
+              <w:t xml:space="preserve"> Expense properly now.</w:t>
             </w:r>
           </w:p>
           <w:p/>
@@ -548,13 +985,53 @@
           </w:tcPr>
           <w:p>
             <w:r>
-              <w:t>How to display 2 explvs for income and expenses respectively? Get cursor of expenses and income separately, pass 2 arrays of page adapters when creating SlideAdapter. Stuck where number of pages which have expenses &gt; than those with income, out of bounds exception in SlideAdapter because incomePageAdapter only has 1 entry because only 1 day has income entry while 4 days have expenses entry.</w:t>
+              <w:t xml:space="preserve">How to display 2 </w:t>
+            </w:r>
+            <w:proofErr w:type="spellStart"/>
+            <w:r>
+              <w:t>explvs</w:t>
+            </w:r>
+            <w:proofErr w:type="spellEnd"/>
+            <w:r>
+              <w:t xml:space="preserve"> for income and expenses respectively? Get cursor of expenses and income separately, pass 2 arrays of page adapters when creating </w:t>
+            </w:r>
+            <w:proofErr w:type="spellStart"/>
+            <w:r>
+              <w:t>SlideAdapter</w:t>
+            </w:r>
+            <w:proofErr w:type="spellEnd"/>
+            <w:r>
+              <w:t xml:space="preserve">. Stuck where number of pages which have expenses &gt; than those with income, out of bounds exception in </w:t>
+            </w:r>
+            <w:proofErr w:type="spellStart"/>
+            <w:r>
+              <w:t>SlideAdapter</w:t>
+            </w:r>
+            <w:proofErr w:type="spellEnd"/>
+            <w:r>
+              <w:t xml:space="preserve"> because </w:t>
+            </w:r>
+            <w:proofErr w:type="spellStart"/>
+            <w:r>
+              <w:t>incomePageAdapter</w:t>
+            </w:r>
+            <w:proofErr w:type="spellEnd"/>
+            <w:r>
+              <w:t xml:space="preserve"> only has 1 entry because only 1 day has income entry while 4 days have expenses entry.</w:t>
             </w:r>
           </w:p>
           <w:p/>
           <w:p>
             <w:r>
-              <w:t>Either expense/incomePageAdapters might be less than the other.</w:t>
+              <w:t>Either expense/</w:t>
+            </w:r>
+            <w:proofErr w:type="spellStart"/>
+            <w:r>
+              <w:t>incomePageAdapters</w:t>
+            </w:r>
+            <w:proofErr w:type="spellEnd"/>
+            <w:r>
+              <w:t xml:space="preserve"> might be less than the other.</w:t>
             </w:r>
           </w:p>
           <w:p>
@@ -607,12 +1084,28 @@
               </w:numPr>
             </w:pPr>
             <w:r>
-              <w:t>Either side has none. (check in SlideAdapter if statement)</w:t>
-            </w:r>
-          </w:p>
-          <w:p>
-            <w:r>
-              <w:t>Either way must ensure final array sizes are the same. Use uniqueDates to get array of dates that have expenses/income. Create 2d array of length unique dates, fill A[0] with expenses and A[1] with income</w:t>
+              <w:t xml:space="preserve">Either side has none. (check in </w:t>
+            </w:r>
+            <w:proofErr w:type="spellStart"/>
+            <w:r>
+              <w:t>SlideAdapter</w:t>
+            </w:r>
+            <w:proofErr w:type="spellEnd"/>
+            <w:r>
+              <w:t xml:space="preserve"> if statement)</w:t>
+            </w:r>
+          </w:p>
+          <w:p>
+            <w:r>
+              <w:t xml:space="preserve">Either way must ensure final array sizes are the same. Use </w:t>
+            </w:r>
+            <w:proofErr w:type="spellStart"/>
+            <w:r>
+              <w:t>uniqueDates</w:t>
+            </w:r>
+            <w:proofErr w:type="spellEnd"/>
+            <w:r>
+              <w:t xml:space="preserve"> to get array of dates that have expenses/income. Create 2d array of length unique dates, fill A[0] with expenses and A[1] with income</w:t>
             </w:r>
           </w:p>
           <w:p/>
@@ -636,7 +1129,15 @@
           </w:tcPr>
           <w:p>
             <w:r>
-              <w:t>Done with separating expenses income explv for each day.</w:t>
+              <w:t xml:space="preserve">Done with separating expenses income </w:t>
+            </w:r>
+            <w:proofErr w:type="spellStart"/>
+            <w:r>
+              <w:t>explv</w:t>
+            </w:r>
+            <w:proofErr w:type="spellEnd"/>
+            <w:r>
+              <w:t xml:space="preserve"> for each day.</w:t>
             </w:r>
           </w:p>
           <w:p/>
@@ -646,17 +1147,39 @@
                 <w:color w:val="FF0000"/>
               </w:rPr>
             </w:pPr>
+            <w:proofErr w:type="spellStart"/>
             <w:r>
               <w:rPr>
                 <w:color w:val="FF0000"/>
               </w:rPr>
-              <w:t xml:space="preserve">Todo: </w:t>
-            </w:r>
+              <w:t>Todo</w:t>
+            </w:r>
+            <w:proofErr w:type="spellEnd"/>
             <w:r>
               <w:rPr>
                 <w:color w:val="FF0000"/>
               </w:rPr>
-              <w:t>Simplify display, list out +/- of income/expense and change them to green/red. List date on top of ExpLV and maybe total sum there. Set sums on categories</w:t>
+              <w:t xml:space="preserve">: </w:t>
+            </w:r>
+            <w:r>
+              <w:rPr>
+                <w:color w:val="FF0000"/>
+              </w:rPr>
+              <w:t xml:space="preserve">Simplify display, list out +/- of income/expense and change them to green/red. List date on top of </w:t>
+            </w:r>
+            <w:proofErr w:type="spellStart"/>
+            <w:r>
+              <w:rPr>
+                <w:color w:val="FF0000"/>
+              </w:rPr>
+              <w:t>ExpLV</w:t>
+            </w:r>
+            <w:proofErr w:type="spellEnd"/>
+            <w:r>
+              <w:rPr>
+                <w:color w:val="FF0000"/>
+              </w:rPr>
+              <w:t xml:space="preserve"> and maybe total sum there. Set sums on categories</w:t>
             </w:r>
           </w:p>
           <w:p>
@@ -668,7 +1191,15 @@
               </w:numPr>
             </w:pPr>
             <w:r>
-              <w:t>Remove Category from ind. Record</w:t>
+              <w:t xml:space="preserve">Remove Category from </w:t>
+            </w:r>
+            <w:proofErr w:type="spellStart"/>
+            <w:r>
+              <w:t>ind.</w:t>
+            </w:r>
+            <w:proofErr w:type="spellEnd"/>
+            <w:r>
+              <w:t xml:space="preserve"> Record</w:t>
             </w:r>
           </w:p>
           <w:p>
@@ -680,7 +1211,15 @@
               </w:numPr>
             </w:pPr>
             <w:r>
-              <w:t>Remove option from ind. Record</w:t>
+              <w:t xml:space="preserve">Remove option from </w:t>
+            </w:r>
+            <w:proofErr w:type="spellStart"/>
+            <w:r>
+              <w:t>ind.</w:t>
+            </w:r>
+            <w:proofErr w:type="spellEnd"/>
+            <w:r>
+              <w:t xml:space="preserve"> Record</w:t>
             </w:r>
           </w:p>
           <w:p>
@@ -716,7 +1255,15 @@
               </w:numPr>
             </w:pPr>
             <w:r>
-              <w:t>Change color of amount</w:t>
+              <w:t xml:space="preserve">Change </w:t>
+            </w:r>
+            <w:proofErr w:type="spellStart"/>
+            <w:r>
+              <w:t>color</w:t>
+            </w:r>
+            <w:proofErr w:type="spellEnd"/>
+            <w:r>
+              <w:t xml:space="preserve"> of amount</w:t>
             </w:r>
           </w:p>
           <w:p>
@@ -830,7 +1377,15 @@
               <w:t xml:space="preserve">nse divider. Left Sums at dates, </w:t>
             </w:r>
             <w:r>
-              <w:t>design/spacing, monthly view.</w:t>
+              <w:t xml:space="preserve">design/spacing, </w:t>
+            </w:r>
+            <w:proofErr w:type="gramStart"/>
+            <w:r>
+              <w:t>monthly</w:t>
+            </w:r>
+            <w:proofErr w:type="gramEnd"/>
+            <w:r>
+              <w:t xml:space="preserve"> view.</w:t>
             </w:r>
           </w:p>
         </w:tc>
@@ -915,7 +1470,15 @@
               <w:t>t</w:t>
             </w:r>
             <w:r>
-              <w:t xml:space="preserve">o retrieve correct row to insert at ExpenseProvider need the record’s ID since </w:t>
+              <w:t xml:space="preserve">o retrieve correct row to insert at </w:t>
+            </w:r>
+            <w:proofErr w:type="spellStart"/>
+            <w:r>
+              <w:t>ExpenseProvider</w:t>
+            </w:r>
+            <w:proofErr w:type="spellEnd"/>
+            <w:r>
+              <w:t xml:space="preserve"> need the record’s ID since </w:t>
             </w:r>
             <w:r>
               <w:t xml:space="preserve">there can be other </w:t>
@@ -961,7 +1524,28 @@
               <w:t xml:space="preserve"> </w:t>
             </w:r>
             <w:r>
-              <w:t xml:space="preserve"> Added code to check if redirect to ManualEntryActivity was for a new record or for update. Solve bug that doesn’t update currently selected date when onDateSet()</w:t>
+              <w:t xml:space="preserve"> Added code to check if redirect to </w:t>
+            </w:r>
+            <w:proofErr w:type="spellStart"/>
+            <w:r>
+              <w:t>ManualEntryActivity</w:t>
+            </w:r>
+            <w:proofErr w:type="spellEnd"/>
+            <w:r>
+              <w:t xml:space="preserve"> was for a new record or for update. Solve bug that doesn’t update currently selected date when </w:t>
+            </w:r>
+            <w:proofErr w:type="spellStart"/>
+            <w:proofErr w:type="gramStart"/>
+            <w:r>
+              <w:t>onDateSet</w:t>
+            </w:r>
+            <w:proofErr w:type="spellEnd"/>
+            <w:r>
+              <w:t>(</w:t>
+            </w:r>
+            <w:proofErr w:type="gramEnd"/>
+            <w:r>
+              <w:t>)</w:t>
             </w:r>
             <w:r>
               <w:t>.</w:t>
@@ -1065,6 +1649,34 @@
           <w:p>
             <w:r>
               <w:lastRenderedPageBreak/>
+              <w:t>12</w:t>
+            </w:r>
+            <w:r>
+              <w:t xml:space="preserve"> March</w:t>
+            </w:r>
+          </w:p>
+        </w:tc>
+        <w:tc>
+          <w:tcPr>
+            <w:tcW w:w="7461" w:type="dxa"/>
+          </w:tcPr>
+          <w:p>
+            <w:r>
+              <w:t>Added insert function for coordinates</w:t>
+            </w:r>
+            <w:r>
+              <w:t>,</w:t>
+            </w:r>
+          </w:p>
+        </w:tc>
+      </w:tr>
+      <w:tr>
+        <w:tc>
+          <w:tcPr>
+            <w:tcW w:w="1555" w:type="dxa"/>
+          </w:tcPr>
+          <w:p>
+            <w:r>
               <w:t>13 March</w:t>
             </w:r>
           </w:p>
@@ -1075,28 +1687,93 @@
           </w:tcPr>
           <w:p>
             <w:r>
-              <w:t>Added insert function for coordinates</w:t>
-            </w:r>
-            <w:r>
-              <w:t>, add button below it to open in maps when user updating a record.</w:t>
-            </w:r>
+              <w:t xml:space="preserve">add button below it to open in maps </w:t>
+            </w:r>
+            <w:r>
+              <w:t xml:space="preserve">when user updating a record by moving </w:t>
+            </w:r>
+            <w:proofErr w:type="spellStart"/>
+            <w:r>
+              <w:t>LocationService</w:t>
+            </w:r>
+            <w:proofErr w:type="spellEnd"/>
+            <w:r>
+              <w:t xml:space="preserve"> to another file instead of being declared in </w:t>
+            </w:r>
+            <w:proofErr w:type="spellStart"/>
+            <w:r>
+              <w:t>ManualEntryActivit</w:t>
+            </w:r>
+            <w:r>
+              <w:t>y</w:t>
+            </w:r>
+            <w:proofErr w:type="spellEnd"/>
+            <w:r>
+              <w:t xml:space="preserve">, and using </w:t>
+            </w:r>
+            <w:proofErr w:type="spellStart"/>
+            <w:r>
+              <w:t>sendBroadcast</w:t>
+            </w:r>
+            <w:proofErr w:type="spellEnd"/>
+            <w:r>
+              <w:t xml:space="preserve"> to that activity from </w:t>
+            </w:r>
+            <w:proofErr w:type="spellStart"/>
+            <w:r>
+              <w:t>LocationService</w:t>
+            </w:r>
+            <w:proofErr w:type="spellEnd"/>
+            <w:r>
+              <w:t xml:space="preserve"> whenever </w:t>
+            </w:r>
+            <w:proofErr w:type="spellStart"/>
+            <w:r>
+              <w:t>onLocationChanged</w:t>
+            </w:r>
+            <w:proofErr w:type="spellEnd"/>
+            <w:r>
+              <w:t xml:space="preserve"> to assign longitude and latitude to </w:t>
+            </w:r>
+            <w:r>
+              <w:t xml:space="preserve">global variables in </w:t>
+            </w:r>
+            <w:proofErr w:type="spellStart"/>
+            <w:r>
+              <w:t>ManualEntry</w:t>
+            </w:r>
+            <w:proofErr w:type="spellEnd"/>
+            <w:r>
+              <w:t xml:space="preserve"> so that it can be accessed and opened with maps by a button.</w:t>
+            </w:r>
+          </w:p>
+        </w:tc>
+      </w:tr>
+      <w:tr>
+        <w:tc>
+          <w:tcPr>
+            <w:tcW w:w="1555" w:type="dxa"/>
+          </w:tcPr>
+          <w:p>
+            <w:r>
+              <w:t>14 March</w:t>
+            </w:r>
+          </w:p>
+        </w:tc>
+        <w:tc>
+          <w:tcPr>
+            <w:tcW w:w="7461" w:type="dxa"/>
+          </w:tcPr>
+          <w:p>
             <w:bookmarkStart w:id="0" w:name="_GoBack"/>
             <w:bookmarkEnd w:id="0"/>
-          </w:p>
-        </w:tc>
-      </w:tr>
-      <w:tr>
-        <w:tc>
-          <w:tcPr>
-            <w:tcW w:w="1555" w:type="dxa"/>
-          </w:tcPr>
-          <w:p/>
-        </w:tc>
-        <w:tc>
-          <w:tcPr>
-            <w:tcW w:w="7461" w:type="dxa"/>
-          </w:tcPr>
-          <w:p/>
+            <w:r>
+              <w:t xml:space="preserve">coordinate add and </w:t>
+            </w:r>
+            <w:r>
+              <w:t xml:space="preserve"> update timer</w:t>
+            </w:r>
+          </w:p>
         </w:tc>
       </w:tr>
     </w:tbl>

</xml_diff>

<commit_message>
Added insertion for budgets.
</commit_message>
<xml_diff>
--- a/Files Android general/FYP daily tasks done.docx
+++ b/Files Android general/FYP daily tasks done.docx
@@ -51,23 +51,7 @@
           </w:tcPr>
           <w:p>
             <w:r>
-              <w:t xml:space="preserve">Finished query and insert, and arranged UI of </w:t>
-            </w:r>
-            <w:proofErr w:type="spellStart"/>
-            <w:r>
-              <w:t>listview</w:t>
-            </w:r>
-            <w:proofErr w:type="spellEnd"/>
-            <w:r>
-              <w:t xml:space="preserve"> for </w:t>
-            </w:r>
-            <w:proofErr w:type="spellStart"/>
-            <w:r>
-              <w:t>MainActivity</w:t>
-            </w:r>
-            <w:proofErr w:type="spellEnd"/>
-            <w:r>
-              <w:t>.</w:t>
+              <w:t>Finished query and insert, and arranged UI of listview for MainActivity.</w:t>
             </w:r>
           </w:p>
         </w:tc>
@@ -89,13 +73,8 @@
           </w:tcPr>
           <w:p>
             <w:r>
-              <w:t xml:space="preserve">Learned about </w:t>
-            </w:r>
-            <w:proofErr w:type="spellStart"/>
-            <w:r>
-              <w:t>ExpandableListView</w:t>
-            </w:r>
-            <w:proofErr w:type="spellEnd"/>
+              <w:t>Learned about ExpandableListView</w:t>
+            </w:r>
           </w:p>
         </w:tc>
       </w:tr>
@@ -116,31 +95,7 @@
           </w:tcPr>
           <w:p>
             <w:r>
-              <w:t xml:space="preserve">Changed </w:t>
-            </w:r>
-            <w:proofErr w:type="spellStart"/>
-            <w:r>
-              <w:t>db</w:t>
-            </w:r>
-            <w:proofErr w:type="spellEnd"/>
-            <w:r>
-              <w:t xml:space="preserve"> schema, add date field using text, </w:t>
-            </w:r>
-            <w:proofErr w:type="gramStart"/>
-            <w:r>
-              <w:t>drew</w:t>
-            </w:r>
-            <w:proofErr w:type="gramEnd"/>
-            <w:r>
-              <w:t xml:space="preserve"> out part of application architecture, sort display in </w:t>
-            </w:r>
-            <w:proofErr w:type="spellStart"/>
-            <w:r>
-              <w:t>MainActivity</w:t>
-            </w:r>
-            <w:proofErr w:type="spellEnd"/>
-            <w:r>
-              <w:t xml:space="preserve"> by Year, Month and Day Ascending.</w:t>
+              <w:t>Changed db schema, add date field using text, drew out part of application architecture, sort display in MainActivity by Year, Month and Day Ascending.</w:t>
             </w:r>
           </w:p>
         </w:tc>
@@ -162,39 +117,10 @@
           </w:tcPr>
           <w:p>
             <w:r>
-              <w:t xml:space="preserve">Added </w:t>
-            </w:r>
-            <w:proofErr w:type="spellStart"/>
-            <w:r>
-              <w:t>ExpandableListView</w:t>
-            </w:r>
-            <w:proofErr w:type="spellEnd"/>
-            <w:r>
-              <w:t xml:space="preserve"> by figuring out how to populate </w:t>
-            </w:r>
-            <w:proofErr w:type="spellStart"/>
-            <w:r>
-              <w:t>listDataChild</w:t>
-            </w:r>
-            <w:proofErr w:type="spellEnd"/>
-            <w:r>
-              <w:t xml:space="preserve"> and </w:t>
-            </w:r>
-            <w:proofErr w:type="spellStart"/>
-            <w:r>
-              <w:t>listHeader</w:t>
-            </w:r>
-            <w:proofErr w:type="spellEnd"/>
-            <w:r>
-              <w:t xml:space="preserve">, solved double </w:t>
-            </w:r>
-            <w:proofErr w:type="spellStart"/>
-            <w:r>
-              <w:t>onCreate</w:t>
-            </w:r>
-            <w:proofErr w:type="spellEnd"/>
-            <w:r>
-              <w:t xml:space="preserve"> call problem.</w:t>
+              <w:t>Added ExpandableListView by figuring out how to populate listDataChild and listHeader</w:t>
+            </w:r>
+            <w:r>
+              <w:t>, solved double onCreate call problem.</w:t>
             </w:r>
           </w:p>
         </w:tc>
@@ -238,23 +164,7 @@
           </w:tcPr>
           <w:p>
             <w:r>
-              <w:t xml:space="preserve">Retrieve expense/income data per date. First round modified </w:t>
-            </w:r>
-            <w:proofErr w:type="spellStart"/>
-            <w:r>
-              <w:t>ParentLevelAdapter</w:t>
-            </w:r>
-            <w:proofErr w:type="spellEnd"/>
-            <w:r>
-              <w:t xml:space="preserve">, not yet test yet. In the process of modifying </w:t>
-            </w:r>
-            <w:proofErr w:type="spellStart"/>
-            <w:r>
-              <w:t>SecondLevelAdapter</w:t>
-            </w:r>
-            <w:proofErr w:type="spellEnd"/>
-            <w:r>
-              <w:t>.</w:t>
+              <w:t>Retrieve expense/income data per date. First round modified ParentLevelAdapter, not yet test yet. In the process of modifying SecondLevelAdapter.</w:t>
             </w:r>
           </w:p>
         </w:tc>
@@ -279,23 +189,7 @@
           </w:tcPr>
           <w:p>
             <w:r>
-              <w:t xml:space="preserve">Tested </w:t>
-            </w:r>
-            <w:proofErr w:type="spellStart"/>
-            <w:r>
-              <w:t>ParentLevelAdapter</w:t>
-            </w:r>
-            <w:proofErr w:type="spellEnd"/>
-            <w:r>
-              <w:t xml:space="preserve"> and </w:t>
-            </w:r>
-            <w:proofErr w:type="spellStart"/>
-            <w:r>
-              <w:t>SecondLevelAdapter</w:t>
-            </w:r>
-            <w:proofErr w:type="spellEnd"/>
-            <w:r>
-              <w:t>, trying to solve problem of 2</w:t>
+              <w:t>Tested ParentLevelAdapter and SecondLevelAdapter, trying to solve problem of 2</w:t>
             </w:r>
             <w:r>
               <w:rPr>
@@ -304,20 +198,7 @@
               <w:t>nd</w:t>
             </w:r>
             <w:r>
-              <w:t xml:space="preserve"> level not displaying, and cursor out of bounds problem where </w:t>
-            </w:r>
-            <w:proofErr w:type="spellStart"/>
-            <w:proofErr w:type="gramStart"/>
-            <w:r>
-              <w:t>getChildView</w:t>
-            </w:r>
-            <w:proofErr w:type="spellEnd"/>
-            <w:r>
-              <w:t>(</w:t>
-            </w:r>
-            <w:proofErr w:type="gramEnd"/>
-            <w:r>
-              <w:t>) is still called even after last cursor position.</w:t>
+              <w:t xml:space="preserve"> level not displaying, and cursor out of bounds problem where getChildView() is still called even after last cursor position.</w:t>
             </w:r>
           </w:p>
         </w:tc>
@@ -348,29 +229,13 @@
               <w:t xml:space="preserve"> to prevent null ref error</w:t>
             </w:r>
             <w:r>
-              <w:t xml:space="preserve">. Also, </w:t>
-            </w:r>
-            <w:proofErr w:type="spellStart"/>
-            <w:r>
-              <w:t>getChildCount</w:t>
-            </w:r>
-            <w:proofErr w:type="spellEnd"/>
-            <w:r>
-              <w:t xml:space="preserve"> is the number cursor size for a category and not the number of categories for a date, in 2ndLvlAdp, which solves the problem of displaying duplicate or not displaying all expenses for a category.</w:t>
+              <w:t>. Also, getChildCount is the number cursor size for a category and not the number of categories for a date, in 2ndLvlAdp, which solves the problem of displaying duplicate or not displaying all expenses for a category.</w:t>
             </w:r>
             <w:r>
               <w:t xml:space="preserve"> </w:t>
             </w:r>
             <w:r>
-              <w:t xml:space="preserve">Edit </w:t>
-            </w:r>
-            <w:proofErr w:type="spellStart"/>
-            <w:r>
-              <w:t>CustomExpListView</w:t>
-            </w:r>
-            <w:proofErr w:type="spellEnd"/>
-            <w:r>
-              <w:t xml:space="preserve"> width to fit category name and expense record, and height to view all expense records</w:t>
+              <w:t>Edit CustomExpListView width to fit category name and expense record, and height to view all expense records</w:t>
             </w:r>
             <w:r>
               <w:t>.</w:t>
@@ -382,15 +247,7 @@
               <w:t>pressed</w:t>
             </w:r>
             <w:r>
-              <w:t xml:space="preserve"> (used </w:t>
-            </w:r>
-            <w:proofErr w:type="spellStart"/>
-            <w:r>
-              <w:t>ExpandableListView</w:t>
-            </w:r>
-            <w:proofErr w:type="spellEnd"/>
-            <w:r>
-              <w:t xml:space="preserve"> instead of another I think)</w:t>
+              <w:t xml:space="preserve"> (used ExpandableListView instead of another I think)</w:t>
             </w:r>
             <w:r>
               <w:t>.</w:t>
@@ -398,24 +255,11 @@
           </w:p>
           <w:p/>
           <w:p>
-            <w:proofErr w:type="spellStart"/>
-            <w:r>
-              <w:t>CustomExpandableListView</w:t>
-            </w:r>
-            <w:proofErr w:type="spellEnd"/>
-            <w:r>
-              <w:t xml:space="preserve"> height still problematic where if too much records for a category, it doesn’t let you scroll, so cannot see all records</w:t>
-            </w:r>
-            <w:r>
-              <w:t xml:space="preserve"> if too many </w:t>
-            </w:r>
-            <w:proofErr w:type="spellStart"/>
-            <w:r>
-              <w:t>bcs</w:t>
-            </w:r>
-            <w:proofErr w:type="spellEnd"/>
-            <w:r>
-              <w:t xml:space="preserve"> of height.</w:t>
+            <w:r>
+              <w:t>CustomExpandableListView height still problematic where if too much records for a category, it doesn’t let you scroll, so cannot see all records</w:t>
+            </w:r>
+            <w:r>
+              <w:t xml:space="preserve"> if too many bcs of height.</w:t>
             </w:r>
           </w:p>
         </w:tc>
@@ -437,23 +281,7 @@
           </w:tcPr>
           <w:p>
             <w:r>
-              <w:t xml:space="preserve">Can scroll categories and expense records, switched out </w:t>
-            </w:r>
-            <w:proofErr w:type="spellStart"/>
-            <w:r>
-              <w:t>CustomExpandableListView</w:t>
-            </w:r>
-            <w:proofErr w:type="spellEnd"/>
-            <w:r>
-              <w:t xml:space="preserve"> with an xml that only has </w:t>
-            </w:r>
-            <w:proofErr w:type="spellStart"/>
-            <w:r>
-              <w:t>ExpandableListView</w:t>
-            </w:r>
-            <w:proofErr w:type="spellEnd"/>
-            <w:r>
-              <w:t>.</w:t>
+              <w:t>Can scroll categories and expense records, switched out CustomExpandableListView with an xml that only has ExpandableListView.</w:t>
             </w:r>
           </w:p>
           <w:p>
@@ -467,23 +295,7 @@
               <w:t>nd</w:t>
             </w:r>
             <w:r>
-              <w:t xml:space="preserve"> level </w:t>
-            </w:r>
-            <w:proofErr w:type="spellStart"/>
-            <w:r>
-              <w:t>ExpandableListView</w:t>
-            </w:r>
-            <w:proofErr w:type="spellEnd"/>
-            <w:r>
-              <w:t xml:space="preserve"> to be 162dp which is the height of two expense records, since its height even though </w:t>
-            </w:r>
-            <w:proofErr w:type="spellStart"/>
-            <w:r>
-              <w:t>match_parent</w:t>
-            </w:r>
-            <w:proofErr w:type="spellEnd"/>
-            <w:r>
-              <w:t xml:space="preserve"> defaults </w:t>
+              <w:t xml:space="preserve"> level ExpandableListView to be 162dp which is the height of two expense records, since its height even though match_parent defaults </w:t>
             </w:r>
             <w:r>
               <w:t>to height of one expense record, and best to set height to more than one day will prob</w:t>
@@ -504,37 +316,13 @@
               <w:t>nd</w:t>
             </w:r>
             <w:r>
-              <w:t xml:space="preserve"> level </w:t>
-            </w:r>
-            <w:proofErr w:type="spellStart"/>
-            <w:r>
-              <w:t>ExpandableListView</w:t>
-            </w:r>
-            <w:proofErr w:type="spellEnd"/>
-            <w:r>
-              <w:t xml:space="preserve">, where it resizes according to the number of child views under it, which in this case would be </w:t>
-            </w:r>
-            <w:proofErr w:type="spellStart"/>
-            <w:r>
-              <w:t>ExpandableListView</w:t>
-            </w:r>
-            <w:proofErr w:type="spellEnd"/>
-            <w:r>
-              <w:t xml:space="preserve"> when </w:t>
+              <w:t xml:space="preserve"> level ExpandableListView, where it resizes according to the number of child views under it, which in this case would be ExpandableListView when </w:t>
             </w:r>
             <w:r>
               <w:t>expanding the categories and wanting to display the records</w:t>
             </w:r>
             <w:r>
-              <w:t xml:space="preserve">, similar to </w:t>
-            </w:r>
-            <w:proofErr w:type="spellStart"/>
-            <w:r>
-              <w:t>Monefy</w:t>
-            </w:r>
-            <w:proofErr w:type="spellEnd"/>
-            <w:r>
-              <w:t xml:space="preserve"> where it adjusts size according to number of records under each category, and would push the other categories down to show all records for that current category.</w:t>
+              <w:t>, similar to Monefy where it adjusts size according to number of records under each category, and would push the other categories down to show all records for that current category.</w:t>
             </w:r>
           </w:p>
           <w:p/>
@@ -543,34 +331,10 @@
               <w:t>Maybe I can add sums to each category and each date?</w:t>
             </w:r>
             <w:r>
-              <w:t xml:space="preserve"> Edit size and </w:t>
-            </w:r>
-            <w:proofErr w:type="spellStart"/>
-            <w:r>
-              <w:t>color</w:t>
-            </w:r>
-            <w:proofErr w:type="spellEnd"/>
-            <w:r>
-              <w:t xml:space="preserve"> and fonts of different levels and the box </w:t>
-            </w:r>
-            <w:proofErr w:type="spellStart"/>
-            <w:r>
-              <w:t>colors</w:t>
-            </w:r>
-            <w:proofErr w:type="spellEnd"/>
-            <w:r>
-              <w:t xml:space="preserve"> also.</w:t>
-            </w:r>
-            <w:r>
-              <w:t xml:space="preserve"> Can change to scroll horizontally so that no need for variable sized </w:t>
-            </w:r>
-            <w:proofErr w:type="spellStart"/>
-            <w:r>
-              <w:t>ExpandableLisViews</w:t>
-            </w:r>
-            <w:proofErr w:type="spellEnd"/>
-            <w:r>
-              <w:t>?</w:t>
+              <w:t xml:space="preserve"> Edit size and color and fonts of different levels and the box colors also.</w:t>
+            </w:r>
+            <w:r>
+              <w:t xml:space="preserve"> Can change to scroll horizontally so that no need for variable sized ExpandableLisViews?</w:t>
             </w:r>
           </w:p>
         </w:tc>
@@ -592,23 +356,7 @@
           </w:tcPr>
           <w:p>
             <w:r>
-              <w:t xml:space="preserve">Solved </w:t>
-            </w:r>
-            <w:proofErr w:type="spellStart"/>
-            <w:r>
-              <w:t>RelativeLayout</w:t>
-            </w:r>
-            <w:proofErr w:type="spellEnd"/>
-            <w:r>
-              <w:t xml:space="preserve"> alignment problem and tested out </w:t>
-            </w:r>
-            <w:proofErr w:type="spellStart"/>
-            <w:r>
-              <w:t>viewPager</w:t>
-            </w:r>
-            <w:proofErr w:type="spellEnd"/>
-            <w:r>
-              <w:t xml:space="preserve"> on project with toolbar, to do the same on FYP tomorrow.</w:t>
+              <w:t>Solved RelativeLayout alignment problem and tested out viewPager on project with toolbar, to do the same on FYP tomorrow.</w:t>
             </w:r>
           </w:p>
         </w:tc>
@@ -630,35 +378,15 @@
           </w:tcPr>
           <w:p>
             <w:r>
-              <w:t xml:space="preserve">Change Layouts to include </w:t>
-            </w:r>
-            <w:proofErr w:type="spellStart"/>
-            <w:r>
-              <w:t>viewPager</w:t>
-            </w:r>
-            <w:proofErr w:type="spellEnd"/>
-            <w:r>
-              <w:t xml:space="preserve">, add </w:t>
-            </w:r>
-            <w:proofErr w:type="spellStart"/>
-            <w:r>
-              <w:t>sliderAdapter</w:t>
-            </w:r>
-            <w:proofErr w:type="spellEnd"/>
-            <w:r>
-              <w:t>.</w:t>
+              <w:t>Change Layouts to include viewPager, add sliderAdapter.</w:t>
             </w:r>
             <w:r>
               <w:br/>
             </w:r>
             <w:r>
               <w:br/>
-            </w:r>
-            <w:proofErr w:type="spellStart"/>
-            <w:r>
               <w:t>ExpandableList</w:t>
             </w:r>
-            <w:proofErr w:type="spellEnd"/>
           </w:p>
           <w:p/>
           <w:p>
@@ -667,122 +395,26 @@
               <w:t>How to transform Map&lt;String, Map&lt;String, Cursor&gt;&gt; to array format?</w:t>
             </w:r>
             <w:r>
-              <w:t xml:space="preserve"> Convert one key-&gt;value entry to an object? Each entry in the array in </w:t>
-            </w:r>
-            <w:proofErr w:type="spellStart"/>
-            <w:r>
-              <w:t>SliderAdapter</w:t>
-            </w:r>
-            <w:proofErr w:type="spellEnd"/>
-            <w:r>
-              <w:t xml:space="preserve"> corresponds to 1 page. One page represents one date’s expense and one </w:t>
-            </w:r>
-            <w:proofErr w:type="spellStart"/>
-            <w:r>
-              <w:t>ExpandableListView</w:t>
-            </w:r>
-            <w:proofErr w:type="spellEnd"/>
-            <w:r>
-              <w:t xml:space="preserve"> and therefore needs one </w:t>
-            </w:r>
-            <w:proofErr w:type="spellStart"/>
-            <w:r>
-              <w:t>OneLevelExpenseAdapter</w:t>
-            </w:r>
-            <w:proofErr w:type="spellEnd"/>
-            <w:r>
-              <w:t>.</w:t>
+              <w:t xml:space="preserve"> Convert one key-&gt;value entry to an object? Each entry in the array in SliderAdapter corresponds to 1 page. One page represents one date’s expense and one ExpandableListView and therefore needs one OneLevelExpenseAdapter.</w:t>
             </w:r>
             <w:r>
               <w:br/>
             </w:r>
             <w:r>
               <w:br/>
-              <w:t xml:space="preserve">How to transform Map&lt;String, Map&lt;String, Cursor&gt;&gt; to an array of </w:t>
-            </w:r>
-            <w:proofErr w:type="spellStart"/>
-            <w:r>
-              <w:t>OneLevelExpenseAdapters</w:t>
-            </w:r>
-            <w:proofErr w:type="spellEnd"/>
-            <w:r>
-              <w:t xml:space="preserve">? Isolate each Map entry and create </w:t>
-            </w:r>
-            <w:proofErr w:type="gramStart"/>
-            <w:r>
-              <w:t>a</w:t>
-            </w:r>
-            <w:proofErr w:type="gramEnd"/>
-            <w:r>
-              <w:t xml:space="preserve"> </w:t>
-            </w:r>
-            <w:proofErr w:type="spellStart"/>
-            <w:r>
-              <w:t>OneLevelExpenseAdapter</w:t>
-            </w:r>
-            <w:proofErr w:type="spellEnd"/>
-            <w:r>
-              <w:t xml:space="preserve"> object, and store in array, repeat for all Map entries.</w:t>
-            </w:r>
-          </w:p>
-          <w:p/>
-          <w:p>
-            <w:r>
-              <w:t xml:space="preserve">Send that array of </w:t>
-            </w:r>
-            <w:proofErr w:type="spellStart"/>
-            <w:r>
-              <w:t>OneLevelExpenseAdapters</w:t>
-            </w:r>
-            <w:proofErr w:type="spellEnd"/>
-            <w:r>
-              <w:t xml:space="preserve"> to </w:t>
-            </w:r>
-            <w:proofErr w:type="spellStart"/>
-            <w:r>
-              <w:t>SlideAdapter</w:t>
-            </w:r>
-            <w:proofErr w:type="spellEnd"/>
-            <w:r>
-              <w:t xml:space="preserve"> to populate </w:t>
-            </w:r>
-            <w:proofErr w:type="spellStart"/>
-            <w:r>
-              <w:t>ExpandableListViews</w:t>
-            </w:r>
-            <w:proofErr w:type="spellEnd"/>
-            <w:r>
-              <w:t xml:space="preserve"> and then set </w:t>
-            </w:r>
-            <w:proofErr w:type="spellStart"/>
-            <w:r>
-              <w:t>ViewPager’s</w:t>
-            </w:r>
-            <w:proofErr w:type="spellEnd"/>
-            <w:r>
-              <w:t xml:space="preserve"> adapter to that </w:t>
-            </w:r>
-            <w:proofErr w:type="spellStart"/>
-            <w:r>
-              <w:t>SlideAdapter</w:t>
-            </w:r>
-            <w:proofErr w:type="spellEnd"/>
-            <w:r>
-              <w:t>.</w:t>
-            </w:r>
-          </w:p>
-          <w:p/>
-          <w:p>
-            <w:r>
-              <w:t xml:space="preserve">Added Adapters for each </w:t>
-            </w:r>
-            <w:proofErr w:type="spellStart"/>
-            <w:r>
-              <w:t>ExpandableListView</w:t>
-            </w:r>
-            <w:proofErr w:type="spellEnd"/>
-            <w:r>
-              <w:t xml:space="preserve"> for each page which represents 1 day’s expense to enable horizontal scrolling, + slider Adapter code. Still got bugs. Started report, formatting left page to start numbering and left margin of front cover page.</w:t>
+              <w:t>How to transform Map&lt;String, Map&lt;String, Cursor&gt;&gt; to an array of OneLevelExpenseAdapters? Isolate each Map entry and create a OneLevelExpenseAdapter object, and store in array, repeat for all Map entries.</w:t>
+            </w:r>
+          </w:p>
+          <w:p/>
+          <w:p>
+            <w:r>
+              <w:t>Send that array of OneLevelExpenseAdapters to SlideAdapter to populate ExpandableListViews and then set ViewPager’s adapter to that SlideAdapter.</w:t>
+            </w:r>
+          </w:p>
+          <w:p/>
+          <w:p>
+            <w:r>
+              <w:t>Added Adapters for each ExpandableListView for each page which represents 1 day’s expense to enable horizontal scrolling, + slider Adapter code. Still got bugs. Started report, formatting left page to start numbering and left margin of front cover page.</w:t>
             </w:r>
           </w:p>
         </w:tc>
@@ -805,15 +437,7 @@
           </w:tcPr>
           <w:p>
             <w:r>
-              <w:t xml:space="preserve">Solved bugs related to using View Pager, overlapping of toolbar with displayed expense data. Now can display each day’s expense horizontally and expand categories vertically w/o ugly inflexible boundaries of a 2 level expandable </w:t>
-            </w:r>
-            <w:proofErr w:type="spellStart"/>
-            <w:r>
-              <w:t>ListView</w:t>
-            </w:r>
-            <w:proofErr w:type="spellEnd"/>
-            <w:r>
-              <w:t xml:space="preserve">. </w:t>
+              <w:t xml:space="preserve">Solved bugs related to using View Pager, overlapping of toolbar with displayed expense data. Now can display each day’s expense horizontally and expand categories vertically w/o ugly inflexible boundaries of a 2 level expandable ListView. </w:t>
             </w:r>
           </w:p>
         </w:tc>
@@ -841,38 +465,17 @@
           <w:p/>
           <w:p>
             <w:r>
-              <w:t xml:space="preserve">Used </w:t>
-            </w:r>
-            <w:proofErr w:type="spellStart"/>
-            <w:r>
-              <w:t>LinkedHashSet</w:t>
-            </w:r>
-            <w:proofErr w:type="spellEnd"/>
-            <w:r>
-              <w:t xml:space="preserve"> and </w:t>
-            </w:r>
-            <w:proofErr w:type="spellStart"/>
-            <w:r>
-              <w:t>LinkedHashMa</w:t>
-            </w:r>
-            <w:r>
-              <w:t>p</w:t>
-            </w:r>
-            <w:proofErr w:type="spellEnd"/>
-            <w:r>
-              <w:t xml:space="preserve"> to maintain order of expenses, start at last page and set it as latest expense date.</w:t>
-            </w:r>
-          </w:p>
-          <w:p/>
-          <w:p>
-            <w:r>
-              <w:t xml:space="preserve">Simplify display, list out +/- of income/expense and change them to green/red. List date on top of </w:t>
-            </w:r>
-            <w:proofErr w:type="spellStart"/>
-            <w:r>
-              <w:t>ExpLV</w:t>
-            </w:r>
-            <w:proofErr w:type="spellEnd"/>
+              <w:t>Used LinkedHashSet and LinkedHashMa</w:t>
+            </w:r>
+            <w:r>
+              <w:t>p to maintain order of expenses, start at last page and set it as latest expense date.</w:t>
+            </w:r>
+          </w:p>
+          <w:p/>
+          <w:p>
+            <w:r>
+              <w:t>Simplify display, list out +/- of income/expense and change them to green/red. List date on top of ExpLV</w:t>
+            </w:r>
             <w:r>
               <w:t xml:space="preserve"> and maybe total sum there</w:t>
             </w:r>
@@ -889,26 +492,10 @@
               <w:t xml:space="preserve">How to </w:t>
             </w:r>
             <w:r>
-              <w:t xml:space="preserve">display </w:t>
-            </w:r>
-            <w:proofErr w:type="spellStart"/>
-            <w:r>
-              <w:t>ind.</w:t>
-            </w:r>
-            <w:proofErr w:type="spellEnd"/>
-            <w:r>
-              <w:t xml:space="preserve"> Expense properly</w:t>
-            </w:r>
-            <w:r>
-              <w:t>? Maybe: set –</w:t>
-            </w:r>
-            <w:proofErr w:type="spellStart"/>
-            <w:r>
-              <w:t>ve</w:t>
-            </w:r>
-            <w:proofErr w:type="spellEnd"/>
-            <w:r>
-              <w:t xml:space="preserve"> if expense in manual entry.</w:t>
+              <w:t>display ind. Expense properly</w:t>
+            </w:r>
+            <w:r>
+              <w:t>? Maybe: set –ve if expense in manual entry.</w:t>
             </w:r>
             <w:r>
               <w:t xml:space="preserve"> Checked </w:t>
@@ -917,34 +504,10 @@
               <w:t>Expense O</w:t>
             </w:r>
             <w:r>
-              <w:t xml:space="preserve">ption in </w:t>
-            </w:r>
-            <w:proofErr w:type="spellStart"/>
-            <w:r>
-              <w:t>ManualEntryActivity</w:t>
-            </w:r>
-            <w:proofErr w:type="spellEnd"/>
-            <w:r>
-              <w:t xml:space="preserve"> and put –</w:t>
-            </w:r>
-            <w:proofErr w:type="spellStart"/>
-            <w:r>
-              <w:t>ve</w:t>
-            </w:r>
-            <w:proofErr w:type="spellEnd"/>
-            <w:r>
-              <w:t xml:space="preserve"> sign if it’</w:t>
-            </w:r>
-            <w:r>
-              <w:t xml:space="preserve">s Expense, managed to display </w:t>
-            </w:r>
-            <w:proofErr w:type="spellStart"/>
-            <w:r>
-              <w:t>ind.</w:t>
-            </w:r>
-            <w:proofErr w:type="spellEnd"/>
-            <w:r>
-              <w:t xml:space="preserve"> Expense properly now.</w:t>
+              <w:t>ption in ManualEntryActivity and put –ve sign if it’</w:t>
+            </w:r>
+            <w:r>
+              <w:t>s Expense, managed to display ind. Expense properly now.</w:t>
             </w:r>
           </w:p>
           <w:p/>
@@ -985,53 +548,13 @@
           </w:tcPr>
           <w:p>
             <w:r>
-              <w:t xml:space="preserve">How to display 2 </w:t>
-            </w:r>
-            <w:proofErr w:type="spellStart"/>
-            <w:r>
-              <w:t>explvs</w:t>
-            </w:r>
-            <w:proofErr w:type="spellEnd"/>
-            <w:r>
-              <w:t xml:space="preserve"> for income and expenses respectively? Get cursor of expenses and income separately, pass 2 arrays of page adapters when creating </w:t>
-            </w:r>
-            <w:proofErr w:type="spellStart"/>
-            <w:r>
-              <w:t>SlideAdapter</w:t>
-            </w:r>
-            <w:proofErr w:type="spellEnd"/>
-            <w:r>
-              <w:t xml:space="preserve">. Stuck where number of pages which have expenses &gt; than those with income, out of bounds exception in </w:t>
-            </w:r>
-            <w:proofErr w:type="spellStart"/>
-            <w:r>
-              <w:t>SlideAdapter</w:t>
-            </w:r>
-            <w:proofErr w:type="spellEnd"/>
-            <w:r>
-              <w:t xml:space="preserve"> because </w:t>
-            </w:r>
-            <w:proofErr w:type="spellStart"/>
-            <w:r>
-              <w:t>incomePageAdapter</w:t>
-            </w:r>
-            <w:proofErr w:type="spellEnd"/>
-            <w:r>
-              <w:t xml:space="preserve"> only has 1 entry because only 1 day has income entry while 4 days have expenses entry.</w:t>
-            </w:r>
-          </w:p>
-          <w:p/>
-          <w:p>
-            <w:r>
-              <w:t>Either expense/</w:t>
-            </w:r>
-            <w:proofErr w:type="spellStart"/>
-            <w:r>
-              <w:t>incomePageAdapters</w:t>
-            </w:r>
-            <w:proofErr w:type="spellEnd"/>
-            <w:r>
-              <w:t xml:space="preserve"> might be less than the other.</w:t>
+              <w:t>How to display 2 explvs for income and expenses respectively? Get cursor of expenses and income separately, pass 2 arrays of page adapters when creating SlideAdapter. Stuck where number of pages which have expenses &gt; than those with income, out of bounds exception in SlideAdapter because incomePageAdapter only has 1 entry because only 1 day has income entry while 4 days have expenses entry.</w:t>
+            </w:r>
+          </w:p>
+          <w:p/>
+          <w:p>
+            <w:r>
+              <w:t>Either expense/incomePageAdapters might be less than the other.</w:t>
             </w:r>
           </w:p>
           <w:p>
@@ -1084,28 +607,12 @@
               </w:numPr>
             </w:pPr>
             <w:r>
-              <w:t xml:space="preserve">Either side has none. (check in </w:t>
-            </w:r>
-            <w:proofErr w:type="spellStart"/>
-            <w:r>
-              <w:t>SlideAdapter</w:t>
-            </w:r>
-            <w:proofErr w:type="spellEnd"/>
-            <w:r>
-              <w:t xml:space="preserve"> if statement)</w:t>
-            </w:r>
-          </w:p>
-          <w:p>
-            <w:r>
-              <w:t xml:space="preserve">Either way must ensure final array sizes are the same. Use </w:t>
-            </w:r>
-            <w:proofErr w:type="spellStart"/>
-            <w:r>
-              <w:t>uniqueDates</w:t>
-            </w:r>
-            <w:proofErr w:type="spellEnd"/>
-            <w:r>
-              <w:t xml:space="preserve"> to get array of dates that have expenses/income. Create 2d array of length unique dates, fill A[0] with expenses and A[1] with income</w:t>
+              <w:t>Either side has none. (check in SlideAdapter if statement)</w:t>
+            </w:r>
+          </w:p>
+          <w:p>
+            <w:r>
+              <w:t>Either way must ensure final array sizes are the same. Use uniqueDates to get array of dates that have expenses/income. Create 2d array of length unique dates, fill A[0] with expenses and A[1] with income</w:t>
             </w:r>
           </w:p>
           <w:p/>
@@ -1129,15 +636,7 @@
           </w:tcPr>
           <w:p>
             <w:r>
-              <w:t xml:space="preserve">Done with separating expenses income </w:t>
-            </w:r>
-            <w:proofErr w:type="spellStart"/>
-            <w:r>
-              <w:t>explv</w:t>
-            </w:r>
-            <w:proofErr w:type="spellEnd"/>
-            <w:r>
-              <w:t xml:space="preserve"> for each day.</w:t>
+              <w:t>Done with separating expenses income explv for each day.</w:t>
             </w:r>
           </w:p>
           <w:p/>
@@ -1147,39 +646,17 @@
                 <w:color w:val="FF0000"/>
               </w:rPr>
             </w:pPr>
-            <w:proofErr w:type="spellStart"/>
             <w:r>
               <w:rPr>
                 <w:color w:val="FF0000"/>
               </w:rPr>
-              <w:t>Todo</w:t>
-            </w:r>
-            <w:proofErr w:type="spellEnd"/>
+              <w:t xml:space="preserve">Todo: </w:t>
+            </w:r>
             <w:r>
               <w:rPr>
                 <w:color w:val="FF0000"/>
               </w:rPr>
-              <w:t xml:space="preserve">: </w:t>
-            </w:r>
-            <w:r>
-              <w:rPr>
-                <w:color w:val="FF0000"/>
-              </w:rPr>
-              <w:t xml:space="preserve">Simplify display, list out +/- of income/expense and change them to green/red. List date on top of </w:t>
-            </w:r>
-            <w:proofErr w:type="spellStart"/>
-            <w:r>
-              <w:rPr>
-                <w:color w:val="FF0000"/>
-              </w:rPr>
-              <w:t>ExpLV</w:t>
-            </w:r>
-            <w:proofErr w:type="spellEnd"/>
-            <w:r>
-              <w:rPr>
-                <w:color w:val="FF0000"/>
-              </w:rPr>
-              <w:t xml:space="preserve"> and maybe total sum there. Set sums on categories</w:t>
+              <w:t>Simplify display, list out +/- of income/expense and change them to green/red. List date on top of ExpLV and maybe total sum there. Set sums on categories</w:t>
             </w:r>
           </w:p>
           <w:p>
@@ -1191,15 +668,7 @@
               </w:numPr>
             </w:pPr>
             <w:r>
-              <w:t xml:space="preserve">Remove Category from </w:t>
-            </w:r>
-            <w:proofErr w:type="spellStart"/>
-            <w:r>
-              <w:t>ind.</w:t>
-            </w:r>
-            <w:proofErr w:type="spellEnd"/>
-            <w:r>
-              <w:t xml:space="preserve"> Record</w:t>
+              <w:t>Remove Category from ind. Record</w:t>
             </w:r>
           </w:p>
           <w:p>
@@ -1211,15 +680,7 @@
               </w:numPr>
             </w:pPr>
             <w:r>
-              <w:t xml:space="preserve">Remove option from </w:t>
-            </w:r>
-            <w:proofErr w:type="spellStart"/>
-            <w:r>
-              <w:t>ind.</w:t>
-            </w:r>
-            <w:proofErr w:type="spellEnd"/>
-            <w:r>
-              <w:t xml:space="preserve"> Record</w:t>
+              <w:t>Remove option from ind. Record</w:t>
             </w:r>
           </w:p>
           <w:p>
@@ -1255,15 +716,7 @@
               </w:numPr>
             </w:pPr>
             <w:r>
-              <w:t xml:space="preserve">Change </w:t>
-            </w:r>
-            <w:proofErr w:type="spellStart"/>
-            <w:r>
-              <w:t>color</w:t>
-            </w:r>
-            <w:proofErr w:type="spellEnd"/>
-            <w:r>
-              <w:t xml:space="preserve"> of amount</w:t>
+              <w:t>Change color of amount</w:t>
             </w:r>
           </w:p>
           <w:p>
@@ -1377,15 +830,7 @@
               <w:t xml:space="preserve">nse divider. Left Sums at dates, </w:t>
             </w:r>
             <w:r>
-              <w:t xml:space="preserve">design/spacing, </w:t>
-            </w:r>
-            <w:proofErr w:type="gramStart"/>
-            <w:r>
-              <w:t>monthly</w:t>
-            </w:r>
-            <w:proofErr w:type="gramEnd"/>
-            <w:r>
-              <w:t xml:space="preserve"> view.</w:t>
+              <w:t>design/spacing, monthly view.</w:t>
             </w:r>
           </w:p>
         </w:tc>
@@ -1470,15 +915,7 @@
               <w:t>t</w:t>
             </w:r>
             <w:r>
-              <w:t xml:space="preserve">o retrieve correct row to insert at </w:t>
-            </w:r>
-            <w:proofErr w:type="spellStart"/>
-            <w:r>
-              <w:t>ExpenseProvider</w:t>
-            </w:r>
-            <w:proofErr w:type="spellEnd"/>
-            <w:r>
-              <w:t xml:space="preserve"> need the record’s ID since </w:t>
+              <w:t xml:space="preserve">o retrieve correct row to insert at ExpenseProvider need the record’s ID since </w:t>
             </w:r>
             <w:r>
               <w:t xml:space="preserve">there can be other </w:t>
@@ -1524,28 +961,7 @@
               <w:t xml:space="preserve"> </w:t>
             </w:r>
             <w:r>
-              <w:t xml:space="preserve"> Added code to check if redirect to </w:t>
-            </w:r>
-            <w:proofErr w:type="spellStart"/>
-            <w:r>
-              <w:t>ManualEntryActivity</w:t>
-            </w:r>
-            <w:proofErr w:type="spellEnd"/>
-            <w:r>
-              <w:t xml:space="preserve"> was for a new record or for update. Solve bug that doesn’t update currently selected date when </w:t>
-            </w:r>
-            <w:proofErr w:type="spellStart"/>
-            <w:proofErr w:type="gramStart"/>
-            <w:r>
-              <w:t>onDateSet</w:t>
-            </w:r>
-            <w:proofErr w:type="spellEnd"/>
-            <w:r>
-              <w:t>(</w:t>
-            </w:r>
-            <w:proofErr w:type="gramEnd"/>
-            <w:r>
-              <w:t>)</w:t>
+              <w:t xml:space="preserve"> Added code to check if redirect to ManualEntryActivity was for a new record or for update. Solve bug that doesn’t update currently selected date when onDateSet()</w:t>
             </w:r>
             <w:r>
               <w:t>.</w:t>
@@ -1677,74 +1093,63 @@
           </w:tcPr>
           <w:p>
             <w:r>
-              <w:t>13 March</w:t>
-            </w:r>
-          </w:p>
-        </w:tc>
-        <w:tc>
-          <w:tcPr>
-            <w:tcW w:w="7461" w:type="dxa"/>
-          </w:tcPr>
-          <w:p>
-            <w:r>
-              <w:t xml:space="preserve">add button below it to open in maps </w:t>
-            </w:r>
-            <w:r>
-              <w:t xml:space="preserve">when user updating a record by moving </w:t>
-            </w:r>
-            <w:proofErr w:type="spellStart"/>
-            <w:r>
-              <w:t>LocationService</w:t>
-            </w:r>
-            <w:proofErr w:type="spellEnd"/>
-            <w:r>
-              <w:t xml:space="preserve"> to another file instead of being declared in </w:t>
-            </w:r>
-            <w:proofErr w:type="spellStart"/>
-            <w:r>
-              <w:t>ManualEntryActivit</w:t>
-            </w:r>
-            <w:r>
-              <w:t>y</w:t>
-            </w:r>
-            <w:proofErr w:type="spellEnd"/>
-            <w:r>
-              <w:t xml:space="preserve">, and using </w:t>
-            </w:r>
-            <w:proofErr w:type="spellStart"/>
-            <w:r>
-              <w:t>sendBroadcast</w:t>
-            </w:r>
-            <w:proofErr w:type="spellEnd"/>
-            <w:r>
-              <w:t xml:space="preserve"> to that activity from </w:t>
-            </w:r>
-            <w:proofErr w:type="spellStart"/>
-            <w:r>
-              <w:t>LocationService</w:t>
-            </w:r>
-            <w:proofErr w:type="spellEnd"/>
-            <w:r>
-              <w:t xml:space="preserve"> whenever </w:t>
-            </w:r>
-            <w:proofErr w:type="spellStart"/>
-            <w:r>
-              <w:t>onLocationChanged</w:t>
-            </w:r>
-            <w:proofErr w:type="spellEnd"/>
-            <w:r>
-              <w:t xml:space="preserve"> to assign longitude and latitude to </w:t>
-            </w:r>
-            <w:r>
-              <w:t xml:space="preserve">global variables in </w:t>
-            </w:r>
-            <w:proofErr w:type="spellStart"/>
-            <w:r>
-              <w:t>ManualEntry</w:t>
-            </w:r>
-            <w:proofErr w:type="spellEnd"/>
-            <w:r>
-              <w:t xml:space="preserve"> so that it can be accessed and opened with maps by a button.</w:t>
+              <w:t>12</w:t>
+            </w:r>
+            <w:r>
+              <w:t xml:space="preserve"> March</w:t>
+            </w:r>
+          </w:p>
+        </w:tc>
+        <w:tc>
+          <w:tcPr>
+            <w:tcW w:w="7461" w:type="dxa"/>
+          </w:tcPr>
+          <w:p>
+            <w:r>
+              <w:t>add button below it to open in maps when user updating a record by moving LocationService to another file instead of being declared in ManualEntryActivit</w:t>
+            </w:r>
+            <w:r>
+              <w:t xml:space="preserve">y, and using sendBroadcast to that activity from LocationService whenever onLocationChanged to assign longitude and latitude to </w:t>
+            </w:r>
+            <w:r>
+              <w:t>global variables in ManualEntry so that it can be accessed and opened with maps by a button.</w:t>
+            </w:r>
+          </w:p>
+        </w:tc>
+      </w:tr>
+      <w:tr>
+        <w:tc>
+          <w:tcPr>
+            <w:tcW w:w="1555" w:type="dxa"/>
+          </w:tcPr>
+          <w:p>
+            <w:r>
+              <w:t>13</w:t>
+            </w:r>
+            <w:r>
+              <w:t xml:space="preserve"> March</w:t>
+            </w:r>
+          </w:p>
+        </w:tc>
+        <w:tc>
+          <w:tcPr>
+            <w:tcW w:w="7461" w:type="dxa"/>
+          </w:tcPr>
+          <w:p>
+            <w:r>
+              <w:t xml:space="preserve">Moved locationListener code to a background service to be able to retrieve longitude and latitude values to open coordinates on map. </w:t>
+            </w:r>
+            <w:r>
+              <w:t>Ensured permissions asked, and if not granted will prompt when pressing coordinate field. Once user pressed the coordinate field but don’t have location settings on, will make sure user allows it before allowing user to go back. Tested</w:t>
+            </w:r>
+            <w:r>
+              <w:t xml:space="preserve"> scenarios including updating with/without a coordinate, add new record, ensure</w:t>
+            </w:r>
+            <w:r>
+              <w:t xml:space="preserve"> </w:t>
+            </w:r>
+            <w:r>
+              <w:t>background thread for timer and locationListener in separate services files start and terminate properly.</w:t>
             </w:r>
           </w:p>
         </w:tc>
@@ -1765,14 +1170,11 @@
             <w:tcW w:w="7461" w:type="dxa"/>
           </w:tcPr>
           <w:p>
+            <w:r>
+              <w:t>Created UI and database for manually adding budget.</w:t>
+            </w:r>
             <w:bookmarkStart w:id="0" w:name="_GoBack"/>
             <w:bookmarkEnd w:id="0"/>
-            <w:r>
-              <w:t xml:space="preserve">coordinate add and </w:t>
-            </w:r>
-            <w:r>
-              <w:t xml:space="preserve"> update timer</w:t>
-            </w:r>
           </w:p>
         </w:tc>
       </w:tr>

</xml_diff>

<commit_message>
Added code to detect date, only left some corner cases 6(2), 7(1), 12 (1), 14(1), 5(1),
</commit_message>
<xml_diff>
--- a/Files Android general/FYP daily tasks done.docx
+++ b/Files Android general/FYP daily tasks done.docx
@@ -51,23 +51,7 @@
           </w:tcPr>
           <w:p>
             <w:r>
-              <w:t xml:space="preserve">Finished query and insert, and arranged UI of </w:t>
-            </w:r>
-            <w:proofErr w:type="spellStart"/>
-            <w:r>
-              <w:t>listview</w:t>
-            </w:r>
-            <w:proofErr w:type="spellEnd"/>
-            <w:r>
-              <w:t xml:space="preserve"> for </w:t>
-            </w:r>
-            <w:proofErr w:type="spellStart"/>
-            <w:r>
-              <w:t>MainActivity</w:t>
-            </w:r>
-            <w:proofErr w:type="spellEnd"/>
-            <w:r>
-              <w:t>.</w:t>
+              <w:t>Finished query and insert, and arranged UI of listview for MainActivity.</w:t>
             </w:r>
           </w:p>
         </w:tc>
@@ -89,13 +73,8 @@
           </w:tcPr>
           <w:p>
             <w:r>
-              <w:t xml:space="preserve">Learned about </w:t>
-            </w:r>
-            <w:proofErr w:type="spellStart"/>
-            <w:r>
-              <w:t>ExpandableListView</w:t>
-            </w:r>
-            <w:proofErr w:type="spellEnd"/>
+              <w:t>Learned about ExpandableListView</w:t>
+            </w:r>
           </w:p>
         </w:tc>
       </w:tr>
@@ -116,31 +95,7 @@
           </w:tcPr>
           <w:p>
             <w:r>
-              <w:t xml:space="preserve">Changed </w:t>
-            </w:r>
-            <w:proofErr w:type="spellStart"/>
-            <w:r>
-              <w:t>db</w:t>
-            </w:r>
-            <w:proofErr w:type="spellEnd"/>
-            <w:r>
-              <w:t xml:space="preserve"> schema, add date field using text, </w:t>
-            </w:r>
-            <w:proofErr w:type="gramStart"/>
-            <w:r>
-              <w:t>drew</w:t>
-            </w:r>
-            <w:proofErr w:type="gramEnd"/>
-            <w:r>
-              <w:t xml:space="preserve"> out part of application architecture, sort display in </w:t>
-            </w:r>
-            <w:proofErr w:type="spellStart"/>
-            <w:r>
-              <w:t>MainActivity</w:t>
-            </w:r>
-            <w:proofErr w:type="spellEnd"/>
-            <w:r>
-              <w:t xml:space="preserve"> by Year, Month and Day Ascending.</w:t>
+              <w:t>Changed db schema, add date field using text, drew out part of application architecture, sort display in MainActivity by Year, Month and Day Ascending.</w:t>
             </w:r>
           </w:p>
         </w:tc>
@@ -162,39 +117,10 @@
           </w:tcPr>
           <w:p>
             <w:r>
-              <w:t xml:space="preserve">Added </w:t>
-            </w:r>
-            <w:proofErr w:type="spellStart"/>
-            <w:r>
-              <w:t>ExpandableListView</w:t>
-            </w:r>
-            <w:proofErr w:type="spellEnd"/>
-            <w:r>
-              <w:t xml:space="preserve"> by figuring out how to populate </w:t>
-            </w:r>
-            <w:proofErr w:type="spellStart"/>
-            <w:r>
-              <w:t>listDataChild</w:t>
-            </w:r>
-            <w:proofErr w:type="spellEnd"/>
-            <w:r>
-              <w:t xml:space="preserve"> and </w:t>
-            </w:r>
-            <w:proofErr w:type="spellStart"/>
-            <w:r>
-              <w:t>listHeader</w:t>
-            </w:r>
-            <w:proofErr w:type="spellEnd"/>
-            <w:r>
-              <w:t xml:space="preserve">, solved double </w:t>
-            </w:r>
-            <w:proofErr w:type="spellStart"/>
-            <w:r>
-              <w:t>onCreate</w:t>
-            </w:r>
-            <w:proofErr w:type="spellEnd"/>
-            <w:r>
-              <w:t xml:space="preserve"> call problem.</w:t>
+              <w:t>Added ExpandableListView by figuring out how to populate listDataChild and listHeader</w:t>
+            </w:r>
+            <w:r>
+              <w:t>, solved double onCreate call problem.</w:t>
             </w:r>
           </w:p>
         </w:tc>
@@ -238,23 +164,7 @@
           </w:tcPr>
           <w:p>
             <w:r>
-              <w:t xml:space="preserve">Retrieve expense/income data per date. First round modified </w:t>
-            </w:r>
-            <w:proofErr w:type="spellStart"/>
-            <w:r>
-              <w:t>ParentLevelAdapter</w:t>
-            </w:r>
-            <w:proofErr w:type="spellEnd"/>
-            <w:r>
-              <w:t xml:space="preserve">, not yet test yet. In the process of modifying </w:t>
-            </w:r>
-            <w:proofErr w:type="spellStart"/>
-            <w:r>
-              <w:t>SecondLevelAdapter</w:t>
-            </w:r>
-            <w:proofErr w:type="spellEnd"/>
-            <w:r>
-              <w:t>.</w:t>
+              <w:t>Retrieve expense/income data per date. First round modified ParentLevelAdapter, not yet test yet. In the process of modifying SecondLevelAdapter.</w:t>
             </w:r>
           </w:p>
         </w:tc>
@@ -279,23 +189,7 @@
           </w:tcPr>
           <w:p>
             <w:r>
-              <w:t xml:space="preserve">Tested </w:t>
-            </w:r>
-            <w:proofErr w:type="spellStart"/>
-            <w:r>
-              <w:t>ParentLevelAdapter</w:t>
-            </w:r>
-            <w:proofErr w:type="spellEnd"/>
-            <w:r>
-              <w:t xml:space="preserve"> and </w:t>
-            </w:r>
-            <w:proofErr w:type="spellStart"/>
-            <w:r>
-              <w:t>SecondLevelAdapter</w:t>
-            </w:r>
-            <w:proofErr w:type="spellEnd"/>
-            <w:r>
-              <w:t>, trying to solve problem of 2</w:t>
+              <w:t>Tested ParentLevelAdapter and SecondLevelAdapter, trying to solve problem of 2</w:t>
             </w:r>
             <w:r>
               <w:rPr>
@@ -304,20 +198,7 @@
               <w:t>nd</w:t>
             </w:r>
             <w:r>
-              <w:t xml:space="preserve"> level not displaying, and cursor out of bounds problem where </w:t>
-            </w:r>
-            <w:proofErr w:type="spellStart"/>
-            <w:proofErr w:type="gramStart"/>
-            <w:r>
-              <w:t>getChildView</w:t>
-            </w:r>
-            <w:proofErr w:type="spellEnd"/>
-            <w:r>
-              <w:t>(</w:t>
-            </w:r>
-            <w:proofErr w:type="gramEnd"/>
-            <w:r>
-              <w:t>) is still called even after last cursor position.</w:t>
+              <w:t xml:space="preserve"> level not displaying, and cursor out of bounds problem where getChildView() is still called even after last cursor position.</w:t>
             </w:r>
           </w:p>
         </w:tc>
@@ -348,29 +229,13 @@
               <w:t xml:space="preserve"> to prevent null ref error</w:t>
             </w:r>
             <w:r>
-              <w:t xml:space="preserve">. Also, </w:t>
-            </w:r>
-            <w:proofErr w:type="spellStart"/>
-            <w:r>
-              <w:t>getChildCount</w:t>
-            </w:r>
-            <w:proofErr w:type="spellEnd"/>
-            <w:r>
-              <w:t xml:space="preserve"> is the number cursor size for a category and not the number of categories for a date, in 2ndLvlAdp, which solves the problem of displaying duplicate or not displaying all expenses for a category.</w:t>
+              <w:t>. Also, getChildCount is the number cursor size for a category and not the number of categories for a date, in 2ndLvlAdp, which solves the problem of displaying duplicate or not displaying all expenses for a category.</w:t>
             </w:r>
             <w:r>
               <w:t xml:space="preserve"> </w:t>
             </w:r>
             <w:r>
-              <w:t xml:space="preserve">Edit </w:t>
-            </w:r>
-            <w:proofErr w:type="spellStart"/>
-            <w:r>
-              <w:t>CustomExpListView</w:t>
-            </w:r>
-            <w:proofErr w:type="spellEnd"/>
-            <w:r>
-              <w:t xml:space="preserve"> width to fit category name and expense record, and height to view all expense records</w:t>
+              <w:t>Edit CustomExpListView width to fit category name and expense record, and height to view all expense records</w:t>
             </w:r>
             <w:r>
               <w:t>.</w:t>
@@ -382,15 +247,7 @@
               <w:t>pressed</w:t>
             </w:r>
             <w:r>
-              <w:t xml:space="preserve"> (used </w:t>
-            </w:r>
-            <w:proofErr w:type="spellStart"/>
-            <w:r>
-              <w:t>ExpandableListView</w:t>
-            </w:r>
-            <w:proofErr w:type="spellEnd"/>
-            <w:r>
-              <w:t xml:space="preserve"> instead of another I think)</w:t>
+              <w:t xml:space="preserve"> (used ExpandableListView instead of another I think)</w:t>
             </w:r>
             <w:r>
               <w:t>.</w:t>
@@ -398,24 +255,11 @@
           </w:p>
           <w:p/>
           <w:p>
-            <w:proofErr w:type="spellStart"/>
-            <w:r>
-              <w:t>CustomExpandableListView</w:t>
-            </w:r>
-            <w:proofErr w:type="spellEnd"/>
-            <w:r>
-              <w:t xml:space="preserve"> height still problematic where if too much records for a category, it doesn’t let you scroll, so cannot see all records</w:t>
-            </w:r>
-            <w:r>
-              <w:t xml:space="preserve"> if too many </w:t>
-            </w:r>
-            <w:proofErr w:type="spellStart"/>
-            <w:r>
-              <w:t>bcs</w:t>
-            </w:r>
-            <w:proofErr w:type="spellEnd"/>
-            <w:r>
-              <w:t xml:space="preserve"> of height.</w:t>
+            <w:r>
+              <w:t>CustomExpandableListView height still problematic where if too much records for a category, it doesn’t let you scroll, so cannot see all records</w:t>
+            </w:r>
+            <w:r>
+              <w:t xml:space="preserve"> if too many bcs of height.</w:t>
             </w:r>
           </w:p>
         </w:tc>
@@ -437,23 +281,7 @@
           </w:tcPr>
           <w:p>
             <w:r>
-              <w:t xml:space="preserve">Can scroll categories and expense records, switched out </w:t>
-            </w:r>
-            <w:proofErr w:type="spellStart"/>
-            <w:r>
-              <w:t>CustomExpandableListView</w:t>
-            </w:r>
-            <w:proofErr w:type="spellEnd"/>
-            <w:r>
-              <w:t xml:space="preserve"> with an xml that only has </w:t>
-            </w:r>
-            <w:proofErr w:type="spellStart"/>
-            <w:r>
-              <w:t>ExpandableListView</w:t>
-            </w:r>
-            <w:proofErr w:type="spellEnd"/>
-            <w:r>
-              <w:t>.</w:t>
+              <w:t>Can scroll categories and expense records, switched out CustomExpandableListView with an xml that only has ExpandableListView.</w:t>
             </w:r>
           </w:p>
           <w:p>
@@ -467,23 +295,7 @@
               <w:t>nd</w:t>
             </w:r>
             <w:r>
-              <w:t xml:space="preserve"> level </w:t>
-            </w:r>
-            <w:proofErr w:type="spellStart"/>
-            <w:r>
-              <w:t>ExpandableListView</w:t>
-            </w:r>
-            <w:proofErr w:type="spellEnd"/>
-            <w:r>
-              <w:t xml:space="preserve"> to be 162dp which is the height of two expense records, since its height even though </w:t>
-            </w:r>
-            <w:proofErr w:type="spellStart"/>
-            <w:r>
-              <w:t>match_parent</w:t>
-            </w:r>
-            <w:proofErr w:type="spellEnd"/>
-            <w:r>
-              <w:t xml:space="preserve"> defaults </w:t>
+              <w:t xml:space="preserve"> level ExpandableListView to be 162dp which is the height of two expense records, since its height even though match_parent defaults </w:t>
             </w:r>
             <w:r>
               <w:t>to height of one expense record, and best to set height to more than one day will prob</w:t>
@@ -504,37 +316,13 @@
               <w:t>nd</w:t>
             </w:r>
             <w:r>
-              <w:t xml:space="preserve"> level </w:t>
-            </w:r>
-            <w:proofErr w:type="spellStart"/>
-            <w:r>
-              <w:t>ExpandableListView</w:t>
-            </w:r>
-            <w:proofErr w:type="spellEnd"/>
-            <w:r>
-              <w:t xml:space="preserve">, where it resizes according to the number of child views under it, which in this case would be </w:t>
-            </w:r>
-            <w:proofErr w:type="spellStart"/>
-            <w:r>
-              <w:t>ExpandableListView</w:t>
-            </w:r>
-            <w:proofErr w:type="spellEnd"/>
-            <w:r>
-              <w:t xml:space="preserve"> when </w:t>
+              <w:t xml:space="preserve"> level ExpandableListView, where it resizes according to the number of child views under it, which in this case would be ExpandableListView when </w:t>
             </w:r>
             <w:r>
               <w:t>expanding the categories and wanting to display the records</w:t>
             </w:r>
             <w:r>
-              <w:t xml:space="preserve">, similar to </w:t>
-            </w:r>
-            <w:proofErr w:type="spellStart"/>
-            <w:r>
-              <w:t>Monefy</w:t>
-            </w:r>
-            <w:proofErr w:type="spellEnd"/>
-            <w:r>
-              <w:t xml:space="preserve"> where it adjusts size according to number of records under each category, and would push the other categories down to show all records for that current category.</w:t>
+              <w:t>, similar to Monefy where it adjusts size according to number of records under each category, and would push the other categories down to show all records for that current category.</w:t>
             </w:r>
           </w:p>
           <w:p/>
@@ -543,34 +331,10 @@
               <w:t>Maybe I can add sums to each category and each date?</w:t>
             </w:r>
             <w:r>
-              <w:t xml:space="preserve"> Edit size and </w:t>
-            </w:r>
-            <w:proofErr w:type="spellStart"/>
-            <w:r>
-              <w:t>color</w:t>
-            </w:r>
-            <w:proofErr w:type="spellEnd"/>
-            <w:r>
-              <w:t xml:space="preserve"> and fonts of different levels and the box </w:t>
-            </w:r>
-            <w:proofErr w:type="spellStart"/>
-            <w:r>
-              <w:t>colors</w:t>
-            </w:r>
-            <w:proofErr w:type="spellEnd"/>
-            <w:r>
-              <w:t xml:space="preserve"> also.</w:t>
-            </w:r>
-            <w:r>
-              <w:t xml:space="preserve"> Can change to scroll horizontally so that no need for variable sized </w:t>
-            </w:r>
-            <w:proofErr w:type="spellStart"/>
-            <w:r>
-              <w:t>ExpandableLisViews</w:t>
-            </w:r>
-            <w:proofErr w:type="spellEnd"/>
-            <w:r>
-              <w:t>?</w:t>
+              <w:t xml:space="preserve"> Edit size and color and fonts of different levels and the box colors also.</w:t>
+            </w:r>
+            <w:r>
+              <w:t xml:space="preserve"> Can change to scroll horizontally so that no need for variable sized ExpandableLisViews?</w:t>
             </w:r>
           </w:p>
         </w:tc>
@@ -592,23 +356,7 @@
           </w:tcPr>
           <w:p>
             <w:r>
-              <w:t xml:space="preserve">Solved </w:t>
-            </w:r>
-            <w:proofErr w:type="spellStart"/>
-            <w:r>
-              <w:t>RelativeLayout</w:t>
-            </w:r>
-            <w:proofErr w:type="spellEnd"/>
-            <w:r>
-              <w:t xml:space="preserve"> alignment problem and tested out </w:t>
-            </w:r>
-            <w:proofErr w:type="spellStart"/>
-            <w:r>
-              <w:t>viewPager</w:t>
-            </w:r>
-            <w:proofErr w:type="spellEnd"/>
-            <w:r>
-              <w:t xml:space="preserve"> on project with toolbar, to do the same on FYP tomorrow.</w:t>
+              <w:t>Solved RelativeLayout alignment problem and tested out viewPager on project with toolbar, to do the same on FYP tomorrow.</w:t>
             </w:r>
           </w:p>
         </w:tc>
@@ -630,35 +378,15 @@
           </w:tcPr>
           <w:p>
             <w:r>
-              <w:t xml:space="preserve">Change Layouts to include </w:t>
-            </w:r>
-            <w:proofErr w:type="spellStart"/>
-            <w:r>
-              <w:t>viewPager</w:t>
-            </w:r>
-            <w:proofErr w:type="spellEnd"/>
-            <w:r>
-              <w:t xml:space="preserve">, add </w:t>
-            </w:r>
-            <w:proofErr w:type="spellStart"/>
-            <w:r>
-              <w:t>sliderAdapter</w:t>
-            </w:r>
-            <w:proofErr w:type="spellEnd"/>
-            <w:r>
-              <w:t>.</w:t>
+              <w:t>Change Layouts to include viewPager, add sliderAdapter.</w:t>
             </w:r>
             <w:r>
               <w:br/>
             </w:r>
             <w:r>
               <w:br/>
-            </w:r>
-            <w:proofErr w:type="spellStart"/>
-            <w:r>
               <w:t>ExpandableList</w:t>
             </w:r>
-            <w:proofErr w:type="spellEnd"/>
           </w:p>
           <w:p/>
           <w:p>
@@ -667,122 +395,26 @@
               <w:t>How to transform Map&lt;String, Map&lt;String, Cursor&gt;&gt; to array format?</w:t>
             </w:r>
             <w:r>
-              <w:t xml:space="preserve"> Convert one key-&gt;value entry to an object? Each entry in the array in </w:t>
-            </w:r>
-            <w:proofErr w:type="spellStart"/>
-            <w:r>
-              <w:t>SliderAdapter</w:t>
-            </w:r>
-            <w:proofErr w:type="spellEnd"/>
-            <w:r>
-              <w:t xml:space="preserve"> corresponds to 1 page. One page represents one date’s expense and one </w:t>
-            </w:r>
-            <w:proofErr w:type="spellStart"/>
-            <w:r>
-              <w:t>ExpandableListView</w:t>
-            </w:r>
-            <w:proofErr w:type="spellEnd"/>
-            <w:r>
-              <w:t xml:space="preserve"> and therefore needs one </w:t>
-            </w:r>
-            <w:proofErr w:type="spellStart"/>
-            <w:r>
-              <w:t>OneLevelExpenseAdapter</w:t>
-            </w:r>
-            <w:proofErr w:type="spellEnd"/>
-            <w:r>
-              <w:t>.</w:t>
+              <w:t xml:space="preserve"> Convert one key-&gt;value entry to an object? Each entry in the array in SliderAdapter corresponds to 1 page. One page represents one date’s expense and one ExpandableListView and therefore needs one OneLevelExpenseAdapter.</w:t>
             </w:r>
             <w:r>
               <w:br/>
             </w:r>
             <w:r>
               <w:br/>
-              <w:t xml:space="preserve">How to transform Map&lt;String, Map&lt;String, Cursor&gt;&gt; to an array of </w:t>
-            </w:r>
-            <w:proofErr w:type="spellStart"/>
-            <w:r>
-              <w:t>OneLevelExpenseAdapters</w:t>
-            </w:r>
-            <w:proofErr w:type="spellEnd"/>
-            <w:r>
-              <w:t xml:space="preserve">? Isolate each Map entry and create </w:t>
-            </w:r>
-            <w:proofErr w:type="gramStart"/>
-            <w:r>
-              <w:t>a</w:t>
-            </w:r>
-            <w:proofErr w:type="gramEnd"/>
-            <w:r>
-              <w:t xml:space="preserve"> </w:t>
-            </w:r>
-            <w:proofErr w:type="spellStart"/>
-            <w:r>
-              <w:t>OneLevelExpenseAdapter</w:t>
-            </w:r>
-            <w:proofErr w:type="spellEnd"/>
-            <w:r>
-              <w:t xml:space="preserve"> object, and store in array, repeat for all Map entries.</w:t>
-            </w:r>
-          </w:p>
-          <w:p/>
-          <w:p>
-            <w:r>
-              <w:t xml:space="preserve">Send that array of </w:t>
-            </w:r>
-            <w:proofErr w:type="spellStart"/>
-            <w:r>
-              <w:t>OneLevelExpenseAdapters</w:t>
-            </w:r>
-            <w:proofErr w:type="spellEnd"/>
-            <w:r>
-              <w:t xml:space="preserve"> to </w:t>
-            </w:r>
-            <w:proofErr w:type="spellStart"/>
-            <w:r>
-              <w:t>SlideAdapter</w:t>
-            </w:r>
-            <w:proofErr w:type="spellEnd"/>
-            <w:r>
-              <w:t xml:space="preserve"> to populate </w:t>
-            </w:r>
-            <w:proofErr w:type="spellStart"/>
-            <w:r>
-              <w:t>ExpandableListViews</w:t>
-            </w:r>
-            <w:proofErr w:type="spellEnd"/>
-            <w:r>
-              <w:t xml:space="preserve"> and then set </w:t>
-            </w:r>
-            <w:proofErr w:type="spellStart"/>
-            <w:r>
-              <w:t>ViewPager’s</w:t>
-            </w:r>
-            <w:proofErr w:type="spellEnd"/>
-            <w:r>
-              <w:t xml:space="preserve"> adapter to that </w:t>
-            </w:r>
-            <w:proofErr w:type="spellStart"/>
-            <w:r>
-              <w:t>SlideAdapter</w:t>
-            </w:r>
-            <w:proofErr w:type="spellEnd"/>
-            <w:r>
-              <w:t>.</w:t>
-            </w:r>
-          </w:p>
-          <w:p/>
-          <w:p>
-            <w:r>
-              <w:t xml:space="preserve">Added Adapters for each </w:t>
-            </w:r>
-            <w:proofErr w:type="spellStart"/>
-            <w:r>
-              <w:t>ExpandableListView</w:t>
-            </w:r>
-            <w:proofErr w:type="spellEnd"/>
-            <w:r>
-              <w:t xml:space="preserve"> for each page which represents 1 day’s expense to enable horizontal scrolling, + slider Adapter code. Still got bugs. Started report, formatting left page to start numbering and left margin of front cover page.</w:t>
+              <w:t>How to transform Map&lt;String, Map&lt;String, Cursor&gt;&gt; to an array of OneLevelExpenseAdapters? Isolate each Map entry and create a OneLevelExpenseAdapter object, and store in array, repeat for all Map entries.</w:t>
+            </w:r>
+          </w:p>
+          <w:p/>
+          <w:p>
+            <w:r>
+              <w:t>Send that array of OneLevelExpenseAdapters to SlideAdapter to populate ExpandableListViews and then set ViewPager’s adapter to that SlideAdapter.</w:t>
+            </w:r>
+          </w:p>
+          <w:p/>
+          <w:p>
+            <w:r>
+              <w:t>Added Adapters for each ExpandableListView for each page which represents 1 day’s expense to enable horizontal scrolling, + slider Adapter code. Still got bugs. Started report, formatting left page to start numbering and left margin of front cover page.</w:t>
             </w:r>
           </w:p>
         </w:tc>
@@ -805,15 +437,7 @@
           </w:tcPr>
           <w:p>
             <w:r>
-              <w:t xml:space="preserve">Solved bugs related to using View Pager, overlapping of toolbar with displayed expense data. Now can display each day’s expense horizontally and expand categories vertically w/o ugly inflexible boundaries of a 2 level expandable </w:t>
-            </w:r>
-            <w:proofErr w:type="spellStart"/>
-            <w:r>
-              <w:t>ListView</w:t>
-            </w:r>
-            <w:proofErr w:type="spellEnd"/>
-            <w:r>
-              <w:t xml:space="preserve">. </w:t>
+              <w:t xml:space="preserve">Solved bugs related to using View Pager, overlapping of toolbar with displayed expense data. Now can display each day’s expense horizontally and expand categories vertically w/o ugly inflexible boundaries of a 2 level expandable ListView. </w:t>
             </w:r>
           </w:p>
         </w:tc>
@@ -841,38 +465,17 @@
           <w:p/>
           <w:p>
             <w:r>
-              <w:t xml:space="preserve">Used </w:t>
-            </w:r>
-            <w:proofErr w:type="spellStart"/>
-            <w:r>
-              <w:t>LinkedHashSet</w:t>
-            </w:r>
-            <w:proofErr w:type="spellEnd"/>
-            <w:r>
-              <w:t xml:space="preserve"> and </w:t>
-            </w:r>
-            <w:proofErr w:type="spellStart"/>
-            <w:r>
-              <w:t>LinkedHashMa</w:t>
-            </w:r>
-            <w:r>
-              <w:t>p</w:t>
-            </w:r>
-            <w:proofErr w:type="spellEnd"/>
-            <w:r>
-              <w:t xml:space="preserve"> to maintain order of expenses, start at last page and set it as latest expense date.</w:t>
-            </w:r>
-          </w:p>
-          <w:p/>
-          <w:p>
-            <w:r>
-              <w:t xml:space="preserve">Simplify display, list out +/- of income/expense and change them to green/red. List date on top of </w:t>
-            </w:r>
-            <w:proofErr w:type="spellStart"/>
-            <w:r>
-              <w:t>ExpLV</w:t>
-            </w:r>
-            <w:proofErr w:type="spellEnd"/>
+              <w:t>Used LinkedHashSet and LinkedHashMa</w:t>
+            </w:r>
+            <w:r>
+              <w:t>p to maintain order of expenses, start at last page and set it as latest expense date.</w:t>
+            </w:r>
+          </w:p>
+          <w:p/>
+          <w:p>
+            <w:r>
+              <w:t>Simplify display, list out +/- of income/expense and change them to green/red. List date on top of ExpLV</w:t>
+            </w:r>
             <w:r>
               <w:t xml:space="preserve"> and maybe total sum there</w:t>
             </w:r>
@@ -889,26 +492,10 @@
               <w:t xml:space="preserve">How to </w:t>
             </w:r>
             <w:r>
-              <w:t xml:space="preserve">display </w:t>
-            </w:r>
-            <w:proofErr w:type="spellStart"/>
-            <w:r>
-              <w:t>ind.</w:t>
-            </w:r>
-            <w:proofErr w:type="spellEnd"/>
-            <w:r>
-              <w:t xml:space="preserve"> Expense properly</w:t>
-            </w:r>
-            <w:r>
-              <w:t>? Maybe: set –</w:t>
-            </w:r>
-            <w:proofErr w:type="spellStart"/>
-            <w:r>
-              <w:t>ve</w:t>
-            </w:r>
-            <w:proofErr w:type="spellEnd"/>
-            <w:r>
-              <w:t xml:space="preserve"> if expense in manual entry.</w:t>
+              <w:t>display ind. Expense properly</w:t>
+            </w:r>
+            <w:r>
+              <w:t>? Maybe: set –ve if expense in manual entry.</w:t>
             </w:r>
             <w:r>
               <w:t xml:space="preserve"> Checked </w:t>
@@ -917,34 +504,10 @@
               <w:t>Expense O</w:t>
             </w:r>
             <w:r>
-              <w:t xml:space="preserve">ption in </w:t>
-            </w:r>
-            <w:proofErr w:type="spellStart"/>
-            <w:r>
-              <w:t>ManualEntryActivity</w:t>
-            </w:r>
-            <w:proofErr w:type="spellEnd"/>
-            <w:r>
-              <w:t xml:space="preserve"> and put –</w:t>
-            </w:r>
-            <w:proofErr w:type="spellStart"/>
-            <w:r>
-              <w:t>ve</w:t>
-            </w:r>
-            <w:proofErr w:type="spellEnd"/>
-            <w:r>
-              <w:t xml:space="preserve"> sign if it’</w:t>
-            </w:r>
-            <w:r>
-              <w:t xml:space="preserve">s Expense, managed to display </w:t>
-            </w:r>
-            <w:proofErr w:type="spellStart"/>
-            <w:r>
-              <w:t>ind.</w:t>
-            </w:r>
-            <w:proofErr w:type="spellEnd"/>
-            <w:r>
-              <w:t xml:space="preserve"> Expense properly now.</w:t>
+              <w:t>ption in ManualEntryActivity and put –ve sign if it’</w:t>
+            </w:r>
+            <w:r>
+              <w:t>s Expense, managed to display ind. Expense properly now.</w:t>
             </w:r>
           </w:p>
           <w:p/>
@@ -985,53 +548,13 @@
           </w:tcPr>
           <w:p>
             <w:r>
-              <w:t xml:space="preserve">How to display 2 </w:t>
-            </w:r>
-            <w:proofErr w:type="spellStart"/>
-            <w:r>
-              <w:t>explvs</w:t>
-            </w:r>
-            <w:proofErr w:type="spellEnd"/>
-            <w:r>
-              <w:t xml:space="preserve"> for income and expenses respectively? Get cursor of expenses and income separately, pass 2 arrays of page adapters when creating </w:t>
-            </w:r>
-            <w:proofErr w:type="spellStart"/>
-            <w:r>
-              <w:t>SlideAdapter</w:t>
-            </w:r>
-            <w:proofErr w:type="spellEnd"/>
-            <w:r>
-              <w:t xml:space="preserve">. Stuck where number of pages which have expenses &gt; than those with income, out of bounds exception in </w:t>
-            </w:r>
-            <w:proofErr w:type="spellStart"/>
-            <w:r>
-              <w:t>SlideAdapter</w:t>
-            </w:r>
-            <w:proofErr w:type="spellEnd"/>
-            <w:r>
-              <w:t xml:space="preserve"> because </w:t>
-            </w:r>
-            <w:proofErr w:type="spellStart"/>
-            <w:r>
-              <w:t>incomePageAdapter</w:t>
-            </w:r>
-            <w:proofErr w:type="spellEnd"/>
-            <w:r>
-              <w:t xml:space="preserve"> only has 1 entry because only 1 day has income entry while 4 days have expenses entry.</w:t>
-            </w:r>
-          </w:p>
-          <w:p/>
-          <w:p>
-            <w:r>
-              <w:t>Either expense/</w:t>
-            </w:r>
-            <w:proofErr w:type="spellStart"/>
-            <w:r>
-              <w:t>incomePageAdapters</w:t>
-            </w:r>
-            <w:proofErr w:type="spellEnd"/>
-            <w:r>
-              <w:t xml:space="preserve"> might be less than the other.</w:t>
+              <w:t>How to display 2 explvs for income and expenses respectively? Get cursor of expenses and income separately, pass 2 arrays of page adapters when creating SlideAdapter. Stuck where number of pages which have expenses &gt; than those with income, out of bounds exception in SlideAdapter because incomePageAdapter only has 1 entry because only 1 day has income entry while 4 days have expenses entry.</w:t>
+            </w:r>
+          </w:p>
+          <w:p/>
+          <w:p>
+            <w:r>
+              <w:t>Either expense/incomePageAdapters might be less than the other.</w:t>
             </w:r>
           </w:p>
           <w:p>
@@ -1084,28 +607,12 @@
               </w:numPr>
             </w:pPr>
             <w:r>
-              <w:t xml:space="preserve">Either side has none. (check in </w:t>
-            </w:r>
-            <w:proofErr w:type="spellStart"/>
-            <w:r>
-              <w:t>SlideAdapter</w:t>
-            </w:r>
-            <w:proofErr w:type="spellEnd"/>
-            <w:r>
-              <w:t xml:space="preserve"> if statement)</w:t>
-            </w:r>
-          </w:p>
-          <w:p>
-            <w:r>
-              <w:t xml:space="preserve">Either way must ensure final array sizes are the same. Use </w:t>
-            </w:r>
-            <w:proofErr w:type="spellStart"/>
-            <w:r>
-              <w:t>uniqueDates</w:t>
-            </w:r>
-            <w:proofErr w:type="spellEnd"/>
-            <w:r>
-              <w:t xml:space="preserve"> to get array of dates that have expenses/income. Create 2d array of length unique dates, fill A[0] with expenses and A[1] with income</w:t>
+              <w:t>Either side has none. (check in SlideAdapter if statement)</w:t>
+            </w:r>
+          </w:p>
+          <w:p>
+            <w:r>
+              <w:t>Either way must ensure final array sizes are the same. Use uniqueDates to get array of dates that have expenses/income. Create 2d array of length unique dates, fill A[0] with expenses and A[1] with income</w:t>
             </w:r>
           </w:p>
           <w:p/>
@@ -1129,15 +636,7 @@
           </w:tcPr>
           <w:p>
             <w:r>
-              <w:t xml:space="preserve">Done with separating expenses income </w:t>
-            </w:r>
-            <w:proofErr w:type="spellStart"/>
-            <w:r>
-              <w:t>explv</w:t>
-            </w:r>
-            <w:proofErr w:type="spellEnd"/>
-            <w:r>
-              <w:t xml:space="preserve"> for each day.</w:t>
+              <w:t>Done with separating expenses income explv for each day.</w:t>
             </w:r>
           </w:p>
           <w:p/>
@@ -1147,39 +646,17 @@
                 <w:color w:val="FF0000"/>
               </w:rPr>
             </w:pPr>
-            <w:proofErr w:type="spellStart"/>
             <w:r>
               <w:rPr>
                 <w:color w:val="FF0000"/>
               </w:rPr>
-              <w:t>Todo</w:t>
-            </w:r>
-            <w:proofErr w:type="spellEnd"/>
+              <w:t xml:space="preserve">Todo: </w:t>
+            </w:r>
             <w:r>
               <w:rPr>
                 <w:color w:val="FF0000"/>
               </w:rPr>
-              <w:t xml:space="preserve">: </w:t>
-            </w:r>
-            <w:r>
-              <w:rPr>
-                <w:color w:val="FF0000"/>
-              </w:rPr>
-              <w:t xml:space="preserve">Simplify display, list out +/- of income/expense and change them to green/red. List date on top of </w:t>
-            </w:r>
-            <w:proofErr w:type="spellStart"/>
-            <w:r>
-              <w:rPr>
-                <w:color w:val="FF0000"/>
-              </w:rPr>
-              <w:t>ExpLV</w:t>
-            </w:r>
-            <w:proofErr w:type="spellEnd"/>
-            <w:r>
-              <w:rPr>
-                <w:color w:val="FF0000"/>
-              </w:rPr>
-              <w:t xml:space="preserve"> and maybe total sum there. Set sums on categories</w:t>
+              <w:t>Simplify display, list out +/- of income/expense and change them to green/red. List date on top of ExpLV and maybe total sum there. Set sums on categories</w:t>
             </w:r>
           </w:p>
           <w:p>
@@ -1191,15 +668,7 @@
               </w:numPr>
             </w:pPr>
             <w:r>
-              <w:t xml:space="preserve">Remove Category from </w:t>
-            </w:r>
-            <w:proofErr w:type="spellStart"/>
-            <w:r>
-              <w:t>ind.</w:t>
-            </w:r>
-            <w:proofErr w:type="spellEnd"/>
-            <w:r>
-              <w:t xml:space="preserve"> Record</w:t>
+              <w:t>Remove Category from ind. Record</w:t>
             </w:r>
           </w:p>
           <w:p>
@@ -1211,15 +680,7 @@
               </w:numPr>
             </w:pPr>
             <w:r>
-              <w:t xml:space="preserve">Remove option from </w:t>
-            </w:r>
-            <w:proofErr w:type="spellStart"/>
-            <w:r>
-              <w:t>ind.</w:t>
-            </w:r>
-            <w:proofErr w:type="spellEnd"/>
-            <w:r>
-              <w:t xml:space="preserve"> Record</w:t>
+              <w:t>Remove option from ind. Record</w:t>
             </w:r>
           </w:p>
           <w:p>
@@ -1255,15 +716,7 @@
               </w:numPr>
             </w:pPr>
             <w:r>
-              <w:t xml:space="preserve">Change </w:t>
-            </w:r>
-            <w:proofErr w:type="spellStart"/>
-            <w:r>
-              <w:t>color</w:t>
-            </w:r>
-            <w:proofErr w:type="spellEnd"/>
-            <w:r>
-              <w:t xml:space="preserve"> of amount</w:t>
+              <w:t>Change color of amount</w:t>
             </w:r>
           </w:p>
           <w:p>
@@ -1377,15 +830,7 @@
               <w:t xml:space="preserve">nse divider. Left Sums at dates, </w:t>
             </w:r>
             <w:r>
-              <w:t xml:space="preserve">design/spacing, </w:t>
-            </w:r>
-            <w:proofErr w:type="gramStart"/>
-            <w:r>
-              <w:t>monthly</w:t>
-            </w:r>
-            <w:proofErr w:type="gramEnd"/>
-            <w:r>
-              <w:t xml:space="preserve"> view.</w:t>
+              <w:t>design/spacing, monthly view.</w:t>
             </w:r>
           </w:p>
         </w:tc>
@@ -1470,15 +915,7 @@
               <w:t>t</w:t>
             </w:r>
             <w:r>
-              <w:t xml:space="preserve">o retrieve correct row to insert at </w:t>
-            </w:r>
-            <w:proofErr w:type="spellStart"/>
-            <w:r>
-              <w:t>ExpenseProvider</w:t>
-            </w:r>
-            <w:proofErr w:type="spellEnd"/>
-            <w:r>
-              <w:t xml:space="preserve"> need the record’s ID since </w:t>
+              <w:t xml:space="preserve">o retrieve correct row to insert at ExpenseProvider need the record’s ID since </w:t>
             </w:r>
             <w:r>
               <w:t xml:space="preserve">there can be other </w:t>
@@ -1524,28 +961,7 @@
               <w:t xml:space="preserve"> </w:t>
             </w:r>
             <w:r>
-              <w:t xml:space="preserve"> Added code to check if redirect to </w:t>
-            </w:r>
-            <w:proofErr w:type="spellStart"/>
-            <w:r>
-              <w:t>ManualEntryActivity</w:t>
-            </w:r>
-            <w:proofErr w:type="spellEnd"/>
-            <w:r>
-              <w:t xml:space="preserve"> was for a new record or for update. Solve bug that doesn’t update currently selected date when </w:t>
-            </w:r>
-            <w:proofErr w:type="spellStart"/>
-            <w:proofErr w:type="gramStart"/>
-            <w:r>
-              <w:t>onDateSet</w:t>
-            </w:r>
-            <w:proofErr w:type="spellEnd"/>
-            <w:r>
-              <w:t>(</w:t>
-            </w:r>
-            <w:proofErr w:type="gramEnd"/>
-            <w:r>
-              <w:t>)</w:t>
+              <w:t xml:space="preserve"> Added code to check if redirect to ManualEntryActivity was for a new record or for update. Solve bug that doesn’t update currently selected date when onDateSet()</w:t>
             </w:r>
             <w:r>
               <w:t>.</w:t>
@@ -1690,61 +1106,13 @@
           </w:tcPr>
           <w:p>
             <w:r>
-              <w:t xml:space="preserve">add button below it to open in maps when user updating a record by moving </w:t>
-            </w:r>
-            <w:proofErr w:type="spellStart"/>
-            <w:r>
-              <w:t>LocationService</w:t>
-            </w:r>
-            <w:proofErr w:type="spellEnd"/>
-            <w:r>
-              <w:t xml:space="preserve"> to another file instead of being declared in </w:t>
-            </w:r>
-            <w:proofErr w:type="spellStart"/>
-            <w:r>
-              <w:t>ManualEntryActivit</w:t>
-            </w:r>
-            <w:r>
-              <w:t>y</w:t>
-            </w:r>
-            <w:proofErr w:type="spellEnd"/>
-            <w:r>
-              <w:t xml:space="preserve">, and using </w:t>
-            </w:r>
-            <w:proofErr w:type="spellStart"/>
-            <w:r>
-              <w:t>sendBroadcast</w:t>
-            </w:r>
-            <w:proofErr w:type="spellEnd"/>
-            <w:r>
-              <w:t xml:space="preserve"> to that activity from </w:t>
-            </w:r>
-            <w:proofErr w:type="spellStart"/>
-            <w:r>
-              <w:t>LocationService</w:t>
-            </w:r>
-            <w:proofErr w:type="spellEnd"/>
-            <w:r>
-              <w:t xml:space="preserve"> whenever </w:t>
-            </w:r>
-            <w:proofErr w:type="spellStart"/>
-            <w:r>
-              <w:t>onLocationChanged</w:t>
-            </w:r>
-            <w:proofErr w:type="spellEnd"/>
-            <w:r>
-              <w:t xml:space="preserve"> to assign longitude and latitude to </w:t>
-            </w:r>
-            <w:r>
-              <w:t xml:space="preserve">global variables in </w:t>
-            </w:r>
-            <w:proofErr w:type="spellStart"/>
-            <w:r>
-              <w:t>ManualEntry</w:t>
-            </w:r>
-            <w:proofErr w:type="spellEnd"/>
-            <w:r>
-              <w:t xml:space="preserve"> so that it can be accessed and opened with maps by a button.</w:t>
+              <w:t>add button below it to open in maps when user updating a record by moving LocationService to another file instead of being declared in ManualEntryActivit</w:t>
+            </w:r>
+            <w:r>
+              <w:t xml:space="preserve">y, and using sendBroadcast to that activity from LocationService whenever onLocationChanged to assign longitude and latitude to </w:t>
+            </w:r>
+            <w:r>
+              <w:t>global variables in ManualEntry so that it can be accessed and opened with maps by a button.</w:t>
             </w:r>
           </w:p>
         </w:tc>
@@ -1769,15 +1137,7 @@
           </w:tcPr>
           <w:p>
             <w:r>
-              <w:t xml:space="preserve">Moved </w:t>
-            </w:r>
-            <w:proofErr w:type="spellStart"/>
-            <w:r>
-              <w:t>locationListener</w:t>
-            </w:r>
-            <w:proofErr w:type="spellEnd"/>
-            <w:r>
-              <w:t xml:space="preserve"> code to a background service to be able to retrieve longitude and latitude values to open coordinates on map. </w:t>
+              <w:t xml:space="preserve">Moved locationListener code to a background service to be able to retrieve longitude and latitude values to open coordinates on map. </w:t>
             </w:r>
             <w:r>
               <w:t>Ensured permissions asked, and if not granted will prompt when pressing coordinate field. Once user pressed the coordinate field but don’t have location settings on, will make sure user allows it before allowing user to go back. Tested</w:t>
@@ -1789,15 +1149,7 @@
               <w:t xml:space="preserve"> </w:t>
             </w:r>
             <w:r>
-              <w:t xml:space="preserve">background thread for timer and </w:t>
-            </w:r>
-            <w:proofErr w:type="spellStart"/>
-            <w:r>
-              <w:t>locationListener</w:t>
-            </w:r>
-            <w:proofErr w:type="spellEnd"/>
-            <w:r>
-              <w:t xml:space="preserve"> in separate services files start and terminate properly.</w:t>
+              <w:t>background thread for timer and locationListener in separate services files start and terminate properly.</w:t>
             </w:r>
           </w:p>
         </w:tc>
@@ -1859,15 +1211,7 @@
           </w:tcPr>
           <w:p>
             <w:r>
-              <w:t xml:space="preserve">Created UI and </w:t>
-            </w:r>
-            <w:proofErr w:type="spellStart"/>
-            <w:r>
-              <w:t>db</w:t>
-            </w:r>
-            <w:proofErr w:type="spellEnd"/>
-            <w:r>
-              <w:t xml:space="preserve"> table for manually adding budget.</w:t>
+              <w:t>Created UI and db table for manually adding budget.</w:t>
             </w:r>
           </w:p>
         </w:tc>
@@ -1995,10 +1339,63 @@
             <w:tcW w:w="7461" w:type="dxa"/>
           </w:tcPr>
           <w:p>
+            <w:r>
+              <w:t>Wrote code to extract total expense from image.</w:t>
+            </w:r>
+          </w:p>
+        </w:tc>
+      </w:tr>
+      <w:tr>
+        <w:tc>
+          <w:tcPr>
+            <w:tcW w:w="1555" w:type="dxa"/>
+          </w:tcPr>
+          <w:p>
+            <w:r>
+              <w:t>30 March</w:t>
+            </w:r>
+          </w:p>
+        </w:tc>
+        <w:tc>
+          <w:tcPr>
+            <w:tcW w:w="7461" w:type="dxa"/>
+          </w:tcPr>
+          <w:p>
+            <w:r>
+              <w:t xml:space="preserve">Added code to extract date, still </w:t>
+            </w:r>
+            <w:r>
+              <w:t xml:space="preserve">checking for corner </w:t>
+            </w:r>
+            <w:r>
+              <w:t>cases.</w:t>
+            </w:r>
+          </w:p>
+        </w:tc>
+      </w:tr>
+      <w:tr>
+        <w:tc>
+          <w:tcPr>
+            <w:tcW w:w="1555" w:type="dxa"/>
+          </w:tcPr>
+          <w:p>
+            <w:r>
+              <w:t>31 March</w:t>
+            </w:r>
+          </w:p>
+        </w:tc>
+        <w:tc>
+          <w:tcPr>
+            <w:tcW w:w="7461" w:type="dxa"/>
+          </w:tcPr>
+          <w:p>
+            <w:r>
+              <w:t>Went through all 56 Malaysian receipts. Identified corner cases, solved case 1.</w:t>
+            </w:r>
+            <w:r>
+              <w:t xml:space="preserve"> Still left 5, 6, 7, 12.</w:t>
+            </w:r>
             <w:bookmarkStart w:id="0" w:name="_GoBack"/>
-            <w:r>
-              <w:t>Wrote code to extract total expense from image.</w:t>
-            </w:r>
             <w:bookmarkEnd w:id="0"/>
           </w:p>
         </w:tc>

</xml_diff>

<commit_message>
Done with login, before adding Drive functions.
</commit_message>
<xml_diff>
--- a/Files Android general/FYP daily tasks done.docx
+++ b/Files Android general/FYP daily tasks done.docx
@@ -51,23 +51,7 @@
           </w:tcPr>
           <w:p>
             <w:r>
-              <w:t xml:space="preserve">Finished query and insert, and arranged UI of </w:t>
-            </w:r>
-            <w:proofErr w:type="spellStart"/>
-            <w:r>
-              <w:t>listview</w:t>
-            </w:r>
-            <w:proofErr w:type="spellEnd"/>
-            <w:r>
-              <w:t xml:space="preserve"> for </w:t>
-            </w:r>
-            <w:proofErr w:type="spellStart"/>
-            <w:r>
-              <w:t>MainActivity</w:t>
-            </w:r>
-            <w:proofErr w:type="spellEnd"/>
-            <w:r>
-              <w:t>.</w:t>
+              <w:t>Finished query and insert, and arranged UI of listview for MainActivity.</w:t>
             </w:r>
           </w:p>
         </w:tc>
@@ -89,13 +73,8 @@
           </w:tcPr>
           <w:p>
             <w:r>
-              <w:t xml:space="preserve">Learned about </w:t>
-            </w:r>
-            <w:proofErr w:type="spellStart"/>
-            <w:r>
-              <w:t>ExpandableListView</w:t>
-            </w:r>
-            <w:proofErr w:type="spellEnd"/>
+              <w:t>Learned about ExpandableListView</w:t>
+            </w:r>
           </w:p>
         </w:tc>
       </w:tr>
@@ -116,31 +95,7 @@
           </w:tcPr>
           <w:p>
             <w:r>
-              <w:t xml:space="preserve">Changed </w:t>
-            </w:r>
-            <w:proofErr w:type="spellStart"/>
-            <w:r>
-              <w:t>db</w:t>
-            </w:r>
-            <w:proofErr w:type="spellEnd"/>
-            <w:r>
-              <w:t xml:space="preserve"> schema, add date field using text, </w:t>
-            </w:r>
-            <w:proofErr w:type="gramStart"/>
-            <w:r>
-              <w:t>drew</w:t>
-            </w:r>
-            <w:proofErr w:type="gramEnd"/>
-            <w:r>
-              <w:t xml:space="preserve"> out part of application architecture, sort display in </w:t>
-            </w:r>
-            <w:proofErr w:type="spellStart"/>
-            <w:r>
-              <w:t>MainActivity</w:t>
-            </w:r>
-            <w:proofErr w:type="spellEnd"/>
-            <w:r>
-              <w:t xml:space="preserve"> by Year, Month and Day Ascending.</w:t>
+              <w:t>Changed db schema, add date field using text, drew out part of application architecture, sort display in MainActivity by Year, Month and Day Ascending.</w:t>
             </w:r>
           </w:p>
         </w:tc>
@@ -162,39 +117,10 @@
           </w:tcPr>
           <w:p>
             <w:r>
-              <w:t xml:space="preserve">Added </w:t>
-            </w:r>
-            <w:proofErr w:type="spellStart"/>
-            <w:r>
-              <w:t>ExpandableListView</w:t>
-            </w:r>
-            <w:proofErr w:type="spellEnd"/>
-            <w:r>
-              <w:t xml:space="preserve"> by figuring out how to populate </w:t>
-            </w:r>
-            <w:proofErr w:type="spellStart"/>
-            <w:r>
-              <w:t>listDataChild</w:t>
-            </w:r>
-            <w:proofErr w:type="spellEnd"/>
-            <w:r>
-              <w:t xml:space="preserve"> and </w:t>
-            </w:r>
-            <w:proofErr w:type="spellStart"/>
-            <w:r>
-              <w:t>listHeader</w:t>
-            </w:r>
-            <w:proofErr w:type="spellEnd"/>
-            <w:r>
-              <w:t xml:space="preserve">, solved double </w:t>
-            </w:r>
-            <w:proofErr w:type="spellStart"/>
-            <w:r>
-              <w:t>onCreate</w:t>
-            </w:r>
-            <w:proofErr w:type="spellEnd"/>
-            <w:r>
-              <w:t xml:space="preserve"> call problem.</w:t>
+              <w:t>Added ExpandableListView by figuring out how to populate listDataChild and listHeader</w:t>
+            </w:r>
+            <w:r>
+              <w:t>, solved double onCreate call problem.</w:t>
             </w:r>
           </w:p>
         </w:tc>
@@ -238,23 +164,7 @@
           </w:tcPr>
           <w:p>
             <w:r>
-              <w:t xml:space="preserve">Retrieve expense/income data per date. First round modified </w:t>
-            </w:r>
-            <w:proofErr w:type="spellStart"/>
-            <w:r>
-              <w:t>ParentLevelAdapter</w:t>
-            </w:r>
-            <w:proofErr w:type="spellEnd"/>
-            <w:r>
-              <w:t xml:space="preserve">, not yet test yet. In the process of modifying </w:t>
-            </w:r>
-            <w:proofErr w:type="spellStart"/>
-            <w:r>
-              <w:t>SecondLevelAdapter</w:t>
-            </w:r>
-            <w:proofErr w:type="spellEnd"/>
-            <w:r>
-              <w:t>.</w:t>
+              <w:t>Retrieve expense/income data per date. First round modified ParentLevelAdapter, not yet test yet. In the process of modifying SecondLevelAdapter.</w:t>
             </w:r>
           </w:p>
         </w:tc>
@@ -279,23 +189,7 @@
           </w:tcPr>
           <w:p>
             <w:r>
-              <w:t xml:space="preserve">Tested </w:t>
-            </w:r>
-            <w:proofErr w:type="spellStart"/>
-            <w:r>
-              <w:t>ParentLevelAdapter</w:t>
-            </w:r>
-            <w:proofErr w:type="spellEnd"/>
-            <w:r>
-              <w:t xml:space="preserve"> and </w:t>
-            </w:r>
-            <w:proofErr w:type="spellStart"/>
-            <w:r>
-              <w:t>SecondLevelAdapter</w:t>
-            </w:r>
-            <w:proofErr w:type="spellEnd"/>
-            <w:r>
-              <w:t>, trying to solve problem of 2</w:t>
+              <w:t>Tested ParentLevelAdapter and SecondLevelAdapter, trying to solve problem of 2</w:t>
             </w:r>
             <w:r>
               <w:rPr>
@@ -304,20 +198,7 @@
               <w:t>nd</w:t>
             </w:r>
             <w:r>
-              <w:t xml:space="preserve"> level not displaying, and cursor out of bounds problem where </w:t>
-            </w:r>
-            <w:proofErr w:type="spellStart"/>
-            <w:proofErr w:type="gramStart"/>
-            <w:r>
-              <w:t>getChildView</w:t>
-            </w:r>
-            <w:proofErr w:type="spellEnd"/>
-            <w:r>
-              <w:t>(</w:t>
-            </w:r>
-            <w:proofErr w:type="gramEnd"/>
-            <w:r>
-              <w:t>) is still called even after last cursor position.</w:t>
+              <w:t xml:space="preserve"> level not displaying, and cursor out of bounds problem where getChildView() is still called even after last cursor position.</w:t>
             </w:r>
           </w:p>
         </w:tc>
@@ -348,29 +229,13 @@
               <w:t xml:space="preserve"> to prevent null ref error</w:t>
             </w:r>
             <w:r>
-              <w:t xml:space="preserve">. Also, </w:t>
-            </w:r>
-            <w:proofErr w:type="spellStart"/>
-            <w:r>
-              <w:t>getChildCount</w:t>
-            </w:r>
-            <w:proofErr w:type="spellEnd"/>
-            <w:r>
-              <w:t xml:space="preserve"> is the number cursor size for a category and not the number of categories for a date, in 2ndLvlAdp, which solves the problem of displaying duplicate or not displaying all expenses for a category.</w:t>
+              <w:t>. Also, getChildCount is the number cursor size for a category and not the number of categories for a date, in 2ndLvlAdp, which solves the problem of displaying duplicate or not displaying all expenses for a category.</w:t>
             </w:r>
             <w:r>
               <w:t xml:space="preserve"> </w:t>
             </w:r>
             <w:r>
-              <w:t xml:space="preserve">Edit </w:t>
-            </w:r>
-            <w:proofErr w:type="spellStart"/>
-            <w:r>
-              <w:t>CustomExpListView</w:t>
-            </w:r>
-            <w:proofErr w:type="spellEnd"/>
-            <w:r>
-              <w:t xml:space="preserve"> width to fit category name and expense record, and height to view all expense records</w:t>
+              <w:t>Edit CustomExpListView width to fit category name and expense record, and height to view all expense records</w:t>
             </w:r>
             <w:r>
               <w:t>.</w:t>
@@ -382,15 +247,7 @@
               <w:t>pressed</w:t>
             </w:r>
             <w:r>
-              <w:t xml:space="preserve"> (used </w:t>
-            </w:r>
-            <w:proofErr w:type="spellStart"/>
-            <w:r>
-              <w:t>ExpandableListView</w:t>
-            </w:r>
-            <w:proofErr w:type="spellEnd"/>
-            <w:r>
-              <w:t xml:space="preserve"> instead of another I think)</w:t>
+              <w:t xml:space="preserve"> (used ExpandableListView instead of another I think)</w:t>
             </w:r>
             <w:r>
               <w:t>.</w:t>
@@ -398,24 +255,11 @@
           </w:p>
           <w:p/>
           <w:p>
-            <w:proofErr w:type="spellStart"/>
-            <w:r>
-              <w:t>CustomExpandableListView</w:t>
-            </w:r>
-            <w:proofErr w:type="spellEnd"/>
-            <w:r>
-              <w:t xml:space="preserve"> height still problematic where if too much records for a category, it doesn’t let you scroll, so cannot see all records</w:t>
-            </w:r>
-            <w:r>
-              <w:t xml:space="preserve"> if too many </w:t>
-            </w:r>
-            <w:proofErr w:type="spellStart"/>
-            <w:r>
-              <w:t>bcs</w:t>
-            </w:r>
-            <w:proofErr w:type="spellEnd"/>
-            <w:r>
-              <w:t xml:space="preserve"> of height.</w:t>
+            <w:r>
+              <w:t>CustomExpandableListView height still problematic where if too much records for a category, it doesn’t let you scroll, so cannot see all records</w:t>
+            </w:r>
+            <w:r>
+              <w:t xml:space="preserve"> if too many bcs of height.</w:t>
             </w:r>
           </w:p>
         </w:tc>
@@ -437,23 +281,7 @@
           </w:tcPr>
           <w:p>
             <w:r>
-              <w:t xml:space="preserve">Can scroll categories and expense records, switched out </w:t>
-            </w:r>
-            <w:proofErr w:type="spellStart"/>
-            <w:r>
-              <w:t>CustomExpandableListView</w:t>
-            </w:r>
-            <w:proofErr w:type="spellEnd"/>
-            <w:r>
-              <w:t xml:space="preserve"> with an xml that only has </w:t>
-            </w:r>
-            <w:proofErr w:type="spellStart"/>
-            <w:r>
-              <w:t>ExpandableListView</w:t>
-            </w:r>
-            <w:proofErr w:type="spellEnd"/>
-            <w:r>
-              <w:t>.</w:t>
+              <w:t>Can scroll categories and expense records, switched out CustomExpandableListView with an xml that only has ExpandableListView.</w:t>
             </w:r>
           </w:p>
           <w:p>
@@ -467,23 +295,7 @@
               <w:t>nd</w:t>
             </w:r>
             <w:r>
-              <w:t xml:space="preserve"> level </w:t>
-            </w:r>
-            <w:proofErr w:type="spellStart"/>
-            <w:r>
-              <w:t>ExpandableListView</w:t>
-            </w:r>
-            <w:proofErr w:type="spellEnd"/>
-            <w:r>
-              <w:t xml:space="preserve"> to be 162dp which is the height of two expense records, since its height even though </w:t>
-            </w:r>
-            <w:proofErr w:type="spellStart"/>
-            <w:r>
-              <w:t>match_parent</w:t>
-            </w:r>
-            <w:proofErr w:type="spellEnd"/>
-            <w:r>
-              <w:t xml:space="preserve"> defaults </w:t>
+              <w:t xml:space="preserve"> level ExpandableListView to be 162dp which is the height of two expense records, since its height even though match_parent defaults </w:t>
             </w:r>
             <w:r>
               <w:t>to height of one expense record, and best to set height to more than one day will prob</w:t>
@@ -504,37 +316,13 @@
               <w:t>nd</w:t>
             </w:r>
             <w:r>
-              <w:t xml:space="preserve"> level </w:t>
-            </w:r>
-            <w:proofErr w:type="spellStart"/>
-            <w:r>
-              <w:t>ExpandableListView</w:t>
-            </w:r>
-            <w:proofErr w:type="spellEnd"/>
-            <w:r>
-              <w:t xml:space="preserve">, where it resizes according to the number of child views under it, which in this case would be </w:t>
-            </w:r>
-            <w:proofErr w:type="spellStart"/>
-            <w:r>
-              <w:t>ExpandableListView</w:t>
-            </w:r>
-            <w:proofErr w:type="spellEnd"/>
-            <w:r>
-              <w:t xml:space="preserve"> when </w:t>
+              <w:t xml:space="preserve"> level ExpandableListView, where it resizes according to the number of child views under it, which in this case would be ExpandableListView when </w:t>
             </w:r>
             <w:r>
               <w:t>expanding the categories and wanting to display the records</w:t>
             </w:r>
             <w:r>
-              <w:t xml:space="preserve">, similar to </w:t>
-            </w:r>
-            <w:proofErr w:type="spellStart"/>
-            <w:r>
-              <w:t>Monefy</w:t>
-            </w:r>
-            <w:proofErr w:type="spellEnd"/>
-            <w:r>
-              <w:t xml:space="preserve"> where it adjusts size according to number of records under each category, and would push the other categories down to show all records for that current category.</w:t>
+              <w:t>, similar to Monefy where it adjusts size according to number of records under each category, and would push the other categories down to show all records for that current category.</w:t>
             </w:r>
           </w:p>
           <w:p/>
@@ -543,34 +331,10 @@
               <w:t>Maybe I can add sums to each category and each date?</w:t>
             </w:r>
             <w:r>
-              <w:t xml:space="preserve"> Edit size and </w:t>
-            </w:r>
-            <w:proofErr w:type="spellStart"/>
-            <w:r>
-              <w:t>color</w:t>
-            </w:r>
-            <w:proofErr w:type="spellEnd"/>
-            <w:r>
-              <w:t xml:space="preserve"> and fonts of different levels and the box </w:t>
-            </w:r>
-            <w:proofErr w:type="spellStart"/>
-            <w:r>
-              <w:t>colors</w:t>
-            </w:r>
-            <w:proofErr w:type="spellEnd"/>
-            <w:r>
-              <w:t xml:space="preserve"> also.</w:t>
-            </w:r>
-            <w:r>
-              <w:t xml:space="preserve"> Can change to scroll horizontally so that no need for variable sized </w:t>
-            </w:r>
-            <w:proofErr w:type="spellStart"/>
-            <w:r>
-              <w:t>ExpandableLisViews</w:t>
-            </w:r>
-            <w:proofErr w:type="spellEnd"/>
-            <w:r>
-              <w:t>?</w:t>
+              <w:t xml:space="preserve"> Edit size and color and fonts of different levels and the box colors also.</w:t>
+            </w:r>
+            <w:r>
+              <w:t xml:space="preserve"> Can change to scroll horizontally so that no need for variable sized ExpandableLisViews?</w:t>
             </w:r>
           </w:p>
         </w:tc>
@@ -592,23 +356,7 @@
           </w:tcPr>
           <w:p>
             <w:r>
-              <w:t xml:space="preserve">Solved </w:t>
-            </w:r>
-            <w:proofErr w:type="spellStart"/>
-            <w:r>
-              <w:t>RelativeLayout</w:t>
-            </w:r>
-            <w:proofErr w:type="spellEnd"/>
-            <w:r>
-              <w:t xml:space="preserve"> alignment problem and tested out </w:t>
-            </w:r>
-            <w:proofErr w:type="spellStart"/>
-            <w:r>
-              <w:t>viewPager</w:t>
-            </w:r>
-            <w:proofErr w:type="spellEnd"/>
-            <w:r>
-              <w:t xml:space="preserve"> on project with toolbar, to do the same on FYP tomorrow.</w:t>
+              <w:t>Solved RelativeLayout alignment problem and tested out viewPager on project with toolbar, to do the same on FYP tomorrow.</w:t>
             </w:r>
           </w:p>
         </w:tc>
@@ -630,35 +378,15 @@
           </w:tcPr>
           <w:p>
             <w:r>
-              <w:t xml:space="preserve">Change Layouts to include </w:t>
-            </w:r>
-            <w:proofErr w:type="spellStart"/>
-            <w:r>
-              <w:t>viewPager</w:t>
-            </w:r>
-            <w:proofErr w:type="spellEnd"/>
-            <w:r>
-              <w:t xml:space="preserve">, add </w:t>
-            </w:r>
-            <w:proofErr w:type="spellStart"/>
-            <w:r>
-              <w:t>sliderAdapter</w:t>
-            </w:r>
-            <w:proofErr w:type="spellEnd"/>
-            <w:r>
-              <w:t>.</w:t>
+              <w:t>Change Layouts to include viewPager, add sliderAdapter.</w:t>
             </w:r>
             <w:r>
               <w:br/>
             </w:r>
             <w:r>
               <w:br/>
-            </w:r>
-            <w:proofErr w:type="spellStart"/>
-            <w:r>
               <w:t>ExpandableList</w:t>
             </w:r>
-            <w:proofErr w:type="spellEnd"/>
           </w:p>
           <w:p/>
           <w:p>
@@ -667,122 +395,26 @@
               <w:t>How to transform Map&lt;String, Map&lt;String, Cursor&gt;&gt; to array format?</w:t>
             </w:r>
             <w:r>
-              <w:t xml:space="preserve"> Convert one key-&gt;value entry to an object? Each entry in the array in </w:t>
-            </w:r>
-            <w:proofErr w:type="spellStart"/>
-            <w:r>
-              <w:t>SliderAdapter</w:t>
-            </w:r>
-            <w:proofErr w:type="spellEnd"/>
-            <w:r>
-              <w:t xml:space="preserve"> corresponds to 1 page. One page represents one date’s expense and one </w:t>
-            </w:r>
-            <w:proofErr w:type="spellStart"/>
-            <w:r>
-              <w:t>ExpandableListView</w:t>
-            </w:r>
-            <w:proofErr w:type="spellEnd"/>
-            <w:r>
-              <w:t xml:space="preserve"> and therefore needs one </w:t>
-            </w:r>
-            <w:proofErr w:type="spellStart"/>
-            <w:r>
-              <w:t>OneLevelExpenseAdapter</w:t>
-            </w:r>
-            <w:proofErr w:type="spellEnd"/>
-            <w:r>
-              <w:t>.</w:t>
+              <w:t xml:space="preserve"> Convert one key-&gt;value entry to an object? Each entry in the array in SliderAdapter corresponds to 1 page. One page represents one date’s expense and one ExpandableListView and therefore needs one OneLevelExpenseAdapter.</w:t>
             </w:r>
             <w:r>
               <w:br/>
             </w:r>
             <w:r>
               <w:br/>
-              <w:t xml:space="preserve">How to transform Map&lt;String, Map&lt;String, Cursor&gt;&gt; to an array of </w:t>
-            </w:r>
-            <w:proofErr w:type="spellStart"/>
-            <w:r>
-              <w:t>OneLevelExpenseAdapters</w:t>
-            </w:r>
-            <w:proofErr w:type="spellEnd"/>
-            <w:r>
-              <w:t xml:space="preserve">? Isolate each Map entry and create </w:t>
-            </w:r>
-            <w:proofErr w:type="gramStart"/>
-            <w:r>
-              <w:t>a</w:t>
-            </w:r>
-            <w:proofErr w:type="gramEnd"/>
-            <w:r>
-              <w:t xml:space="preserve"> </w:t>
-            </w:r>
-            <w:proofErr w:type="spellStart"/>
-            <w:r>
-              <w:t>OneLevelExpenseAdapter</w:t>
-            </w:r>
-            <w:proofErr w:type="spellEnd"/>
-            <w:r>
-              <w:t xml:space="preserve"> object, and store in array, repeat for all Map entries.</w:t>
-            </w:r>
-          </w:p>
-          <w:p/>
-          <w:p>
-            <w:r>
-              <w:t xml:space="preserve">Send that array of </w:t>
-            </w:r>
-            <w:proofErr w:type="spellStart"/>
-            <w:r>
-              <w:t>OneLevelExpenseAdapters</w:t>
-            </w:r>
-            <w:proofErr w:type="spellEnd"/>
-            <w:r>
-              <w:t xml:space="preserve"> to </w:t>
-            </w:r>
-            <w:proofErr w:type="spellStart"/>
-            <w:r>
-              <w:t>SlideAdapter</w:t>
-            </w:r>
-            <w:proofErr w:type="spellEnd"/>
-            <w:r>
-              <w:t xml:space="preserve"> to populate </w:t>
-            </w:r>
-            <w:proofErr w:type="spellStart"/>
-            <w:r>
-              <w:t>ExpandableListViews</w:t>
-            </w:r>
-            <w:proofErr w:type="spellEnd"/>
-            <w:r>
-              <w:t xml:space="preserve"> and then set </w:t>
-            </w:r>
-            <w:proofErr w:type="spellStart"/>
-            <w:r>
-              <w:t>ViewPager’s</w:t>
-            </w:r>
-            <w:proofErr w:type="spellEnd"/>
-            <w:r>
-              <w:t xml:space="preserve"> adapter to that </w:t>
-            </w:r>
-            <w:proofErr w:type="spellStart"/>
-            <w:r>
-              <w:t>SlideAdapter</w:t>
-            </w:r>
-            <w:proofErr w:type="spellEnd"/>
-            <w:r>
-              <w:t>.</w:t>
-            </w:r>
-          </w:p>
-          <w:p/>
-          <w:p>
-            <w:r>
-              <w:t xml:space="preserve">Added Adapters for each </w:t>
-            </w:r>
-            <w:proofErr w:type="spellStart"/>
-            <w:r>
-              <w:t>ExpandableListView</w:t>
-            </w:r>
-            <w:proofErr w:type="spellEnd"/>
-            <w:r>
-              <w:t xml:space="preserve"> for each page which represents 1 day’s expense to enable horizontal scrolling, + slider Adapter code. Still got bugs. Started report, formatting left page to start numbering and left margin of front cover page.</w:t>
+              <w:t>How to transform Map&lt;String, Map&lt;String, Cursor&gt;&gt; to an array of OneLevelExpenseAdapters? Isolate each Map entry and create a OneLevelExpenseAdapter object, and store in array, repeat for all Map entries.</w:t>
+            </w:r>
+          </w:p>
+          <w:p/>
+          <w:p>
+            <w:r>
+              <w:t>Send that array of OneLevelExpenseAdapters to SlideAdapter to populate ExpandableListViews and then set ViewPager’s adapter to that SlideAdapter.</w:t>
+            </w:r>
+          </w:p>
+          <w:p/>
+          <w:p>
+            <w:r>
+              <w:t>Added Adapters for each ExpandableListView for each page which represents 1 day’s expense to enable horizontal scrolling, + slider Adapter code. Still got bugs. Started report, formatting left page to start numbering and left margin of front cover page.</w:t>
             </w:r>
           </w:p>
         </w:tc>
@@ -805,15 +437,7 @@
           </w:tcPr>
           <w:p>
             <w:r>
-              <w:t xml:space="preserve">Solved bugs related to using View Pager, overlapping of toolbar with displayed expense data. Now can display each day’s expense horizontally and expand categories vertically w/o ugly inflexible boundaries of a 2 level expandable </w:t>
-            </w:r>
-            <w:proofErr w:type="spellStart"/>
-            <w:r>
-              <w:t>ListView</w:t>
-            </w:r>
-            <w:proofErr w:type="spellEnd"/>
-            <w:r>
-              <w:t xml:space="preserve">. </w:t>
+              <w:t xml:space="preserve">Solved bugs related to using View Pager, overlapping of toolbar with displayed expense data. Now can display each day’s expense horizontally and expand categories vertically w/o ugly inflexible boundaries of a 2 level expandable ListView. </w:t>
             </w:r>
           </w:p>
         </w:tc>
@@ -841,38 +465,17 @@
           <w:p/>
           <w:p>
             <w:r>
-              <w:t xml:space="preserve">Used </w:t>
-            </w:r>
-            <w:proofErr w:type="spellStart"/>
-            <w:r>
-              <w:t>LinkedHashSet</w:t>
-            </w:r>
-            <w:proofErr w:type="spellEnd"/>
-            <w:r>
-              <w:t xml:space="preserve"> and </w:t>
-            </w:r>
-            <w:proofErr w:type="spellStart"/>
-            <w:r>
-              <w:t>LinkedHashMa</w:t>
-            </w:r>
-            <w:r>
-              <w:t>p</w:t>
-            </w:r>
-            <w:proofErr w:type="spellEnd"/>
-            <w:r>
-              <w:t xml:space="preserve"> to maintain order of expenses, start at last page and set it as latest expense date.</w:t>
-            </w:r>
-          </w:p>
-          <w:p/>
-          <w:p>
-            <w:r>
-              <w:t xml:space="preserve">Simplify display, list out +/- of income/expense and change them to green/red. List date on top of </w:t>
-            </w:r>
-            <w:proofErr w:type="spellStart"/>
-            <w:r>
-              <w:t>ExpLV</w:t>
-            </w:r>
-            <w:proofErr w:type="spellEnd"/>
+              <w:t>Used LinkedHashSet and LinkedHashMa</w:t>
+            </w:r>
+            <w:r>
+              <w:t>p to maintain order of expenses, start at last page and set it as latest expense date.</w:t>
+            </w:r>
+          </w:p>
+          <w:p/>
+          <w:p>
+            <w:r>
+              <w:t>Simplify display, list out +/- of income/expense and change them to green/red. List date on top of ExpLV</w:t>
+            </w:r>
             <w:r>
               <w:t xml:space="preserve"> and maybe total sum there</w:t>
             </w:r>
@@ -889,26 +492,10 @@
               <w:t xml:space="preserve">How to </w:t>
             </w:r>
             <w:r>
-              <w:t xml:space="preserve">display </w:t>
-            </w:r>
-            <w:proofErr w:type="spellStart"/>
-            <w:r>
-              <w:t>ind.</w:t>
-            </w:r>
-            <w:proofErr w:type="spellEnd"/>
-            <w:r>
-              <w:t xml:space="preserve"> Expense properly</w:t>
-            </w:r>
-            <w:r>
-              <w:t>? Maybe: set –</w:t>
-            </w:r>
-            <w:proofErr w:type="spellStart"/>
-            <w:r>
-              <w:t>ve</w:t>
-            </w:r>
-            <w:proofErr w:type="spellEnd"/>
-            <w:r>
-              <w:t xml:space="preserve"> if expense in manual entry.</w:t>
+              <w:t>display ind. Expense properly</w:t>
+            </w:r>
+            <w:r>
+              <w:t>? Maybe: set –ve if expense in manual entry.</w:t>
             </w:r>
             <w:r>
               <w:t xml:space="preserve"> Checked </w:t>
@@ -917,34 +504,10 @@
               <w:t>Expense O</w:t>
             </w:r>
             <w:r>
-              <w:t xml:space="preserve">ption in </w:t>
-            </w:r>
-            <w:proofErr w:type="spellStart"/>
-            <w:r>
-              <w:t>ManualEntryActivity</w:t>
-            </w:r>
-            <w:proofErr w:type="spellEnd"/>
-            <w:r>
-              <w:t xml:space="preserve"> and put –</w:t>
-            </w:r>
-            <w:proofErr w:type="spellStart"/>
-            <w:r>
-              <w:t>ve</w:t>
-            </w:r>
-            <w:proofErr w:type="spellEnd"/>
-            <w:r>
-              <w:t xml:space="preserve"> sign if it’</w:t>
-            </w:r>
-            <w:r>
-              <w:t xml:space="preserve">s Expense, managed to display </w:t>
-            </w:r>
-            <w:proofErr w:type="spellStart"/>
-            <w:r>
-              <w:t>ind.</w:t>
-            </w:r>
-            <w:proofErr w:type="spellEnd"/>
-            <w:r>
-              <w:t xml:space="preserve"> Expense properly now.</w:t>
+              <w:t>ption in ManualEntryActivity and put –ve sign if it’</w:t>
+            </w:r>
+            <w:r>
+              <w:t>s Expense, managed to display ind. Expense properly now.</w:t>
             </w:r>
           </w:p>
           <w:p/>
@@ -985,53 +548,13 @@
           </w:tcPr>
           <w:p>
             <w:r>
-              <w:t xml:space="preserve">How to display 2 </w:t>
-            </w:r>
-            <w:proofErr w:type="spellStart"/>
-            <w:r>
-              <w:t>explvs</w:t>
-            </w:r>
-            <w:proofErr w:type="spellEnd"/>
-            <w:r>
-              <w:t xml:space="preserve"> for income and expenses respectively? Get cursor of expenses and income separately, pass 2 arrays of page adapters when creating </w:t>
-            </w:r>
-            <w:proofErr w:type="spellStart"/>
-            <w:r>
-              <w:t>SlideAdapter</w:t>
-            </w:r>
-            <w:proofErr w:type="spellEnd"/>
-            <w:r>
-              <w:t xml:space="preserve">. Stuck where number of pages which have expenses &gt; than those with income, out of bounds exception in </w:t>
-            </w:r>
-            <w:proofErr w:type="spellStart"/>
-            <w:r>
-              <w:t>SlideAdapter</w:t>
-            </w:r>
-            <w:proofErr w:type="spellEnd"/>
-            <w:r>
-              <w:t xml:space="preserve"> because </w:t>
-            </w:r>
-            <w:proofErr w:type="spellStart"/>
-            <w:r>
-              <w:t>incomePageAdapter</w:t>
-            </w:r>
-            <w:proofErr w:type="spellEnd"/>
-            <w:r>
-              <w:t xml:space="preserve"> only has 1 entry because only 1 day has income entry while 4 days have expenses entry.</w:t>
-            </w:r>
-          </w:p>
-          <w:p/>
-          <w:p>
-            <w:r>
-              <w:t>Either expense/</w:t>
-            </w:r>
-            <w:proofErr w:type="spellStart"/>
-            <w:r>
-              <w:t>incomePageAdapters</w:t>
-            </w:r>
-            <w:proofErr w:type="spellEnd"/>
-            <w:r>
-              <w:t xml:space="preserve"> might be less than the other.</w:t>
+              <w:t>How to display 2 explvs for income and expenses respectively? Get cursor of expenses and income separately, pass 2 arrays of page adapters when creating SlideAdapter. Stuck where number of pages which have expenses &gt; than those with income, out of bounds exception in SlideAdapter because incomePageAdapter only has 1 entry because only 1 day has income entry while 4 days have expenses entry.</w:t>
+            </w:r>
+          </w:p>
+          <w:p/>
+          <w:p>
+            <w:r>
+              <w:t>Either expense/incomePageAdapters might be less than the other.</w:t>
             </w:r>
           </w:p>
           <w:p>
@@ -1084,28 +607,12 @@
               </w:numPr>
             </w:pPr>
             <w:r>
-              <w:t xml:space="preserve">Either side has none. (check in </w:t>
-            </w:r>
-            <w:proofErr w:type="spellStart"/>
-            <w:r>
-              <w:t>SlideAdapter</w:t>
-            </w:r>
-            <w:proofErr w:type="spellEnd"/>
-            <w:r>
-              <w:t xml:space="preserve"> if statement)</w:t>
-            </w:r>
-          </w:p>
-          <w:p>
-            <w:r>
-              <w:t xml:space="preserve">Either way must ensure final array sizes are the same. Use </w:t>
-            </w:r>
-            <w:proofErr w:type="spellStart"/>
-            <w:r>
-              <w:t>uniqueDates</w:t>
-            </w:r>
-            <w:proofErr w:type="spellEnd"/>
-            <w:r>
-              <w:t xml:space="preserve"> to get array of dates that have expenses/income. Create 2d array of length unique dates, fill A[0] with expenses and A[1] with income</w:t>
+              <w:t>Either side has none. (check in SlideAdapter if statement)</w:t>
+            </w:r>
+          </w:p>
+          <w:p>
+            <w:r>
+              <w:t>Either way must ensure final array sizes are the same. Use uniqueDates to get array of dates that have expenses/income. Create 2d array of length unique dates, fill A[0] with expenses and A[1] with income</w:t>
             </w:r>
           </w:p>
           <w:p/>
@@ -1129,15 +636,7 @@
           </w:tcPr>
           <w:p>
             <w:r>
-              <w:t xml:space="preserve">Done with separating expenses income </w:t>
-            </w:r>
-            <w:proofErr w:type="spellStart"/>
-            <w:r>
-              <w:t>explv</w:t>
-            </w:r>
-            <w:proofErr w:type="spellEnd"/>
-            <w:r>
-              <w:t xml:space="preserve"> for each day.</w:t>
+              <w:t>Done with separating expenses income explv for each day.</w:t>
             </w:r>
           </w:p>
           <w:p/>
@@ -1147,39 +646,17 @@
                 <w:color w:val="FF0000"/>
               </w:rPr>
             </w:pPr>
-            <w:proofErr w:type="spellStart"/>
             <w:r>
               <w:rPr>
                 <w:color w:val="FF0000"/>
               </w:rPr>
-              <w:t>Todo</w:t>
-            </w:r>
-            <w:proofErr w:type="spellEnd"/>
+              <w:t xml:space="preserve">Todo: </w:t>
+            </w:r>
             <w:r>
               <w:rPr>
                 <w:color w:val="FF0000"/>
               </w:rPr>
-              <w:t xml:space="preserve">: </w:t>
-            </w:r>
-            <w:r>
-              <w:rPr>
-                <w:color w:val="FF0000"/>
-              </w:rPr>
-              <w:t xml:space="preserve">Simplify display, list out +/- of income/expense and change them to green/red. List date on top of </w:t>
-            </w:r>
-            <w:proofErr w:type="spellStart"/>
-            <w:r>
-              <w:rPr>
-                <w:color w:val="FF0000"/>
-              </w:rPr>
-              <w:t>ExpLV</w:t>
-            </w:r>
-            <w:proofErr w:type="spellEnd"/>
-            <w:r>
-              <w:rPr>
-                <w:color w:val="FF0000"/>
-              </w:rPr>
-              <w:t xml:space="preserve"> and maybe total sum there. Set sums on categories</w:t>
+              <w:t>Simplify display, list out +/- of income/expense and change them to green/red. List date on top of ExpLV and maybe total sum there. Set sums on categories</w:t>
             </w:r>
           </w:p>
           <w:p>
@@ -1191,15 +668,7 @@
               </w:numPr>
             </w:pPr>
             <w:r>
-              <w:t xml:space="preserve">Remove Category from </w:t>
-            </w:r>
-            <w:proofErr w:type="spellStart"/>
-            <w:r>
-              <w:t>ind.</w:t>
-            </w:r>
-            <w:proofErr w:type="spellEnd"/>
-            <w:r>
-              <w:t xml:space="preserve"> Record</w:t>
+              <w:t>Remove Category from ind. Record</w:t>
             </w:r>
           </w:p>
           <w:p>
@@ -1211,15 +680,7 @@
               </w:numPr>
             </w:pPr>
             <w:r>
-              <w:t xml:space="preserve">Remove option from </w:t>
-            </w:r>
-            <w:proofErr w:type="spellStart"/>
-            <w:r>
-              <w:t>ind.</w:t>
-            </w:r>
-            <w:proofErr w:type="spellEnd"/>
-            <w:r>
-              <w:t xml:space="preserve"> Record</w:t>
+              <w:t>Remove option from ind. Record</w:t>
             </w:r>
           </w:p>
           <w:p>
@@ -1255,15 +716,7 @@
               </w:numPr>
             </w:pPr>
             <w:r>
-              <w:t xml:space="preserve">Change </w:t>
-            </w:r>
-            <w:proofErr w:type="spellStart"/>
-            <w:r>
-              <w:t>color</w:t>
-            </w:r>
-            <w:proofErr w:type="spellEnd"/>
-            <w:r>
-              <w:t xml:space="preserve"> of amount</w:t>
+              <w:t>Change color of amount</w:t>
             </w:r>
           </w:p>
           <w:p>
@@ -1377,15 +830,7 @@
               <w:t xml:space="preserve">nse divider. Left Sums at dates, </w:t>
             </w:r>
             <w:r>
-              <w:t xml:space="preserve">design/spacing, </w:t>
-            </w:r>
-            <w:proofErr w:type="gramStart"/>
-            <w:r>
-              <w:t>monthly</w:t>
-            </w:r>
-            <w:proofErr w:type="gramEnd"/>
-            <w:r>
-              <w:t xml:space="preserve"> view.</w:t>
+              <w:t>design/spacing, monthly view.</w:t>
             </w:r>
           </w:p>
         </w:tc>
@@ -1470,15 +915,7 @@
               <w:t>t</w:t>
             </w:r>
             <w:r>
-              <w:t xml:space="preserve">o retrieve correct row to insert at </w:t>
-            </w:r>
-            <w:proofErr w:type="spellStart"/>
-            <w:r>
-              <w:t>ExpenseProvider</w:t>
-            </w:r>
-            <w:proofErr w:type="spellEnd"/>
-            <w:r>
-              <w:t xml:space="preserve"> need the record’s ID since </w:t>
+              <w:t xml:space="preserve">o retrieve correct row to insert at ExpenseProvider need the record’s ID since </w:t>
             </w:r>
             <w:r>
               <w:t xml:space="preserve">there can be other </w:t>
@@ -1524,28 +961,7 @@
               <w:t xml:space="preserve"> </w:t>
             </w:r>
             <w:r>
-              <w:t xml:space="preserve"> Added code to check if redirect to </w:t>
-            </w:r>
-            <w:proofErr w:type="spellStart"/>
-            <w:r>
-              <w:t>ManualEntryActivity</w:t>
-            </w:r>
-            <w:proofErr w:type="spellEnd"/>
-            <w:r>
-              <w:t xml:space="preserve"> was for a new record or for update. Solve bug that doesn’t update currently selected date when </w:t>
-            </w:r>
-            <w:proofErr w:type="spellStart"/>
-            <w:proofErr w:type="gramStart"/>
-            <w:r>
-              <w:t>onDateSet</w:t>
-            </w:r>
-            <w:proofErr w:type="spellEnd"/>
-            <w:r>
-              <w:t>(</w:t>
-            </w:r>
-            <w:proofErr w:type="gramEnd"/>
-            <w:r>
-              <w:t>)</w:t>
+              <w:t xml:space="preserve"> Added code to check if redirect to ManualEntryActivity was for a new record or for update. Solve bug that doesn’t update currently selected date when onDateSet()</w:t>
             </w:r>
             <w:r>
               <w:t>.</w:t>
@@ -1690,61 +1106,13 @@
           </w:tcPr>
           <w:p>
             <w:r>
-              <w:t xml:space="preserve">add button below it to open in maps when user updating a record by moving </w:t>
-            </w:r>
-            <w:proofErr w:type="spellStart"/>
-            <w:r>
-              <w:t>LocationService</w:t>
-            </w:r>
-            <w:proofErr w:type="spellEnd"/>
-            <w:r>
-              <w:t xml:space="preserve"> to another file instead of being declared in </w:t>
-            </w:r>
-            <w:proofErr w:type="spellStart"/>
-            <w:r>
-              <w:t>ManualEntryActivit</w:t>
-            </w:r>
-            <w:r>
-              <w:t>y</w:t>
-            </w:r>
-            <w:proofErr w:type="spellEnd"/>
-            <w:r>
-              <w:t xml:space="preserve">, and using </w:t>
-            </w:r>
-            <w:proofErr w:type="spellStart"/>
-            <w:r>
-              <w:t>sendBroadcast</w:t>
-            </w:r>
-            <w:proofErr w:type="spellEnd"/>
-            <w:r>
-              <w:t xml:space="preserve"> to that activity from </w:t>
-            </w:r>
-            <w:proofErr w:type="spellStart"/>
-            <w:r>
-              <w:t>LocationService</w:t>
-            </w:r>
-            <w:proofErr w:type="spellEnd"/>
-            <w:r>
-              <w:t xml:space="preserve"> whenever </w:t>
-            </w:r>
-            <w:proofErr w:type="spellStart"/>
-            <w:r>
-              <w:t>onLocationChanged</w:t>
-            </w:r>
-            <w:proofErr w:type="spellEnd"/>
-            <w:r>
-              <w:t xml:space="preserve"> to assign longitude and latitude to </w:t>
-            </w:r>
-            <w:r>
-              <w:t xml:space="preserve">global variables in </w:t>
-            </w:r>
-            <w:proofErr w:type="spellStart"/>
-            <w:r>
-              <w:t>ManualEntry</w:t>
-            </w:r>
-            <w:proofErr w:type="spellEnd"/>
-            <w:r>
-              <w:t xml:space="preserve"> so that it can be accessed and opened with maps by a button.</w:t>
+              <w:t>add button below it to open in maps when user updating a record by moving LocationService to another file instead of being declared in ManualEntryActivit</w:t>
+            </w:r>
+            <w:r>
+              <w:t xml:space="preserve">y, and using sendBroadcast to that activity from LocationService whenever onLocationChanged to assign longitude and latitude to </w:t>
+            </w:r>
+            <w:r>
+              <w:t>global variables in ManualEntry so that it can be accessed and opened with maps by a button.</w:t>
             </w:r>
           </w:p>
         </w:tc>
@@ -1769,15 +1137,7 @@
           </w:tcPr>
           <w:p>
             <w:r>
-              <w:t xml:space="preserve">Moved </w:t>
-            </w:r>
-            <w:proofErr w:type="spellStart"/>
-            <w:r>
-              <w:t>locationListener</w:t>
-            </w:r>
-            <w:proofErr w:type="spellEnd"/>
-            <w:r>
-              <w:t xml:space="preserve"> code to a background service to be able to retrieve longitude and latitude values to open coordinates on map. </w:t>
+              <w:t xml:space="preserve">Moved locationListener code to a background service to be able to retrieve longitude and latitude values to open coordinates on map. </w:t>
             </w:r>
             <w:r>
               <w:t>Ensured permissions asked, and if not granted will prompt when pressing coordinate field. Once user pressed the coordinate field but don’t have location settings on, will make sure user allows it before allowing user to go back. Tested</w:t>
@@ -1789,15 +1149,7 @@
               <w:t xml:space="preserve"> </w:t>
             </w:r>
             <w:r>
-              <w:t xml:space="preserve">background thread for timer and </w:t>
-            </w:r>
-            <w:proofErr w:type="spellStart"/>
-            <w:r>
-              <w:t>locationListener</w:t>
-            </w:r>
-            <w:proofErr w:type="spellEnd"/>
-            <w:r>
-              <w:t xml:space="preserve"> in separate services files start and terminate properly.</w:t>
+              <w:t>background thread for timer and locationListener in separate services files start and terminate properly.</w:t>
             </w:r>
           </w:p>
         </w:tc>
@@ -1859,15 +1211,7 @@
           </w:tcPr>
           <w:p>
             <w:r>
-              <w:t xml:space="preserve">Created UI and </w:t>
-            </w:r>
-            <w:proofErr w:type="spellStart"/>
-            <w:r>
-              <w:t>db</w:t>
-            </w:r>
-            <w:proofErr w:type="spellEnd"/>
-            <w:r>
-              <w:t xml:space="preserve"> table for manually adding budget.</w:t>
+              <w:t>Created UI and db table for manually adding budget.</w:t>
             </w:r>
           </w:p>
         </w:tc>
@@ -2049,15 +1393,7 @@
               <w:t>Went through all 56 Malaysian receipts. Identified corner cases, solved case 1.</w:t>
             </w:r>
             <w:r>
-              <w:t xml:space="preserve"> Still left 5, 6, 7, </w:t>
-            </w:r>
-            <w:proofErr w:type="gramStart"/>
-            <w:r>
-              <w:t>12</w:t>
-            </w:r>
-            <w:proofErr w:type="gramEnd"/>
-            <w:r>
-              <w:t>.</w:t>
+              <w:t xml:space="preserve"> Still left 5, 6, 7, 12.</w:t>
             </w:r>
           </w:p>
         </w:tc>
@@ -2089,20 +1425,27 @@
           <w:tcPr>
             <w:tcW w:w="1555" w:type="dxa"/>
           </w:tcPr>
-          <w:p/>
-        </w:tc>
-        <w:tc>
-          <w:tcPr>
-            <w:tcW w:w="7461" w:type="dxa"/>
-          </w:tcPr>
-          <w:p/>
+          <w:p>
+            <w:r>
+              <w:t>6 April</w:t>
+            </w:r>
+          </w:p>
+        </w:tc>
+        <w:tc>
+          <w:tcPr>
+            <w:tcW w:w="7461" w:type="dxa"/>
+          </w:tcPr>
+          <w:p>
+            <w:r>
+              <w:t>Done with Google Login.</w:t>
+            </w:r>
+            <w:bookmarkStart w:id="0" w:name="_GoBack"/>
+            <w:bookmarkEnd w:id="0"/>
+          </w:p>
         </w:tc>
       </w:tr>
     </w:tbl>
-    <w:p>
-      <w:bookmarkStart w:id="0" w:name="_GoBack"/>
-      <w:bookmarkEnd w:id="0"/>
-    </w:p>
+    <w:p/>
     <w:sectPr>
       <w:pgSz w:w="11906" w:h="16838"/>
       <w:pgMar w:top="1440" w:right="1440" w:bottom="1440" w:left="1440" w:header="708" w:footer="708" w:gutter="0"/>

</xml_diff>

<commit_message>
Solved bugs where: for cases where month is not a number, conditions will not trigger. Also modified upper threshold to be smaller instead of larger to detect sum amount.
</commit_message>
<xml_diff>
--- a/Files Android general/FYP daily tasks done.docx
+++ b/Files Android general/FYP daily tasks done.docx
@@ -1439,9 +1439,27 @@
             <w:r>
               <w:t>Done with Google Login.</w:t>
             </w:r>
+          </w:p>
+        </w:tc>
+      </w:tr>
+      <w:tr>
+        <w:tc>
+          <w:tcPr>
+            <w:tcW w:w="1555" w:type="dxa"/>
+          </w:tcPr>
+          <w:p>
+            <w:r>
+              <w:t>Rest of dates can see github commit history</w:t>
+            </w:r>
             <w:bookmarkStart w:id="0" w:name="_GoBack"/>
             <w:bookmarkEnd w:id="0"/>
           </w:p>
+        </w:tc>
+        <w:tc>
+          <w:tcPr>
+            <w:tcW w:w="7461" w:type="dxa"/>
+          </w:tcPr>
+          <w:p/>
         </w:tc>
       </w:tr>
     </w:tbl>

</xml_diff>